<commit_message>
Z-buffer value stepping design considerations (WIP)
</commit_message>
<xml_diff>
--- a/docs/Bits of precision needed to determine area of 2D triangle.docx
+++ b/docs/Bits of precision needed to determine area of 2D triangle.docx
@@ -11681,6 +11681,1780 @@
           <w:lang w:val="en-US"/>
         </w:rPr>
       </w:pPr>
+      <w:r>
+        <w:rPr>
+          <w:lang w:val="en-US"/>
+        </w:rPr>
+        <w:t xml:space="preserve">The </w:t>
+      </w:r>
+      <w:proofErr w:type="spellStart"/>
+      <w:r>
+        <w:rPr>
+          <w:lang w:val="en-US"/>
+        </w:rPr>
+        <w:t>z-buffer</w:t>
+      </w:r>
+      <w:proofErr w:type="spellEnd"/>
+      <w:r>
+        <w:rPr>
+          <w:lang w:val="en-US"/>
+        </w:rPr>
+        <w:t xml:space="preserve"> value is different from varying attributes. One, it is already in </w:t>
+      </w:r>
+      <w:proofErr w:type="spellStart"/>
+      <w:r>
+        <w:rPr>
+          <w:lang w:val="en-US"/>
+        </w:rPr>
+        <w:t>screenspace</w:t>
+      </w:r>
+      <w:proofErr w:type="spellEnd"/>
+      <w:r>
+        <w:rPr>
+          <w:lang w:val="en-US"/>
+        </w:rPr>
+        <w:t xml:space="preserve"> whereas the other varying attributes are not (therefore no division is needed, we can interpolate linearly), and the other is the </w:t>
+      </w:r>
+      <w:proofErr w:type="spellStart"/>
+      <w:r>
+        <w:rPr>
+          <w:lang w:val="en-US"/>
+        </w:rPr>
+        <w:t>z-buffer</w:t>
+      </w:r>
+      <w:proofErr w:type="spellEnd"/>
+      <w:r>
+        <w:rPr>
+          <w:lang w:val="en-US"/>
+        </w:rPr>
+        <w:t xml:space="preserve"> contains integer values, not floating point. Consequently, we treat it completely differently and use it for early rejection (avoiding division.) Note however that, if any one of the four bundled fragments </w:t>
+      </w:r>
+      <w:proofErr w:type="gramStart"/>
+      <w:r>
+        <w:rPr>
+          <w:lang w:val="en-US"/>
+        </w:rPr>
+        <w:t>pass</w:t>
+      </w:r>
+      <w:proofErr w:type="gramEnd"/>
+      <w:r>
+        <w:rPr>
+          <w:lang w:val="en-US"/>
+        </w:rPr>
+        <w:t xml:space="preserve"> the </w:t>
+      </w:r>
+      <w:proofErr w:type="spellStart"/>
+      <w:r>
+        <w:rPr>
+          <w:lang w:val="en-US"/>
+        </w:rPr>
+        <w:t>z-buffer</w:t>
+      </w:r>
+      <w:proofErr w:type="spellEnd"/>
+      <w:r>
+        <w:rPr>
+          <w:lang w:val="en-US"/>
+        </w:rPr>
+        <w:t xml:space="preserve"> test, then the others need to enter the fragment shader as well (otherwise no </w:t>
+      </w:r>
+      <w:proofErr w:type="spellStart"/>
+      <w:r>
+        <w:rPr>
+          <w:lang w:val="en-US"/>
+        </w:rPr>
+        <w:t>mip</w:t>
+      </w:r>
+      <w:proofErr w:type="spellEnd"/>
+      <w:r>
+        <w:rPr>
+          <w:lang w:val="en-US"/>
+        </w:rPr>
+        <w:t>-mapping etc.)</w:t>
+      </w:r>
+    </w:p>
+    <w:p>
+      <w:pPr>
+        <w:rPr>
+          <w:rFonts w:eastAsiaTheme="minorEastAsia"/>
+          <w:lang w:val="en-US"/>
+        </w:rPr>
+      </w:pPr>
+      <w:r>
+        <w:rPr>
+          <w:lang w:val="en-US"/>
+        </w:rPr>
+        <w:t xml:space="preserve">Suppose we are at pixel </w:t>
+      </w:r>
+      <m:oMath>
+        <m:r>
+          <w:rPr>
+            <w:rFonts w:ascii="Cambria Math" w:hAnsi="Cambria Math"/>
+            <w:lang w:val="en-US"/>
+          </w:rPr>
+          <m:t>P</m:t>
+        </m:r>
+      </m:oMath>
+      <w:r>
+        <w:rPr>
+          <w:rFonts w:eastAsiaTheme="minorEastAsia"/>
+          <w:lang w:val="en-US"/>
+        </w:rPr>
+        <w:t xml:space="preserve">, then to interpolate the </w:t>
+      </w:r>
+      <w:proofErr w:type="spellStart"/>
+      <w:r>
+        <w:rPr>
+          <w:rFonts w:eastAsiaTheme="minorEastAsia"/>
+          <w:lang w:val="en-US"/>
+        </w:rPr>
+        <w:t>z-buffer</w:t>
+      </w:r>
+      <w:proofErr w:type="spellEnd"/>
+      <w:r>
+        <w:rPr>
+          <w:rFonts w:eastAsiaTheme="minorEastAsia"/>
+          <w:lang w:val="en-US"/>
+        </w:rPr>
+        <w:t xml:space="preserve"> value </w:t>
+      </w:r>
+      <m:oMath>
+        <m:sSub>
+          <m:sSubPr>
+            <m:ctrlPr>
+              <w:rPr>
+                <w:rFonts w:ascii="Cambria Math" w:eastAsiaTheme="minorEastAsia" w:hAnsi="Cambria Math"/>
+                <w:i/>
+                <w:lang w:val="en-US"/>
+              </w:rPr>
+            </m:ctrlPr>
+          </m:sSubPr>
+          <m:e>
+            <m:r>
+              <w:rPr>
+                <w:rFonts w:ascii="Cambria Math" w:eastAsiaTheme="minorEastAsia" w:hAnsi="Cambria Math"/>
+                <w:lang w:val="en-US"/>
+              </w:rPr>
+              <m:t>z</m:t>
+            </m:r>
+          </m:e>
+          <m:sub>
+            <m:r>
+              <w:rPr>
+                <w:rFonts w:ascii="Cambria Math" w:eastAsiaTheme="minorEastAsia" w:hAnsi="Cambria Math"/>
+                <w:lang w:val="en-US"/>
+              </w:rPr>
+              <m:t>P</m:t>
+            </m:r>
+          </m:sub>
+        </m:sSub>
+      </m:oMath>
+      <w:r>
+        <w:rPr>
+          <w:rFonts w:eastAsiaTheme="minorEastAsia"/>
+          <w:lang w:val="en-US"/>
+        </w:rPr>
+        <w:t>:</w:t>
+      </w:r>
+    </w:p>
+    <w:p>
+      <w:pPr>
+        <w:rPr>
+          <w:rFonts w:eastAsiaTheme="minorEastAsia"/>
+          <w:lang w:val="en-US"/>
+        </w:rPr>
+      </w:pPr>
+      <m:oMathPara>
+        <m:oMath>
+          <m:sSub>
+            <m:sSubPr>
+              <m:ctrlPr>
+                <w:rPr>
+                  <w:rFonts w:ascii="Cambria Math" w:eastAsiaTheme="minorEastAsia" w:hAnsi="Cambria Math"/>
+                  <w:i/>
+                  <w:lang w:val="en-US"/>
+                </w:rPr>
+              </m:ctrlPr>
+            </m:sSubPr>
+            <m:e>
+              <m:r>
+                <w:rPr>
+                  <w:rFonts w:ascii="Cambria Math" w:eastAsiaTheme="minorEastAsia" w:hAnsi="Cambria Math"/>
+                  <w:lang w:val="en-US"/>
+                </w:rPr>
+                <m:t>z</m:t>
+              </m:r>
+            </m:e>
+            <m:sub>
+              <m:r>
+                <w:rPr>
+                  <w:rFonts w:ascii="Cambria Math" w:eastAsiaTheme="minorEastAsia" w:hAnsi="Cambria Math"/>
+                  <w:lang w:val="en-US"/>
+                </w:rPr>
+                <m:t>p</m:t>
+              </m:r>
+            </m:sub>
+          </m:sSub>
+          <m:r>
+            <w:rPr>
+              <w:rFonts w:ascii="Cambria Math" w:eastAsiaTheme="minorEastAsia" w:hAnsi="Cambria Math"/>
+              <w:lang w:val="en-US"/>
+            </w:rPr>
+            <m:t>=</m:t>
+          </m:r>
+          <m:sSub>
+            <m:sSubPr>
+              <m:ctrlPr>
+                <w:rPr>
+                  <w:rFonts w:ascii="Cambria Math" w:eastAsiaTheme="minorEastAsia" w:hAnsi="Cambria Math"/>
+                  <w:i/>
+                  <w:lang w:val="en-US"/>
+                </w:rPr>
+              </m:ctrlPr>
+            </m:sSubPr>
+            <m:e>
+              <m:r>
+                <w:rPr>
+                  <w:rFonts w:ascii="Cambria Math" w:eastAsiaTheme="minorEastAsia" w:hAnsi="Cambria Math"/>
+                  <w:lang w:val="en-US"/>
+                </w:rPr>
+                <m:t>z</m:t>
+              </m:r>
+            </m:e>
+            <m:sub>
+              <m:r>
+                <w:rPr>
+                  <w:rFonts w:ascii="Cambria Math" w:eastAsiaTheme="minorEastAsia" w:hAnsi="Cambria Math"/>
+                  <w:lang w:val="en-US"/>
+                </w:rPr>
+                <m:t>0</m:t>
+              </m:r>
+            </m:sub>
+          </m:sSub>
+          <m:sSub>
+            <m:sSubPr>
+              <m:ctrlPr>
+                <w:rPr>
+                  <w:rFonts w:ascii="Cambria Math" w:eastAsiaTheme="minorEastAsia" w:hAnsi="Cambria Math"/>
+                  <w:i/>
+                  <w:lang w:val="en-US"/>
+                </w:rPr>
+              </m:ctrlPr>
+            </m:sSubPr>
+            <m:e>
+              <m:r>
+                <w:rPr>
+                  <w:rFonts w:ascii="Cambria Math" w:eastAsiaTheme="minorEastAsia" w:hAnsi="Cambria Math"/>
+                  <w:lang w:val="en-US"/>
+                </w:rPr>
+                <m:t>B</m:t>
+              </m:r>
+            </m:e>
+            <m:sub>
+              <m:r>
+                <w:rPr>
+                  <w:rFonts w:ascii="Cambria Math" w:eastAsiaTheme="minorEastAsia" w:hAnsi="Cambria Math"/>
+                  <w:lang w:val="en-US"/>
+                </w:rPr>
+                <m:t>0</m:t>
+              </m:r>
+            </m:sub>
+          </m:sSub>
+          <m:r>
+            <w:rPr>
+              <w:rFonts w:ascii="Cambria Math" w:eastAsiaTheme="minorEastAsia" w:hAnsi="Cambria Math"/>
+              <w:lang w:val="en-US"/>
+            </w:rPr>
+            <m:t>+</m:t>
+          </m:r>
+          <m:sSub>
+            <m:sSubPr>
+              <m:ctrlPr>
+                <w:rPr>
+                  <w:rFonts w:ascii="Cambria Math" w:eastAsiaTheme="minorEastAsia" w:hAnsi="Cambria Math"/>
+                  <w:i/>
+                  <w:lang w:val="en-US"/>
+                </w:rPr>
+              </m:ctrlPr>
+            </m:sSubPr>
+            <m:e>
+              <m:r>
+                <w:rPr>
+                  <w:rFonts w:ascii="Cambria Math" w:eastAsiaTheme="minorEastAsia" w:hAnsi="Cambria Math"/>
+                  <w:lang w:val="en-US"/>
+                </w:rPr>
+                <m:t>z</m:t>
+              </m:r>
+            </m:e>
+            <m:sub>
+              <m:r>
+                <w:rPr>
+                  <w:rFonts w:ascii="Cambria Math" w:eastAsiaTheme="minorEastAsia" w:hAnsi="Cambria Math"/>
+                  <w:lang w:val="en-US"/>
+                </w:rPr>
+                <m:t>1</m:t>
+              </m:r>
+            </m:sub>
+          </m:sSub>
+          <m:sSub>
+            <m:sSubPr>
+              <m:ctrlPr>
+                <w:rPr>
+                  <w:rFonts w:ascii="Cambria Math" w:eastAsiaTheme="minorEastAsia" w:hAnsi="Cambria Math"/>
+                  <w:i/>
+                  <w:lang w:val="en-US"/>
+                </w:rPr>
+              </m:ctrlPr>
+            </m:sSubPr>
+            <m:e>
+              <m:r>
+                <w:rPr>
+                  <w:rFonts w:ascii="Cambria Math" w:eastAsiaTheme="minorEastAsia" w:hAnsi="Cambria Math"/>
+                  <w:lang w:val="en-US"/>
+                </w:rPr>
+                <m:t>B</m:t>
+              </m:r>
+            </m:e>
+            <m:sub>
+              <m:r>
+                <w:rPr>
+                  <w:rFonts w:ascii="Cambria Math" w:eastAsiaTheme="minorEastAsia" w:hAnsi="Cambria Math"/>
+                  <w:lang w:val="en-US"/>
+                </w:rPr>
+                <m:t>1</m:t>
+              </m:r>
+            </m:sub>
+          </m:sSub>
+          <m:r>
+            <w:rPr>
+              <w:rFonts w:ascii="Cambria Math" w:eastAsiaTheme="minorEastAsia" w:hAnsi="Cambria Math"/>
+              <w:lang w:val="en-US"/>
+            </w:rPr>
+            <m:t>+</m:t>
+          </m:r>
+          <m:sSub>
+            <m:sSubPr>
+              <m:ctrlPr>
+                <w:rPr>
+                  <w:rFonts w:ascii="Cambria Math" w:eastAsiaTheme="minorEastAsia" w:hAnsi="Cambria Math"/>
+                  <w:i/>
+                  <w:lang w:val="en-US"/>
+                </w:rPr>
+              </m:ctrlPr>
+            </m:sSubPr>
+            <m:e>
+              <m:r>
+                <w:rPr>
+                  <w:rFonts w:ascii="Cambria Math" w:eastAsiaTheme="minorEastAsia" w:hAnsi="Cambria Math"/>
+                  <w:lang w:val="en-US"/>
+                </w:rPr>
+                <m:t>z</m:t>
+              </m:r>
+            </m:e>
+            <m:sub>
+              <m:r>
+                <w:rPr>
+                  <w:rFonts w:ascii="Cambria Math" w:eastAsiaTheme="minorEastAsia" w:hAnsi="Cambria Math"/>
+                  <w:lang w:val="en-US"/>
+                </w:rPr>
+                <m:t>2</m:t>
+              </m:r>
+            </m:sub>
+          </m:sSub>
+          <m:sSub>
+            <m:sSubPr>
+              <m:ctrlPr>
+                <w:rPr>
+                  <w:rFonts w:ascii="Cambria Math" w:eastAsiaTheme="minorEastAsia" w:hAnsi="Cambria Math"/>
+                  <w:i/>
+                  <w:lang w:val="en-US"/>
+                </w:rPr>
+              </m:ctrlPr>
+            </m:sSubPr>
+            <m:e>
+              <m:r>
+                <w:rPr>
+                  <w:rFonts w:ascii="Cambria Math" w:eastAsiaTheme="minorEastAsia" w:hAnsi="Cambria Math"/>
+                  <w:lang w:val="en-US"/>
+                </w:rPr>
+                <m:t>B</m:t>
+              </m:r>
+            </m:e>
+            <m:sub>
+              <m:r>
+                <w:rPr>
+                  <w:rFonts w:ascii="Cambria Math" w:eastAsiaTheme="minorEastAsia" w:hAnsi="Cambria Math"/>
+                  <w:lang w:val="en-US"/>
+                </w:rPr>
+                <m:t>2</m:t>
+              </m:r>
+            </m:sub>
+          </m:sSub>
+        </m:oMath>
+      </m:oMathPara>
+    </w:p>
+    <w:p>
+      <w:pPr>
+        <w:rPr>
+          <w:rFonts w:eastAsiaTheme="minorEastAsia"/>
+          <w:lang w:val="en-US"/>
+        </w:rPr>
+      </w:pPr>
+      <w:r>
+        <w:rPr>
+          <w:rFonts w:eastAsiaTheme="minorEastAsia"/>
+          <w:lang w:val="en-US"/>
+        </w:rPr>
+        <w:t xml:space="preserve">Where </w:t>
+      </w:r>
+      <m:oMath>
+        <m:sSub>
+          <m:sSubPr>
+            <m:ctrlPr>
+              <w:rPr>
+                <w:rFonts w:ascii="Cambria Math" w:eastAsiaTheme="minorEastAsia" w:hAnsi="Cambria Math"/>
+                <w:i/>
+                <w:lang w:val="en-US"/>
+              </w:rPr>
+            </m:ctrlPr>
+          </m:sSubPr>
+          <m:e>
+            <m:r>
+              <w:rPr>
+                <w:rFonts w:ascii="Cambria Math" w:eastAsiaTheme="minorEastAsia" w:hAnsi="Cambria Math"/>
+                <w:lang w:val="en-US"/>
+              </w:rPr>
+              <m:t>B</m:t>
+            </m:r>
+          </m:e>
+          <m:sub>
+            <m:r>
+              <w:rPr>
+                <w:rFonts w:ascii="Cambria Math" w:eastAsiaTheme="minorEastAsia" w:hAnsi="Cambria Math"/>
+                <w:lang w:val="en-US"/>
+              </w:rPr>
+              <m:t>n</m:t>
+            </m:r>
+          </m:sub>
+        </m:sSub>
+      </m:oMath>
+      <w:r>
+        <w:rPr>
+          <w:rFonts w:eastAsiaTheme="minorEastAsia"/>
+          <w:lang w:val="en-US"/>
+        </w:rPr>
+        <w:t xml:space="preserve"> is the barycentric coordinate belonging to vertex </w:t>
+      </w:r>
+      <m:oMath>
+        <m:r>
+          <w:rPr>
+            <w:rFonts w:ascii="Cambria Math" w:eastAsiaTheme="minorEastAsia" w:hAnsi="Cambria Math"/>
+            <w:lang w:val="en-US"/>
+          </w:rPr>
+          <m:t>n</m:t>
+        </m:r>
+      </m:oMath>
+      <w:r>
+        <w:rPr>
+          <w:rFonts w:eastAsiaTheme="minorEastAsia"/>
+          <w:lang w:val="en-US"/>
+        </w:rPr>
+        <w:t>.</w:t>
+      </w:r>
+    </w:p>
+    <w:p>
+      <w:pPr>
+        <w:rPr>
+          <w:rFonts w:eastAsiaTheme="minorEastAsia"/>
+          <w:lang w:val="en-US"/>
+        </w:rPr>
+      </w:pPr>
+      <w:r>
+        <w:rPr>
+          <w:rFonts w:eastAsiaTheme="minorEastAsia"/>
+          <w:lang w:val="en-US"/>
+        </w:rPr>
+        <w:t xml:space="preserve">This works great for floating point, but for integer values like the </w:t>
+      </w:r>
+      <w:proofErr w:type="spellStart"/>
+      <w:r>
+        <w:rPr>
+          <w:rFonts w:eastAsiaTheme="minorEastAsia"/>
+          <w:lang w:val="en-US"/>
+        </w:rPr>
+        <w:t>z-buffer</w:t>
+      </w:r>
+      <w:proofErr w:type="spellEnd"/>
+      <w:r>
+        <w:rPr>
+          <w:rFonts w:eastAsiaTheme="minorEastAsia"/>
+          <w:lang w:val="en-US"/>
+        </w:rPr>
+        <w:t xml:space="preserve">, we must find a way to retain precision, and not divide by the </w:t>
+      </w:r>
+      <m:oMath>
+        <m:sSub>
+          <m:sSubPr>
+            <m:ctrlPr>
+              <w:rPr>
+                <w:rFonts w:ascii="Cambria Math" w:eastAsiaTheme="minorEastAsia" w:hAnsi="Cambria Math"/>
+                <w:i/>
+                <w:lang w:val="en-US"/>
+              </w:rPr>
+            </m:ctrlPr>
+          </m:sSubPr>
+          <m:e>
+            <m:r>
+              <w:rPr>
+                <w:rFonts w:ascii="Cambria Math" w:eastAsiaTheme="minorEastAsia" w:hAnsi="Cambria Math"/>
+                <w:lang w:val="en-US"/>
+              </w:rPr>
+              <m:t>D</m:t>
+            </m:r>
+          </m:e>
+          <m:sub>
+            <m:r>
+              <w:rPr>
+                <w:rFonts w:ascii="Cambria Math" w:eastAsiaTheme="minorEastAsia" w:hAnsi="Cambria Math"/>
+                <w:lang w:val="en-US"/>
+              </w:rPr>
+              <m:t>012</m:t>
+            </m:r>
+          </m:sub>
+        </m:sSub>
+      </m:oMath>
+      <w:r>
+        <w:rPr>
+          <w:rFonts w:eastAsiaTheme="minorEastAsia"/>
+          <w:lang w:val="en-US"/>
+        </w:rPr>
+        <w:t xml:space="preserve"> determinant. Expanding the barycentric coordinates (again, definitions as before):</w:t>
+      </w:r>
+    </w:p>
+    <w:p>
+      <w:pPr>
+        <w:rPr>
+          <w:rFonts w:eastAsiaTheme="minorEastAsia"/>
+          <w:lang w:val="en-US"/>
+        </w:rPr>
+      </w:pPr>
+      <m:oMathPara>
+        <m:oMath>
+          <m:sSub>
+            <m:sSubPr>
+              <m:ctrlPr>
+                <w:rPr>
+                  <w:rFonts w:ascii="Cambria Math" w:eastAsiaTheme="minorEastAsia" w:hAnsi="Cambria Math"/>
+                  <w:i/>
+                  <w:lang w:val="en-US"/>
+                </w:rPr>
+              </m:ctrlPr>
+            </m:sSubPr>
+            <m:e>
+              <m:r>
+                <w:rPr>
+                  <w:rFonts w:ascii="Cambria Math" w:eastAsiaTheme="minorEastAsia" w:hAnsi="Cambria Math"/>
+                  <w:lang w:val="en-US"/>
+                </w:rPr>
+                <m:t>z</m:t>
+              </m:r>
+            </m:e>
+            <m:sub>
+              <m:r>
+                <w:rPr>
+                  <w:rFonts w:ascii="Cambria Math" w:eastAsiaTheme="minorEastAsia" w:hAnsi="Cambria Math"/>
+                  <w:lang w:val="en-US"/>
+                </w:rPr>
+                <m:t>p</m:t>
+              </m:r>
+            </m:sub>
+          </m:sSub>
+          <m:r>
+            <w:rPr>
+              <w:rFonts w:ascii="Cambria Math" w:eastAsiaTheme="minorEastAsia" w:hAnsi="Cambria Math"/>
+              <w:lang w:val="en-US"/>
+            </w:rPr>
+            <m:t>=</m:t>
+          </m:r>
+          <m:sSub>
+            <m:sSubPr>
+              <m:ctrlPr>
+                <w:rPr>
+                  <w:rFonts w:ascii="Cambria Math" w:eastAsiaTheme="minorEastAsia" w:hAnsi="Cambria Math"/>
+                  <w:i/>
+                  <w:lang w:val="en-US"/>
+                </w:rPr>
+              </m:ctrlPr>
+            </m:sSubPr>
+            <m:e>
+              <m:r>
+                <w:rPr>
+                  <w:rFonts w:ascii="Cambria Math" w:eastAsiaTheme="minorEastAsia" w:hAnsi="Cambria Math"/>
+                  <w:lang w:val="en-US"/>
+                </w:rPr>
+                <m:t>z</m:t>
+              </m:r>
+            </m:e>
+            <m:sub>
+              <m:r>
+                <w:rPr>
+                  <w:rFonts w:ascii="Cambria Math" w:eastAsiaTheme="minorEastAsia" w:hAnsi="Cambria Math"/>
+                  <w:lang w:val="en-US"/>
+                </w:rPr>
+                <m:t>0</m:t>
+              </m:r>
+            </m:sub>
+          </m:sSub>
+          <m:f>
+            <m:fPr>
+              <m:ctrlPr>
+                <w:rPr>
+                  <w:rFonts w:ascii="Cambria Math" w:eastAsiaTheme="minorEastAsia" w:hAnsi="Cambria Math"/>
+                  <w:lang w:val="en-US"/>
+                </w:rPr>
+              </m:ctrlPr>
+            </m:fPr>
+            <m:num>
+              <m:sSub>
+                <m:sSubPr>
+                  <m:ctrlPr>
+                    <w:rPr>
+                      <w:rFonts w:ascii="Cambria Math" w:eastAsiaTheme="minorEastAsia" w:hAnsi="Cambria Math"/>
+                      <w:i/>
+                      <w:lang w:val="en-US"/>
+                    </w:rPr>
+                  </m:ctrlPr>
+                </m:sSubPr>
+                <m:e>
+                  <m:r>
+                    <w:rPr>
+                      <w:rFonts w:ascii="Cambria Math" w:eastAsiaTheme="minorEastAsia" w:hAnsi="Cambria Math"/>
+                      <w:lang w:val="en-US"/>
+                    </w:rPr>
+                    <m:t>D</m:t>
+                  </m:r>
+                  <m:ctrlPr>
+                    <w:rPr>
+                      <w:rFonts w:ascii="Cambria Math" w:eastAsiaTheme="minorEastAsia" w:hAnsi="Cambria Math"/>
+                      <w:lang w:val="en-US"/>
+                    </w:rPr>
+                  </m:ctrlPr>
+                </m:e>
+                <m:sub>
+                  <m:r>
+                    <w:rPr>
+                      <w:rFonts w:ascii="Cambria Math" w:eastAsiaTheme="minorEastAsia" w:hAnsi="Cambria Math"/>
+                      <w:lang w:val="en-US"/>
+                    </w:rPr>
+                    <m:t>P12</m:t>
+                  </m:r>
+                </m:sub>
+              </m:sSub>
+            </m:num>
+            <m:den>
+              <m:sSub>
+                <m:sSubPr>
+                  <m:ctrlPr>
+                    <w:rPr>
+                      <w:rFonts w:ascii="Cambria Math" w:eastAsiaTheme="minorEastAsia" w:hAnsi="Cambria Math"/>
+                      <w:i/>
+                      <w:lang w:val="en-US"/>
+                    </w:rPr>
+                  </m:ctrlPr>
+                </m:sSubPr>
+                <m:e>
+                  <m:r>
+                    <w:rPr>
+                      <w:rFonts w:ascii="Cambria Math" w:eastAsiaTheme="minorEastAsia" w:hAnsi="Cambria Math"/>
+                      <w:lang w:val="en-US"/>
+                    </w:rPr>
+                    <m:t>D</m:t>
+                  </m:r>
+                  <m:ctrlPr>
+                    <w:rPr>
+                      <w:rFonts w:ascii="Cambria Math" w:eastAsiaTheme="minorEastAsia" w:hAnsi="Cambria Math"/>
+                      <w:lang w:val="en-US"/>
+                    </w:rPr>
+                  </m:ctrlPr>
+                </m:e>
+                <m:sub>
+                  <m:r>
+                    <w:rPr>
+                      <w:rFonts w:ascii="Cambria Math" w:eastAsiaTheme="minorEastAsia" w:hAnsi="Cambria Math"/>
+                      <w:lang w:val="en-US"/>
+                    </w:rPr>
+                    <m:t>012</m:t>
+                  </m:r>
+                </m:sub>
+              </m:sSub>
+            </m:den>
+          </m:f>
+          <m:r>
+            <m:rPr>
+              <m:sty m:val="p"/>
+            </m:rPr>
+            <w:rPr>
+              <w:rFonts w:ascii="Cambria Math" w:eastAsiaTheme="minorEastAsia" w:hAnsi="Cambria Math"/>
+              <w:lang w:val="en-US"/>
+            </w:rPr>
+            <m:t>+</m:t>
+          </m:r>
+          <m:sSub>
+            <m:sSubPr>
+              <m:ctrlPr>
+                <w:rPr>
+                  <w:rFonts w:ascii="Cambria Math" w:eastAsiaTheme="minorEastAsia" w:hAnsi="Cambria Math"/>
+                  <w:i/>
+                  <w:lang w:val="en-US"/>
+                </w:rPr>
+              </m:ctrlPr>
+            </m:sSubPr>
+            <m:e>
+              <m:r>
+                <w:rPr>
+                  <w:rFonts w:ascii="Cambria Math" w:eastAsiaTheme="minorEastAsia" w:hAnsi="Cambria Math"/>
+                  <w:lang w:val="en-US"/>
+                </w:rPr>
+                <m:t>z</m:t>
+              </m:r>
+              <m:ctrlPr>
+                <w:rPr>
+                  <w:rFonts w:ascii="Cambria Math" w:eastAsiaTheme="minorEastAsia" w:hAnsi="Cambria Math"/>
+                  <w:lang w:val="en-US"/>
+                </w:rPr>
+              </m:ctrlPr>
+            </m:e>
+            <m:sub>
+              <m:r>
+                <w:rPr>
+                  <w:rFonts w:ascii="Cambria Math" w:eastAsiaTheme="minorEastAsia" w:hAnsi="Cambria Math"/>
+                  <w:lang w:val="en-US"/>
+                </w:rPr>
+                <m:t>1</m:t>
+              </m:r>
+            </m:sub>
+          </m:sSub>
+          <m:f>
+            <m:fPr>
+              <m:ctrlPr>
+                <w:rPr>
+                  <w:rFonts w:ascii="Cambria Math" w:eastAsiaTheme="minorEastAsia" w:hAnsi="Cambria Math"/>
+                  <w:lang w:val="en-US"/>
+                </w:rPr>
+              </m:ctrlPr>
+            </m:fPr>
+            <m:num>
+              <m:sSub>
+                <m:sSubPr>
+                  <m:ctrlPr>
+                    <w:rPr>
+                      <w:rFonts w:ascii="Cambria Math" w:eastAsiaTheme="minorEastAsia" w:hAnsi="Cambria Math"/>
+                      <w:i/>
+                      <w:lang w:val="en-US"/>
+                    </w:rPr>
+                  </m:ctrlPr>
+                </m:sSubPr>
+                <m:e>
+                  <m:r>
+                    <w:rPr>
+                      <w:rFonts w:ascii="Cambria Math" w:eastAsiaTheme="minorEastAsia" w:hAnsi="Cambria Math"/>
+                      <w:lang w:val="en-US"/>
+                    </w:rPr>
+                    <m:t>D</m:t>
+                  </m:r>
+                  <m:ctrlPr>
+                    <w:rPr>
+                      <w:rFonts w:ascii="Cambria Math" w:eastAsiaTheme="minorEastAsia" w:hAnsi="Cambria Math"/>
+                      <w:lang w:val="en-US"/>
+                    </w:rPr>
+                  </m:ctrlPr>
+                </m:e>
+                <m:sub>
+                  <m:r>
+                    <w:rPr>
+                      <w:rFonts w:ascii="Cambria Math" w:eastAsiaTheme="minorEastAsia" w:hAnsi="Cambria Math"/>
+                      <w:lang w:val="en-US"/>
+                    </w:rPr>
+                    <m:t>P20</m:t>
+                  </m:r>
+                </m:sub>
+              </m:sSub>
+            </m:num>
+            <m:den>
+              <m:sSub>
+                <m:sSubPr>
+                  <m:ctrlPr>
+                    <w:rPr>
+                      <w:rFonts w:ascii="Cambria Math" w:eastAsiaTheme="minorEastAsia" w:hAnsi="Cambria Math"/>
+                      <w:i/>
+                      <w:lang w:val="en-US"/>
+                    </w:rPr>
+                  </m:ctrlPr>
+                </m:sSubPr>
+                <m:e>
+                  <m:r>
+                    <w:rPr>
+                      <w:rFonts w:ascii="Cambria Math" w:eastAsiaTheme="minorEastAsia" w:hAnsi="Cambria Math"/>
+                      <w:lang w:val="en-US"/>
+                    </w:rPr>
+                    <m:t>D</m:t>
+                  </m:r>
+                  <m:ctrlPr>
+                    <w:rPr>
+                      <w:rFonts w:ascii="Cambria Math" w:eastAsiaTheme="minorEastAsia" w:hAnsi="Cambria Math"/>
+                      <w:lang w:val="en-US"/>
+                    </w:rPr>
+                  </m:ctrlPr>
+                </m:e>
+                <m:sub>
+                  <m:r>
+                    <w:rPr>
+                      <w:rFonts w:ascii="Cambria Math" w:eastAsiaTheme="minorEastAsia" w:hAnsi="Cambria Math"/>
+                      <w:lang w:val="en-US"/>
+                    </w:rPr>
+                    <m:t>012</m:t>
+                  </m:r>
+                </m:sub>
+              </m:sSub>
+            </m:den>
+          </m:f>
+          <m:r>
+            <m:rPr>
+              <m:sty m:val="p"/>
+            </m:rPr>
+            <w:rPr>
+              <w:rFonts w:ascii="Cambria Math" w:eastAsiaTheme="minorEastAsia" w:hAnsi="Cambria Math"/>
+              <w:lang w:val="en-US"/>
+            </w:rPr>
+            <m:t>+</m:t>
+          </m:r>
+          <m:sSub>
+            <m:sSubPr>
+              <m:ctrlPr>
+                <w:rPr>
+                  <w:rFonts w:ascii="Cambria Math" w:eastAsiaTheme="minorEastAsia" w:hAnsi="Cambria Math"/>
+                  <w:i/>
+                  <w:lang w:val="en-US"/>
+                </w:rPr>
+              </m:ctrlPr>
+            </m:sSubPr>
+            <m:e>
+              <m:r>
+                <w:rPr>
+                  <w:rFonts w:ascii="Cambria Math" w:eastAsiaTheme="minorEastAsia" w:hAnsi="Cambria Math"/>
+                  <w:lang w:val="en-US"/>
+                </w:rPr>
+                <m:t>z</m:t>
+              </m:r>
+              <m:ctrlPr>
+                <w:rPr>
+                  <w:rFonts w:ascii="Cambria Math" w:eastAsiaTheme="minorEastAsia" w:hAnsi="Cambria Math"/>
+                  <w:lang w:val="en-US"/>
+                </w:rPr>
+              </m:ctrlPr>
+            </m:e>
+            <m:sub>
+              <m:r>
+                <w:rPr>
+                  <w:rFonts w:ascii="Cambria Math" w:eastAsiaTheme="minorEastAsia" w:hAnsi="Cambria Math"/>
+                  <w:lang w:val="en-US"/>
+                </w:rPr>
+                <m:t>2</m:t>
+              </m:r>
+            </m:sub>
+          </m:sSub>
+          <m:f>
+            <m:fPr>
+              <m:ctrlPr>
+                <w:rPr>
+                  <w:rFonts w:ascii="Cambria Math" w:eastAsiaTheme="minorEastAsia" w:hAnsi="Cambria Math"/>
+                  <w:lang w:val="en-US"/>
+                </w:rPr>
+              </m:ctrlPr>
+            </m:fPr>
+            <m:num>
+              <m:sSub>
+                <m:sSubPr>
+                  <m:ctrlPr>
+                    <w:rPr>
+                      <w:rFonts w:ascii="Cambria Math" w:eastAsiaTheme="minorEastAsia" w:hAnsi="Cambria Math"/>
+                      <w:i/>
+                      <w:lang w:val="en-US"/>
+                    </w:rPr>
+                  </m:ctrlPr>
+                </m:sSubPr>
+                <m:e>
+                  <m:r>
+                    <w:rPr>
+                      <w:rFonts w:ascii="Cambria Math" w:eastAsiaTheme="minorEastAsia" w:hAnsi="Cambria Math"/>
+                      <w:lang w:val="en-US"/>
+                    </w:rPr>
+                    <m:t>D</m:t>
+                  </m:r>
+                  <m:ctrlPr>
+                    <w:rPr>
+                      <w:rFonts w:ascii="Cambria Math" w:eastAsiaTheme="minorEastAsia" w:hAnsi="Cambria Math"/>
+                      <w:lang w:val="en-US"/>
+                    </w:rPr>
+                  </m:ctrlPr>
+                </m:e>
+                <m:sub>
+                  <m:r>
+                    <w:rPr>
+                      <w:rFonts w:ascii="Cambria Math" w:eastAsiaTheme="minorEastAsia" w:hAnsi="Cambria Math"/>
+                      <w:lang w:val="en-US"/>
+                    </w:rPr>
+                    <m:t>P01</m:t>
+                  </m:r>
+                </m:sub>
+              </m:sSub>
+            </m:num>
+            <m:den>
+              <m:sSub>
+                <m:sSubPr>
+                  <m:ctrlPr>
+                    <w:rPr>
+                      <w:rFonts w:ascii="Cambria Math" w:eastAsiaTheme="minorEastAsia" w:hAnsi="Cambria Math"/>
+                      <w:i/>
+                      <w:lang w:val="en-US"/>
+                    </w:rPr>
+                  </m:ctrlPr>
+                </m:sSubPr>
+                <m:e>
+                  <m:r>
+                    <w:rPr>
+                      <w:rFonts w:ascii="Cambria Math" w:eastAsiaTheme="minorEastAsia" w:hAnsi="Cambria Math"/>
+                      <w:lang w:val="en-US"/>
+                    </w:rPr>
+                    <m:t>D</m:t>
+                  </m:r>
+                  <m:ctrlPr>
+                    <w:rPr>
+                      <w:rFonts w:ascii="Cambria Math" w:eastAsiaTheme="minorEastAsia" w:hAnsi="Cambria Math"/>
+                      <w:lang w:val="en-US"/>
+                    </w:rPr>
+                  </m:ctrlPr>
+                </m:e>
+                <m:sub>
+                  <m:r>
+                    <w:rPr>
+                      <w:rFonts w:ascii="Cambria Math" w:eastAsiaTheme="minorEastAsia" w:hAnsi="Cambria Math"/>
+                      <w:lang w:val="en-US"/>
+                    </w:rPr>
+                    <m:t>012</m:t>
+                  </m:r>
+                </m:sub>
+              </m:sSub>
+            </m:den>
+          </m:f>
+        </m:oMath>
+      </m:oMathPara>
+    </w:p>
+    <w:p>
+      <w:pPr>
+        <w:rPr>
+          <w:rFonts w:eastAsiaTheme="minorEastAsia"/>
+          <w:lang w:val="en-US"/>
+        </w:rPr>
+      </w:pPr>
+      <m:oMathPara>
+        <m:oMath>
+          <m:sSub>
+            <m:sSubPr>
+              <m:ctrlPr>
+                <w:rPr>
+                  <w:rFonts w:ascii="Cambria Math" w:eastAsiaTheme="minorEastAsia" w:hAnsi="Cambria Math"/>
+                  <w:i/>
+                  <w:lang w:val="en-US"/>
+                </w:rPr>
+              </m:ctrlPr>
+            </m:sSubPr>
+            <m:e>
+              <m:r>
+                <m:rPr>
+                  <m:sty m:val="p"/>
+                </m:rPr>
+                <w:rPr>
+                  <w:rFonts w:ascii="Cambria Math" w:eastAsiaTheme="minorEastAsia" w:hAnsi="Cambria Math"/>
+                  <w:lang w:val="en-US"/>
+                </w:rPr>
+                <m:t>z</m:t>
+              </m:r>
+              <m:ctrlPr>
+                <w:rPr>
+                  <w:rFonts w:ascii="Cambria Math" w:eastAsiaTheme="minorEastAsia" w:hAnsi="Cambria Math"/>
+                  <w:lang w:val="en-US"/>
+                </w:rPr>
+              </m:ctrlPr>
+            </m:e>
+            <m:sub>
+              <m:r>
+                <m:rPr>
+                  <m:sty m:val="p"/>
+                </m:rPr>
+                <w:rPr>
+                  <w:rFonts w:ascii="Cambria Math" w:eastAsiaTheme="minorEastAsia" w:hAnsi="Cambria Math"/>
+                  <w:lang w:val="en-US"/>
+                </w:rPr>
+                <m:t>p</m:t>
+              </m:r>
+            </m:sub>
+          </m:sSub>
+          <m:r>
+            <w:rPr>
+              <w:rFonts w:ascii="Cambria Math" w:eastAsiaTheme="minorEastAsia" w:hAnsi="Cambria Math"/>
+              <w:lang w:val="en-US"/>
+            </w:rPr>
+            <m:t>=</m:t>
+          </m:r>
+          <m:f>
+            <m:fPr>
+              <m:ctrlPr>
+                <w:rPr>
+                  <w:rFonts w:ascii="Cambria Math" w:eastAsiaTheme="minorEastAsia" w:hAnsi="Cambria Math"/>
+                  <w:lang w:val="en-US"/>
+                </w:rPr>
+              </m:ctrlPr>
+            </m:fPr>
+            <m:num>
+              <m:sSub>
+                <m:sSubPr>
+                  <m:ctrlPr>
+                    <w:rPr>
+                      <w:rFonts w:ascii="Cambria Math" w:eastAsiaTheme="minorEastAsia" w:hAnsi="Cambria Math"/>
+                      <w:i/>
+                      <w:lang w:val="en-US"/>
+                    </w:rPr>
+                  </m:ctrlPr>
+                </m:sSubPr>
+                <m:e>
+                  <m:r>
+                    <m:rPr>
+                      <m:sty m:val="p"/>
+                    </m:rPr>
+                    <w:rPr>
+                      <w:rFonts w:ascii="Cambria Math" w:eastAsiaTheme="minorEastAsia" w:hAnsi="Cambria Math"/>
+                      <w:lang w:val="en-US"/>
+                    </w:rPr>
+                    <m:t>z</m:t>
+                  </m:r>
+                  <m:ctrlPr>
+                    <w:rPr>
+                      <w:rFonts w:ascii="Cambria Math" w:eastAsiaTheme="minorEastAsia" w:hAnsi="Cambria Math"/>
+                      <w:lang w:val="en-US"/>
+                    </w:rPr>
+                  </m:ctrlPr>
+                </m:e>
+                <m:sub>
+                  <m:r>
+                    <w:rPr>
+                      <w:rFonts w:ascii="Cambria Math" w:eastAsiaTheme="minorEastAsia" w:hAnsi="Cambria Math"/>
+                      <w:lang w:val="en-US"/>
+                    </w:rPr>
+                    <m:t>0</m:t>
+                  </m:r>
+                </m:sub>
+              </m:sSub>
+              <m:sSub>
+                <m:sSubPr>
+                  <m:ctrlPr>
+                    <w:rPr>
+                      <w:rFonts w:ascii="Cambria Math" w:eastAsiaTheme="minorEastAsia" w:hAnsi="Cambria Math"/>
+                      <w:i/>
+                      <w:lang w:val="en-US"/>
+                    </w:rPr>
+                  </m:ctrlPr>
+                </m:sSubPr>
+                <m:e>
+                  <m:r>
+                    <m:rPr>
+                      <m:sty m:val="p"/>
+                    </m:rPr>
+                    <w:rPr>
+                      <w:rFonts w:ascii="Cambria Math" w:eastAsiaTheme="minorEastAsia" w:hAnsi="Cambria Math"/>
+                      <w:lang w:val="en-US"/>
+                    </w:rPr>
+                    <m:t>D</m:t>
+                  </m:r>
+                  <m:ctrlPr>
+                    <w:rPr>
+                      <w:rFonts w:ascii="Cambria Math" w:eastAsiaTheme="minorEastAsia" w:hAnsi="Cambria Math"/>
+                      <w:lang w:val="en-US"/>
+                    </w:rPr>
+                  </m:ctrlPr>
+                </m:e>
+                <m:sub>
+                  <m:r>
+                    <m:rPr>
+                      <m:sty m:val="p"/>
+                    </m:rPr>
+                    <w:rPr>
+                      <w:rFonts w:ascii="Cambria Math" w:eastAsiaTheme="minorEastAsia" w:hAnsi="Cambria Math"/>
+                      <w:lang w:val="en-US"/>
+                    </w:rPr>
+                    <m:t>P</m:t>
+                  </m:r>
+                  <m:r>
+                    <w:rPr>
+                      <w:rFonts w:ascii="Cambria Math" w:eastAsiaTheme="minorEastAsia" w:hAnsi="Cambria Math"/>
+                      <w:lang w:val="en-US"/>
+                    </w:rPr>
+                    <m:t>12</m:t>
+                  </m:r>
+                </m:sub>
+              </m:sSub>
+              <m:r>
+                <m:rPr>
+                  <m:sty m:val="p"/>
+                </m:rPr>
+                <w:rPr>
+                  <w:rFonts w:ascii="Cambria Math" w:eastAsiaTheme="minorEastAsia" w:hAnsi="Cambria Math"/>
+                  <w:lang w:val="en-US"/>
+                </w:rPr>
+                <m:t>+</m:t>
+              </m:r>
+              <m:sSub>
+                <m:sSubPr>
+                  <m:ctrlPr>
+                    <w:rPr>
+                      <w:rFonts w:ascii="Cambria Math" w:eastAsiaTheme="minorEastAsia" w:hAnsi="Cambria Math"/>
+                      <w:i/>
+                      <w:lang w:val="en-US"/>
+                    </w:rPr>
+                  </m:ctrlPr>
+                </m:sSubPr>
+                <m:e>
+                  <m:r>
+                    <m:rPr>
+                      <m:sty m:val="p"/>
+                    </m:rPr>
+                    <w:rPr>
+                      <w:rFonts w:ascii="Cambria Math" w:eastAsiaTheme="minorEastAsia" w:hAnsi="Cambria Math"/>
+                      <w:lang w:val="en-US"/>
+                    </w:rPr>
+                    <m:t>z</m:t>
+                  </m:r>
+                  <m:ctrlPr>
+                    <w:rPr>
+                      <w:rFonts w:ascii="Cambria Math" w:eastAsiaTheme="minorEastAsia" w:hAnsi="Cambria Math"/>
+                      <w:lang w:val="en-US"/>
+                    </w:rPr>
+                  </m:ctrlPr>
+                </m:e>
+                <m:sub>
+                  <m:r>
+                    <w:rPr>
+                      <w:rFonts w:ascii="Cambria Math" w:eastAsiaTheme="minorEastAsia" w:hAnsi="Cambria Math"/>
+                      <w:lang w:val="en-US"/>
+                    </w:rPr>
+                    <m:t>1</m:t>
+                  </m:r>
+                </m:sub>
+              </m:sSub>
+              <m:sSub>
+                <m:sSubPr>
+                  <m:ctrlPr>
+                    <w:rPr>
+                      <w:rFonts w:ascii="Cambria Math" w:eastAsiaTheme="minorEastAsia" w:hAnsi="Cambria Math"/>
+                      <w:i/>
+                      <w:lang w:val="en-US"/>
+                    </w:rPr>
+                  </m:ctrlPr>
+                </m:sSubPr>
+                <m:e>
+                  <m:r>
+                    <m:rPr>
+                      <m:sty m:val="p"/>
+                    </m:rPr>
+                    <w:rPr>
+                      <w:rFonts w:ascii="Cambria Math" w:eastAsiaTheme="minorEastAsia" w:hAnsi="Cambria Math"/>
+                      <w:lang w:val="en-US"/>
+                    </w:rPr>
+                    <m:t>D</m:t>
+                  </m:r>
+                  <m:ctrlPr>
+                    <w:rPr>
+                      <w:rFonts w:ascii="Cambria Math" w:eastAsiaTheme="minorEastAsia" w:hAnsi="Cambria Math"/>
+                      <w:lang w:val="en-US"/>
+                    </w:rPr>
+                  </m:ctrlPr>
+                </m:e>
+                <m:sub>
+                  <m:r>
+                    <m:rPr>
+                      <m:sty m:val="p"/>
+                    </m:rPr>
+                    <w:rPr>
+                      <w:rFonts w:ascii="Cambria Math" w:eastAsiaTheme="minorEastAsia" w:hAnsi="Cambria Math"/>
+                      <w:lang w:val="en-US"/>
+                    </w:rPr>
+                    <m:t>P</m:t>
+                  </m:r>
+                  <m:r>
+                    <w:rPr>
+                      <w:rFonts w:ascii="Cambria Math" w:eastAsiaTheme="minorEastAsia" w:hAnsi="Cambria Math"/>
+                      <w:lang w:val="en-US"/>
+                    </w:rPr>
+                    <m:t>20</m:t>
+                  </m:r>
+                </m:sub>
+              </m:sSub>
+              <m:r>
+                <m:rPr>
+                  <m:sty m:val="p"/>
+                </m:rPr>
+                <w:rPr>
+                  <w:rFonts w:ascii="Cambria Math" w:eastAsiaTheme="minorEastAsia" w:hAnsi="Cambria Math"/>
+                  <w:lang w:val="en-US"/>
+                </w:rPr>
+                <m:t>+</m:t>
+              </m:r>
+              <m:sSub>
+                <m:sSubPr>
+                  <m:ctrlPr>
+                    <w:rPr>
+                      <w:rFonts w:ascii="Cambria Math" w:eastAsiaTheme="minorEastAsia" w:hAnsi="Cambria Math"/>
+                      <w:i/>
+                      <w:lang w:val="en-US"/>
+                    </w:rPr>
+                  </m:ctrlPr>
+                </m:sSubPr>
+                <m:e>
+                  <m:r>
+                    <m:rPr>
+                      <m:sty m:val="p"/>
+                    </m:rPr>
+                    <w:rPr>
+                      <w:rFonts w:ascii="Cambria Math" w:eastAsiaTheme="minorEastAsia" w:hAnsi="Cambria Math"/>
+                      <w:lang w:val="en-US"/>
+                    </w:rPr>
+                    <m:t>z</m:t>
+                  </m:r>
+                  <m:ctrlPr>
+                    <w:rPr>
+                      <w:rFonts w:ascii="Cambria Math" w:eastAsiaTheme="minorEastAsia" w:hAnsi="Cambria Math"/>
+                      <w:lang w:val="en-US"/>
+                    </w:rPr>
+                  </m:ctrlPr>
+                </m:e>
+                <m:sub>
+                  <m:r>
+                    <w:rPr>
+                      <w:rFonts w:ascii="Cambria Math" w:eastAsiaTheme="minorEastAsia" w:hAnsi="Cambria Math"/>
+                      <w:lang w:val="en-US"/>
+                    </w:rPr>
+                    <m:t>2</m:t>
+                  </m:r>
+                </m:sub>
+              </m:sSub>
+              <m:sSub>
+                <m:sSubPr>
+                  <m:ctrlPr>
+                    <w:rPr>
+                      <w:rFonts w:ascii="Cambria Math" w:eastAsiaTheme="minorEastAsia" w:hAnsi="Cambria Math"/>
+                      <w:i/>
+                      <w:lang w:val="en-US"/>
+                    </w:rPr>
+                  </m:ctrlPr>
+                </m:sSubPr>
+                <m:e>
+                  <m:r>
+                    <m:rPr>
+                      <m:sty m:val="p"/>
+                    </m:rPr>
+                    <w:rPr>
+                      <w:rFonts w:ascii="Cambria Math" w:eastAsiaTheme="minorEastAsia" w:hAnsi="Cambria Math"/>
+                      <w:lang w:val="en-US"/>
+                    </w:rPr>
+                    <m:t>D</m:t>
+                  </m:r>
+                  <m:ctrlPr>
+                    <w:rPr>
+                      <w:rFonts w:ascii="Cambria Math" w:eastAsiaTheme="minorEastAsia" w:hAnsi="Cambria Math"/>
+                      <w:lang w:val="en-US"/>
+                    </w:rPr>
+                  </m:ctrlPr>
+                </m:e>
+                <m:sub>
+                  <m:r>
+                    <m:rPr>
+                      <m:sty m:val="p"/>
+                    </m:rPr>
+                    <w:rPr>
+                      <w:rFonts w:ascii="Cambria Math" w:eastAsiaTheme="minorEastAsia" w:hAnsi="Cambria Math"/>
+                      <w:lang w:val="en-US"/>
+                    </w:rPr>
+                    <m:t>P</m:t>
+                  </m:r>
+                  <m:r>
+                    <w:rPr>
+                      <w:rFonts w:ascii="Cambria Math" w:eastAsiaTheme="minorEastAsia" w:hAnsi="Cambria Math"/>
+                      <w:lang w:val="en-US"/>
+                    </w:rPr>
+                    <m:t>01</m:t>
+                  </m:r>
+                </m:sub>
+              </m:sSub>
+            </m:num>
+            <m:den>
+              <m:sSub>
+                <m:sSubPr>
+                  <m:ctrlPr>
+                    <w:rPr>
+                      <w:rFonts w:ascii="Cambria Math" w:eastAsiaTheme="minorEastAsia" w:hAnsi="Cambria Math"/>
+                      <w:i/>
+                      <w:lang w:val="en-US"/>
+                    </w:rPr>
+                  </m:ctrlPr>
+                </m:sSubPr>
+                <m:e>
+                  <m:r>
+                    <m:rPr>
+                      <m:sty m:val="p"/>
+                    </m:rPr>
+                    <w:rPr>
+                      <w:rFonts w:ascii="Cambria Math" w:eastAsiaTheme="minorEastAsia" w:hAnsi="Cambria Math"/>
+                      <w:lang w:val="en-US"/>
+                    </w:rPr>
+                    <m:t>D</m:t>
+                  </m:r>
+                  <m:ctrlPr>
+                    <w:rPr>
+                      <w:rFonts w:ascii="Cambria Math" w:eastAsiaTheme="minorEastAsia" w:hAnsi="Cambria Math"/>
+                      <w:lang w:val="en-US"/>
+                    </w:rPr>
+                  </m:ctrlPr>
+                </m:e>
+                <m:sub>
+                  <m:r>
+                    <w:rPr>
+                      <w:rFonts w:ascii="Cambria Math" w:eastAsiaTheme="minorEastAsia" w:hAnsi="Cambria Math"/>
+                      <w:lang w:val="en-US"/>
+                    </w:rPr>
+                    <m:t>012</m:t>
+                  </m:r>
+                </m:sub>
+              </m:sSub>
+            </m:den>
+          </m:f>
+        </m:oMath>
+      </m:oMathPara>
+    </w:p>
+    <w:p>
+      <w:pPr>
+        <w:rPr>
+          <w:rFonts w:eastAsiaTheme="minorEastAsia"/>
+          <w:lang w:val="en-US"/>
+        </w:rPr>
+      </w:pPr>
+      <w:r>
+        <w:rPr>
+          <w:rFonts w:eastAsiaTheme="minorEastAsia"/>
+          <w:lang w:val="en-US"/>
+        </w:rPr>
+        <w:t xml:space="preserve">The interesting thing here is that both the numerator </w:t>
+      </w:r>
+      <m:oMath>
+        <m:sSub>
+          <m:sSubPr>
+            <m:ctrlPr>
+              <w:rPr>
+                <w:rFonts w:ascii="Cambria Math" w:eastAsiaTheme="minorEastAsia" w:hAnsi="Cambria Math"/>
+                <w:i/>
+                <w:lang w:val="en-US"/>
+              </w:rPr>
+            </m:ctrlPr>
+          </m:sSubPr>
+          <m:e>
+            <m:r>
+              <m:rPr>
+                <m:sty m:val="p"/>
+              </m:rPr>
+              <w:rPr>
+                <w:rFonts w:ascii="Cambria Math" w:eastAsiaTheme="minorEastAsia" w:hAnsi="Cambria Math"/>
+                <w:lang w:val="en-US"/>
+              </w:rPr>
+              <m:t>z</m:t>
+            </m:r>
+            <m:ctrlPr>
+              <w:rPr>
+                <w:rFonts w:ascii="Cambria Math" w:eastAsiaTheme="minorEastAsia" w:hAnsi="Cambria Math"/>
+                <w:lang w:val="en-US"/>
+              </w:rPr>
+            </m:ctrlPr>
+          </m:e>
+          <m:sub>
+            <m:r>
+              <w:rPr>
+                <w:rFonts w:ascii="Cambria Math" w:eastAsiaTheme="minorEastAsia" w:hAnsi="Cambria Math"/>
+                <w:lang w:val="en-US"/>
+              </w:rPr>
+              <m:t>0</m:t>
+            </m:r>
+          </m:sub>
+        </m:sSub>
+        <m:sSub>
+          <m:sSubPr>
+            <m:ctrlPr>
+              <w:rPr>
+                <w:rFonts w:ascii="Cambria Math" w:eastAsiaTheme="minorEastAsia" w:hAnsi="Cambria Math"/>
+                <w:i/>
+                <w:lang w:val="en-US"/>
+              </w:rPr>
+            </m:ctrlPr>
+          </m:sSubPr>
+          <m:e>
+            <m:r>
+              <m:rPr>
+                <m:sty m:val="p"/>
+              </m:rPr>
+              <w:rPr>
+                <w:rFonts w:ascii="Cambria Math" w:eastAsiaTheme="minorEastAsia" w:hAnsi="Cambria Math"/>
+                <w:lang w:val="en-US"/>
+              </w:rPr>
+              <m:t>D</m:t>
+            </m:r>
+            <m:ctrlPr>
+              <w:rPr>
+                <w:rFonts w:ascii="Cambria Math" w:eastAsiaTheme="minorEastAsia" w:hAnsi="Cambria Math"/>
+                <w:lang w:val="en-US"/>
+              </w:rPr>
+            </m:ctrlPr>
+          </m:e>
+          <m:sub>
+            <m:r>
+              <m:rPr>
+                <m:sty m:val="p"/>
+              </m:rPr>
+              <w:rPr>
+                <w:rFonts w:ascii="Cambria Math" w:eastAsiaTheme="minorEastAsia" w:hAnsi="Cambria Math"/>
+                <w:lang w:val="en-US"/>
+              </w:rPr>
+              <m:t>P</m:t>
+            </m:r>
+            <m:r>
+              <w:rPr>
+                <w:rFonts w:ascii="Cambria Math" w:eastAsiaTheme="minorEastAsia" w:hAnsi="Cambria Math"/>
+                <w:lang w:val="en-US"/>
+              </w:rPr>
+              <m:t>12</m:t>
+            </m:r>
+          </m:sub>
+        </m:sSub>
+        <m:r>
+          <m:rPr>
+            <m:sty m:val="p"/>
+          </m:rPr>
+          <w:rPr>
+            <w:rFonts w:ascii="Cambria Math" w:eastAsiaTheme="minorEastAsia" w:hAnsi="Cambria Math"/>
+            <w:lang w:val="en-US"/>
+          </w:rPr>
+          <m:t>+</m:t>
+        </m:r>
+        <m:sSub>
+          <m:sSubPr>
+            <m:ctrlPr>
+              <w:rPr>
+                <w:rFonts w:ascii="Cambria Math" w:eastAsiaTheme="minorEastAsia" w:hAnsi="Cambria Math"/>
+                <w:i/>
+                <w:lang w:val="en-US"/>
+              </w:rPr>
+            </m:ctrlPr>
+          </m:sSubPr>
+          <m:e>
+            <m:r>
+              <m:rPr>
+                <m:sty m:val="p"/>
+              </m:rPr>
+              <w:rPr>
+                <w:rFonts w:ascii="Cambria Math" w:eastAsiaTheme="minorEastAsia" w:hAnsi="Cambria Math"/>
+                <w:lang w:val="en-US"/>
+              </w:rPr>
+              <m:t>z</m:t>
+            </m:r>
+            <m:ctrlPr>
+              <w:rPr>
+                <w:rFonts w:ascii="Cambria Math" w:eastAsiaTheme="minorEastAsia" w:hAnsi="Cambria Math"/>
+                <w:lang w:val="en-US"/>
+              </w:rPr>
+            </m:ctrlPr>
+          </m:e>
+          <m:sub>
+            <m:r>
+              <w:rPr>
+                <w:rFonts w:ascii="Cambria Math" w:eastAsiaTheme="minorEastAsia" w:hAnsi="Cambria Math"/>
+                <w:lang w:val="en-US"/>
+              </w:rPr>
+              <m:t>1</m:t>
+            </m:r>
+          </m:sub>
+        </m:sSub>
+        <m:sSub>
+          <m:sSubPr>
+            <m:ctrlPr>
+              <w:rPr>
+                <w:rFonts w:ascii="Cambria Math" w:eastAsiaTheme="minorEastAsia" w:hAnsi="Cambria Math"/>
+                <w:i/>
+                <w:lang w:val="en-US"/>
+              </w:rPr>
+            </m:ctrlPr>
+          </m:sSubPr>
+          <m:e>
+            <m:r>
+              <m:rPr>
+                <m:sty m:val="p"/>
+              </m:rPr>
+              <w:rPr>
+                <w:rFonts w:ascii="Cambria Math" w:eastAsiaTheme="minorEastAsia" w:hAnsi="Cambria Math"/>
+                <w:lang w:val="en-US"/>
+              </w:rPr>
+              <m:t>D</m:t>
+            </m:r>
+            <m:ctrlPr>
+              <w:rPr>
+                <w:rFonts w:ascii="Cambria Math" w:eastAsiaTheme="minorEastAsia" w:hAnsi="Cambria Math"/>
+                <w:lang w:val="en-US"/>
+              </w:rPr>
+            </m:ctrlPr>
+          </m:e>
+          <m:sub>
+            <m:r>
+              <m:rPr>
+                <m:sty m:val="p"/>
+              </m:rPr>
+              <w:rPr>
+                <w:rFonts w:ascii="Cambria Math" w:eastAsiaTheme="minorEastAsia" w:hAnsi="Cambria Math"/>
+                <w:lang w:val="en-US"/>
+              </w:rPr>
+              <m:t>P</m:t>
+            </m:r>
+            <m:r>
+              <w:rPr>
+                <w:rFonts w:ascii="Cambria Math" w:eastAsiaTheme="minorEastAsia" w:hAnsi="Cambria Math"/>
+                <w:lang w:val="en-US"/>
+              </w:rPr>
+              <m:t>20</m:t>
+            </m:r>
+          </m:sub>
+        </m:sSub>
+        <m:r>
+          <m:rPr>
+            <m:sty m:val="p"/>
+          </m:rPr>
+          <w:rPr>
+            <w:rFonts w:ascii="Cambria Math" w:eastAsiaTheme="minorEastAsia" w:hAnsi="Cambria Math"/>
+            <w:lang w:val="en-US"/>
+          </w:rPr>
+          <m:t>+</m:t>
+        </m:r>
+        <m:sSub>
+          <m:sSubPr>
+            <m:ctrlPr>
+              <w:rPr>
+                <w:rFonts w:ascii="Cambria Math" w:eastAsiaTheme="minorEastAsia" w:hAnsi="Cambria Math"/>
+                <w:i/>
+                <w:lang w:val="en-US"/>
+              </w:rPr>
+            </m:ctrlPr>
+          </m:sSubPr>
+          <m:e>
+            <m:r>
+              <m:rPr>
+                <m:sty m:val="p"/>
+              </m:rPr>
+              <w:rPr>
+                <w:rFonts w:ascii="Cambria Math" w:eastAsiaTheme="minorEastAsia" w:hAnsi="Cambria Math"/>
+                <w:lang w:val="en-US"/>
+              </w:rPr>
+              <m:t>z</m:t>
+            </m:r>
+            <m:ctrlPr>
+              <w:rPr>
+                <w:rFonts w:ascii="Cambria Math" w:eastAsiaTheme="minorEastAsia" w:hAnsi="Cambria Math"/>
+                <w:lang w:val="en-US"/>
+              </w:rPr>
+            </m:ctrlPr>
+          </m:e>
+          <m:sub>
+            <m:r>
+              <w:rPr>
+                <w:rFonts w:ascii="Cambria Math" w:eastAsiaTheme="minorEastAsia" w:hAnsi="Cambria Math"/>
+                <w:lang w:val="en-US"/>
+              </w:rPr>
+              <m:t>2</m:t>
+            </m:r>
+          </m:sub>
+        </m:sSub>
+        <m:sSub>
+          <m:sSubPr>
+            <m:ctrlPr>
+              <w:rPr>
+                <w:rFonts w:ascii="Cambria Math" w:eastAsiaTheme="minorEastAsia" w:hAnsi="Cambria Math"/>
+                <w:i/>
+                <w:lang w:val="en-US"/>
+              </w:rPr>
+            </m:ctrlPr>
+          </m:sSubPr>
+          <m:e>
+            <m:r>
+              <m:rPr>
+                <m:sty m:val="p"/>
+              </m:rPr>
+              <w:rPr>
+                <w:rFonts w:ascii="Cambria Math" w:eastAsiaTheme="minorEastAsia" w:hAnsi="Cambria Math"/>
+                <w:lang w:val="en-US"/>
+              </w:rPr>
+              <m:t>D</m:t>
+            </m:r>
+            <m:ctrlPr>
+              <w:rPr>
+                <w:rFonts w:ascii="Cambria Math" w:eastAsiaTheme="minorEastAsia" w:hAnsi="Cambria Math"/>
+                <w:lang w:val="en-US"/>
+              </w:rPr>
+            </m:ctrlPr>
+          </m:e>
+          <m:sub>
+            <m:r>
+              <m:rPr>
+                <m:sty m:val="p"/>
+              </m:rPr>
+              <w:rPr>
+                <w:rFonts w:ascii="Cambria Math" w:eastAsiaTheme="minorEastAsia" w:hAnsi="Cambria Math"/>
+                <w:lang w:val="en-US"/>
+              </w:rPr>
+              <m:t>P</m:t>
+            </m:r>
+            <m:r>
+              <w:rPr>
+                <w:rFonts w:ascii="Cambria Math" w:eastAsiaTheme="minorEastAsia" w:hAnsi="Cambria Math"/>
+                <w:lang w:val="en-US"/>
+              </w:rPr>
+              <m:t>01</m:t>
+            </m:r>
+          </m:sub>
+        </m:sSub>
+      </m:oMath>
+      <w:r>
+        <w:rPr>
+          <w:rFonts w:eastAsiaTheme="minorEastAsia"/>
+          <w:lang w:val="en-US"/>
+        </w:rPr>
+        <w:t xml:space="preserve"> and the denominator </w:t>
+      </w:r>
+      <m:oMath>
+        <m:sSub>
+          <m:sSubPr>
+            <m:ctrlPr>
+              <w:rPr>
+                <w:rFonts w:ascii="Cambria Math" w:eastAsiaTheme="minorEastAsia" w:hAnsi="Cambria Math"/>
+                <w:i/>
+                <w:lang w:val="en-US"/>
+              </w:rPr>
+            </m:ctrlPr>
+          </m:sSubPr>
+          <m:e>
+            <m:r>
+              <w:rPr>
+                <w:rFonts w:ascii="Cambria Math" w:eastAsiaTheme="minorEastAsia" w:hAnsi="Cambria Math"/>
+                <w:lang w:val="en-US"/>
+              </w:rPr>
+              <m:t>D</m:t>
+            </m:r>
+          </m:e>
+          <m:sub>
+            <m:r>
+              <w:rPr>
+                <w:rFonts w:ascii="Cambria Math" w:eastAsiaTheme="minorEastAsia" w:hAnsi="Cambria Math"/>
+                <w:lang w:val="en-US"/>
+              </w:rPr>
+              <m:t>012</m:t>
+            </m:r>
+          </m:sub>
+        </m:sSub>
+      </m:oMath>
+      <w:r>
+        <w:rPr>
+          <w:rFonts w:eastAsiaTheme="minorEastAsia"/>
+          <w:lang w:val="en-US"/>
+        </w:rPr>
+        <w:t xml:space="preserve"> are integer values, and the denominator </w:t>
+      </w:r>
+      <m:oMath>
+        <m:sSub>
+          <m:sSubPr>
+            <m:ctrlPr>
+              <w:rPr>
+                <w:rFonts w:ascii="Cambria Math" w:eastAsiaTheme="minorEastAsia" w:hAnsi="Cambria Math"/>
+                <w:i/>
+                <w:lang w:val="en-US"/>
+              </w:rPr>
+            </m:ctrlPr>
+          </m:sSubPr>
+          <m:e>
+            <m:r>
+              <w:rPr>
+                <w:rFonts w:ascii="Cambria Math" w:eastAsiaTheme="minorEastAsia" w:hAnsi="Cambria Math"/>
+                <w:lang w:val="en-US"/>
+              </w:rPr>
+              <m:t>D</m:t>
+            </m:r>
+          </m:e>
+          <m:sub>
+            <m:r>
+              <w:rPr>
+                <w:rFonts w:ascii="Cambria Math" w:eastAsiaTheme="minorEastAsia" w:hAnsi="Cambria Math"/>
+                <w:lang w:val="en-US"/>
+              </w:rPr>
+              <m:t>012</m:t>
+            </m:r>
+          </m:sub>
+        </m:sSub>
+      </m:oMath>
+      <w:r>
+        <w:rPr>
+          <w:rFonts w:eastAsiaTheme="minorEastAsia"/>
+          <w:lang w:val="en-US"/>
+        </w:rPr>
+        <w:t xml:space="preserve"> is constant across all pixels. We should therefore be able to step them in a </w:t>
+      </w:r>
+      <w:proofErr w:type="spellStart"/>
+      <w:r>
+        <w:rPr>
+          <w:rFonts w:eastAsiaTheme="minorEastAsia"/>
+          <w:lang w:val="en-US"/>
+        </w:rPr>
+        <w:t>Bresenham</w:t>
+      </w:r>
+      <w:proofErr w:type="spellEnd"/>
+      <w:r>
+        <w:rPr>
+          <w:rFonts w:eastAsiaTheme="minorEastAsia"/>
+          <w:lang w:val="en-US"/>
+        </w:rPr>
+        <w:t>-like DDA fashion without losing precision.</w:t>
+      </w:r>
+    </w:p>
+    <w:p>
+      <w:pPr>
+        <w:rPr>
+          <w:rFonts w:eastAsiaTheme="minorEastAsia"/>
+          <w:lang w:val="en-US"/>
+        </w:rPr>
+      </w:pPr>
+    </w:p>
+    <w:p>
+      <w:pPr>
+        <w:rPr>
+          <w:rFonts w:eastAsiaTheme="minorEastAsia"/>
+          <w:lang w:val="en-US"/>
+        </w:rPr>
+      </w:pPr>
+    </w:p>
+    <w:p>
+      <w:pPr>
+        <w:rPr>
+          <w:lang w:val="en-US"/>
+        </w:rPr>
+      </w:pPr>
     </w:p>
     <w:p>
       <w:pPr>
@@ -11846,8 +13620,100 @@
       </w:rPr>
     </w:lvl>
   </w:abstractNum>
+  <w:abstractNum w:abstractNumId="1" w15:restartNumberingAfterBreak="0">
+    <w:nsid w:val="6B294C24"/>
+    <w:multiLevelType w:val="hybridMultilevel"/>
+    <w:tmpl w:val="4BE63FF4"/>
+    <w:lvl w:ilvl="0" w:tplc="20000011">
+      <w:start w:val="1"/>
+      <w:numFmt w:val="decimal"/>
+      <w:lvlText w:val="%1)"/>
+      <w:lvlJc w:val="left"/>
+      <w:pPr>
+        <w:ind w:left="720" w:hanging="360"/>
+      </w:pPr>
+      <w:rPr>
+        <w:rFonts w:hint="default"/>
+      </w:rPr>
+    </w:lvl>
+    <w:lvl w:ilvl="1" w:tplc="20000019" w:tentative="1">
+      <w:start w:val="1"/>
+      <w:numFmt w:val="lowerLetter"/>
+      <w:lvlText w:val="%2."/>
+      <w:lvlJc w:val="left"/>
+      <w:pPr>
+        <w:ind w:left="1440" w:hanging="360"/>
+      </w:pPr>
+    </w:lvl>
+    <w:lvl w:ilvl="2" w:tplc="2000001B" w:tentative="1">
+      <w:start w:val="1"/>
+      <w:numFmt w:val="lowerRoman"/>
+      <w:lvlText w:val="%3."/>
+      <w:lvlJc w:val="right"/>
+      <w:pPr>
+        <w:ind w:left="2160" w:hanging="180"/>
+      </w:pPr>
+    </w:lvl>
+    <w:lvl w:ilvl="3" w:tplc="2000000F" w:tentative="1">
+      <w:start w:val="1"/>
+      <w:numFmt w:val="decimal"/>
+      <w:lvlText w:val="%4."/>
+      <w:lvlJc w:val="left"/>
+      <w:pPr>
+        <w:ind w:left="2880" w:hanging="360"/>
+      </w:pPr>
+    </w:lvl>
+    <w:lvl w:ilvl="4" w:tplc="20000019" w:tentative="1">
+      <w:start w:val="1"/>
+      <w:numFmt w:val="lowerLetter"/>
+      <w:lvlText w:val="%5."/>
+      <w:lvlJc w:val="left"/>
+      <w:pPr>
+        <w:ind w:left="3600" w:hanging="360"/>
+      </w:pPr>
+    </w:lvl>
+    <w:lvl w:ilvl="5" w:tplc="2000001B" w:tentative="1">
+      <w:start w:val="1"/>
+      <w:numFmt w:val="lowerRoman"/>
+      <w:lvlText w:val="%6."/>
+      <w:lvlJc w:val="right"/>
+      <w:pPr>
+        <w:ind w:left="4320" w:hanging="180"/>
+      </w:pPr>
+    </w:lvl>
+    <w:lvl w:ilvl="6" w:tplc="2000000F" w:tentative="1">
+      <w:start w:val="1"/>
+      <w:numFmt w:val="decimal"/>
+      <w:lvlText w:val="%7."/>
+      <w:lvlJc w:val="left"/>
+      <w:pPr>
+        <w:ind w:left="5040" w:hanging="360"/>
+      </w:pPr>
+    </w:lvl>
+    <w:lvl w:ilvl="7" w:tplc="20000019" w:tentative="1">
+      <w:start w:val="1"/>
+      <w:numFmt w:val="lowerLetter"/>
+      <w:lvlText w:val="%8."/>
+      <w:lvlJc w:val="left"/>
+      <w:pPr>
+        <w:ind w:left="5760" w:hanging="360"/>
+      </w:pPr>
+    </w:lvl>
+    <w:lvl w:ilvl="8" w:tplc="2000001B" w:tentative="1">
+      <w:start w:val="1"/>
+      <w:numFmt w:val="lowerRoman"/>
+      <w:lvlText w:val="%9."/>
+      <w:lvlJc w:val="right"/>
+      <w:pPr>
+        <w:ind w:left="6480" w:hanging="180"/>
+      </w:pPr>
+    </w:lvl>
+  </w:abstractNum>
   <w:num w:numId="1" w16cid:durableId="850677540">
     <w:abstractNumId w:val="0"/>
+  </w:num>
+  <w:num w:numId="2" w16cid:durableId="449855886">
+    <w:abstractNumId w:val="1"/>
   </w:num>
 </w:numbering>
 </file>

</xml_diff>

<commit_message>
Precision needed for z_P prior to division by determinant D_012.
</commit_message>
<xml_diff>
--- a/docs/Bits of precision needed to determine area of 2D triangle.docx
+++ b/docs/Bits of precision needed to determine area of 2D triangle.docx
@@ -41138,11 +41138,28 @@
       <m:oMathPara>
         <m:oMath>
           <m:r>
+            <m:rPr>
+              <m:sty m:val="p"/>
+            </m:rPr>
             <w:rPr>
               <w:rFonts w:ascii="Cambria Math" w:eastAsiaTheme="minorEastAsia" w:hAnsi="Cambria Math"/>
               <w:lang w:val="en-US"/>
             </w:rPr>
-            <m:t>m=k+n+3</m:t>
+            <m:t>m</m:t>
+          </m:r>
+          <m:r>
+            <w:rPr>
+              <w:rFonts w:ascii="Cambria Math" w:eastAsiaTheme="minorEastAsia" w:hAnsi="Cambria Math"/>
+              <w:lang w:val="en-US"/>
+            </w:rPr>
+            <m:t>=n+k</m:t>
+          </m:r>
+          <m:r>
+            <w:rPr>
+              <w:rFonts w:ascii="Cambria Math" w:eastAsiaTheme="minorEastAsia" w:hAnsi="Cambria Math"/>
+              <w:lang w:val="en-US"/>
+            </w:rPr>
+            <m:t>+3</m:t>
           </m:r>
         </m:oMath>
       </m:oMathPara>
@@ -47358,6 +47375,170 @@
           <w:lang w:val="en-US"/>
         </w:rPr>
       </w:pPr>
+      <w:r>
+        <w:rPr>
+          <w:rFonts w:eastAsiaTheme="minorEastAsia"/>
+          <w:lang w:val="en-US"/>
+        </w:rPr>
+        <w:t xml:space="preserve">While at </w:t>
+      </w:r>
+      <w:proofErr w:type="gramStart"/>
+      <w:r>
+        <w:rPr>
+          <w:rFonts w:eastAsiaTheme="minorEastAsia"/>
+          <w:lang w:val="en-US"/>
+        </w:rPr>
+        <w:t>first</w:t>
+      </w:r>
+      <w:proofErr w:type="gramEnd"/>
+      <w:r>
+        <w:rPr>
+          <w:rFonts w:eastAsiaTheme="minorEastAsia"/>
+          <w:lang w:val="en-US"/>
+        </w:rPr>
+        <w:t xml:space="preserve"> we’ll “</w:t>
+      </w:r>
+      <w:proofErr w:type="spellStart"/>
+      <w:r>
+        <w:rPr>
+          <w:rFonts w:eastAsiaTheme="minorEastAsia"/>
+          <w:lang w:val="en-US"/>
+        </w:rPr>
+        <w:t>blit</w:t>
+      </w:r>
+      <w:proofErr w:type="spellEnd"/>
+      <w:r>
+        <w:rPr>
+          <w:rFonts w:eastAsiaTheme="minorEastAsia"/>
+          <w:lang w:val="en-US"/>
+        </w:rPr>
+        <w:t xml:space="preserve">” triangles out in a rectangular fashion, whichever way we do it, there is a point where we first put our pen down and at that </w:t>
+      </w:r>
+      <m:oMath>
+        <m:d>
+          <m:dPr>
+            <m:ctrlPr>
+              <w:rPr>
+                <w:rFonts w:ascii="Cambria Math" w:eastAsiaTheme="minorEastAsia" w:hAnsi="Cambria Math"/>
+                <w:i/>
+                <w:lang w:val="en-US"/>
+              </w:rPr>
+            </m:ctrlPr>
+          </m:dPr>
+          <m:e>
+            <m:sSub>
+              <m:sSubPr>
+                <m:ctrlPr>
+                  <w:rPr>
+                    <w:rFonts w:ascii="Cambria Math" w:eastAsiaTheme="minorEastAsia" w:hAnsi="Cambria Math"/>
+                    <w:i/>
+                    <w:lang w:val="en-US"/>
+                  </w:rPr>
+                </m:ctrlPr>
+              </m:sSubPr>
+              <m:e>
+                <m:r>
+                  <w:rPr>
+                    <w:rFonts w:ascii="Cambria Math" w:eastAsiaTheme="minorEastAsia" w:hAnsi="Cambria Math"/>
+                    <w:lang w:val="en-US"/>
+                  </w:rPr>
+                  <m:t>x</m:t>
+                </m:r>
+              </m:e>
+              <m:sub>
+                <m:r>
+                  <w:rPr>
+                    <w:rFonts w:ascii="Cambria Math" w:eastAsiaTheme="minorEastAsia" w:hAnsi="Cambria Math"/>
+                    <w:lang w:val="en-US"/>
+                  </w:rPr>
+                  <m:t>P</m:t>
+                </m:r>
+              </m:sub>
+            </m:sSub>
+            <m:r>
+              <w:rPr>
+                <w:rFonts w:ascii="Cambria Math" w:eastAsiaTheme="minorEastAsia" w:hAnsi="Cambria Math"/>
+                <w:lang w:val="en-US"/>
+              </w:rPr>
+              <m:t>,</m:t>
+            </m:r>
+            <m:sSub>
+              <m:sSubPr>
+                <m:ctrlPr>
+                  <w:rPr>
+                    <w:rFonts w:ascii="Cambria Math" w:eastAsiaTheme="minorEastAsia" w:hAnsi="Cambria Math"/>
+                    <w:i/>
+                    <w:lang w:val="en-US"/>
+                  </w:rPr>
+                </m:ctrlPr>
+              </m:sSubPr>
+              <m:e>
+                <m:r>
+                  <w:rPr>
+                    <w:rFonts w:ascii="Cambria Math" w:eastAsiaTheme="minorEastAsia" w:hAnsi="Cambria Math"/>
+                    <w:lang w:val="en-US"/>
+                  </w:rPr>
+                  <m:t>y</m:t>
+                </m:r>
+              </m:e>
+              <m:sub>
+                <m:r>
+                  <w:rPr>
+                    <w:rFonts w:ascii="Cambria Math" w:eastAsiaTheme="minorEastAsia" w:hAnsi="Cambria Math"/>
+                    <w:lang w:val="en-US"/>
+                  </w:rPr>
+                  <m:t>P</m:t>
+                </m:r>
+              </m:sub>
+            </m:sSub>
+          </m:e>
+        </m:d>
+      </m:oMath>
+      <w:r>
+        <w:rPr>
+          <w:rFonts w:eastAsiaTheme="minorEastAsia"/>
+          <w:lang w:val="en-US"/>
+        </w:rPr>
+        <w:t xml:space="preserve"> have to compute </w:t>
+      </w:r>
+      <m:oMath>
+        <m:sSub>
+          <m:sSubPr>
+            <m:ctrlPr>
+              <w:rPr>
+                <w:rFonts w:ascii="Cambria Math" w:eastAsiaTheme="minorEastAsia" w:hAnsi="Cambria Math"/>
+                <w:i/>
+                <w:lang w:val="en-US"/>
+              </w:rPr>
+            </m:ctrlPr>
+          </m:sSubPr>
+          <m:e>
+            <m:r>
+              <w:rPr>
+                <w:rFonts w:ascii="Cambria Math" w:eastAsiaTheme="minorEastAsia" w:hAnsi="Cambria Math"/>
+                <w:lang w:val="en-US"/>
+              </w:rPr>
+              <m:t>z</m:t>
+            </m:r>
+          </m:e>
+          <m:sub>
+            <m:r>
+              <w:rPr>
+                <w:rFonts w:ascii="Cambria Math" w:eastAsiaTheme="minorEastAsia" w:hAnsi="Cambria Math"/>
+                <w:lang w:val="en-US"/>
+              </w:rPr>
+              <m:t>P</m:t>
+            </m:r>
+          </m:sub>
+        </m:sSub>
+      </m:oMath>
+      <w:r>
+        <w:rPr>
+          <w:rFonts w:eastAsiaTheme="minorEastAsia"/>
+          <w:lang w:val="en-US"/>
+        </w:rPr>
+        <w:t>. Equation from before:</w:t>
+      </w:r>
     </w:p>
     <w:p>
       <w:pPr>
@@ -47366,10 +47547,1094 @@
           <w:lang w:val="en-US"/>
         </w:rPr>
       </w:pPr>
+      <m:oMathPara>
+        <m:oMath>
+          <m:sSub>
+            <m:sSubPr>
+              <m:ctrlPr>
+                <w:rPr>
+                  <w:rFonts w:ascii="Cambria Math" w:eastAsiaTheme="minorEastAsia" w:hAnsi="Cambria Math"/>
+                  <w:i/>
+                  <w:lang w:val="en-US"/>
+                </w:rPr>
+              </m:ctrlPr>
+            </m:sSubPr>
+            <m:e>
+              <m:r>
+                <w:rPr>
+                  <w:rFonts w:ascii="Cambria Math" w:eastAsiaTheme="minorEastAsia" w:hAnsi="Cambria Math"/>
+                  <w:lang w:val="en-US"/>
+                </w:rPr>
+                <m:t>z</m:t>
+              </m:r>
+            </m:e>
+            <m:sub>
+              <m:r>
+                <w:rPr>
+                  <w:rFonts w:ascii="Cambria Math" w:eastAsiaTheme="minorEastAsia" w:hAnsi="Cambria Math"/>
+                  <w:lang w:val="en-US"/>
+                </w:rPr>
+                <m:t>P</m:t>
+              </m:r>
+            </m:sub>
+          </m:sSub>
+          <m:r>
+            <w:rPr>
+              <w:rFonts w:ascii="Cambria Math" w:eastAsiaTheme="minorEastAsia" w:hAnsi="Cambria Math"/>
+              <w:lang w:val="en-US"/>
+            </w:rPr>
+            <m:t>=</m:t>
+          </m:r>
+          <m:f>
+            <m:fPr>
+              <m:ctrlPr>
+                <w:rPr>
+                  <w:rFonts w:ascii="Cambria Math" w:eastAsiaTheme="minorEastAsia" w:hAnsi="Cambria Math"/>
+                  <w:lang w:val="en-US"/>
+                </w:rPr>
+              </m:ctrlPr>
+            </m:fPr>
+            <m:num>
+              <m:sSub>
+                <m:sSubPr>
+                  <m:ctrlPr>
+                    <w:rPr>
+                      <w:rFonts w:ascii="Cambria Math" w:eastAsiaTheme="minorEastAsia" w:hAnsi="Cambria Math"/>
+                      <w:i/>
+                      <w:lang w:val="en-US"/>
+                    </w:rPr>
+                  </m:ctrlPr>
+                </m:sSubPr>
+                <m:e>
+                  <m:r>
+                    <w:rPr>
+                      <w:rFonts w:ascii="Cambria Math" w:eastAsiaTheme="minorEastAsia" w:hAnsi="Cambria Math"/>
+                      <w:lang w:val="en-US"/>
+                    </w:rPr>
+                    <m:t>x</m:t>
+                  </m:r>
+                  <m:ctrlPr>
+                    <w:rPr>
+                      <w:rFonts w:ascii="Cambria Math" w:eastAsiaTheme="minorEastAsia" w:hAnsi="Cambria Math"/>
+                      <w:lang w:val="en-US"/>
+                    </w:rPr>
+                  </m:ctrlPr>
+                </m:e>
+                <m:sub>
+                  <m:r>
+                    <w:rPr>
+                      <w:rFonts w:ascii="Cambria Math" w:eastAsiaTheme="minorEastAsia" w:hAnsi="Cambria Math"/>
+                      <w:lang w:val="en-US"/>
+                    </w:rPr>
+                    <m:t>P</m:t>
+                  </m:r>
+                </m:sub>
+              </m:sSub>
+              <m:d>
+                <m:dPr>
+                  <m:begChr m:val="|"/>
+                  <m:endChr m:val="|"/>
+                  <m:ctrlPr>
+                    <w:rPr>
+                      <w:rFonts w:ascii="Cambria Math" w:eastAsiaTheme="minorEastAsia" w:hAnsi="Cambria Math"/>
+                    </w:rPr>
+                  </m:ctrlPr>
+                </m:dPr>
+                <m:e>
+                  <m:m>
+                    <m:mPr>
+                      <m:mcs>
+                        <m:mc>
+                          <m:mcPr>
+                            <m:count m:val="3"/>
+                            <m:mcJc m:val="center"/>
+                          </m:mcPr>
+                        </m:mc>
+                      </m:mcs>
+                      <m:ctrlPr>
+                        <w:rPr>
+                          <w:rFonts w:ascii="Cambria Math" w:eastAsia="Cambria Math" w:hAnsi="Cambria Math" w:cs="Cambria Math"/>
+                        </w:rPr>
+                      </m:ctrlPr>
+                    </m:mPr>
+                    <m:mr>
+                      <m:e>
+                        <m:sSub>
+                          <m:sSubPr>
+                            <m:ctrlPr>
+                              <w:rPr>
+                                <w:rFonts w:ascii="Cambria Math" w:eastAsiaTheme="minorEastAsia" w:hAnsi="Cambria Math"/>
+                                <w:i/>
+                              </w:rPr>
+                            </m:ctrlPr>
+                          </m:sSubPr>
+                          <m:e>
+                            <m:r>
+                              <w:rPr>
+                                <w:rFonts w:ascii="Cambria Math" w:eastAsiaTheme="minorEastAsia" w:hAnsi="Cambria Math"/>
+                              </w:rPr>
+                              <m:t>z</m:t>
+                            </m:r>
+                          </m:e>
+                          <m:sub>
+                            <m:r>
+                              <w:rPr>
+                                <w:rFonts w:ascii="Cambria Math" w:eastAsiaTheme="minorEastAsia" w:hAnsi="Cambria Math"/>
+                              </w:rPr>
+                              <m:t>0</m:t>
+                            </m:r>
+                          </m:sub>
+                        </m:sSub>
+                        <m:ctrlPr>
+                          <w:rPr>
+                            <w:rFonts w:ascii="Cambria Math" w:eastAsiaTheme="minorEastAsia" w:hAnsi="Cambria Math"/>
+                            <w:i/>
+                          </w:rPr>
+                        </m:ctrlPr>
+                      </m:e>
+                      <m:e>
+                        <m:sSub>
+                          <m:sSubPr>
+                            <m:ctrlPr>
+                              <w:rPr>
+                                <w:rFonts w:ascii="Cambria Math" w:eastAsiaTheme="minorEastAsia" w:hAnsi="Cambria Math"/>
+                                <w:i/>
+                              </w:rPr>
+                            </m:ctrlPr>
+                          </m:sSubPr>
+                          <m:e>
+                            <m:r>
+                              <w:rPr>
+                                <w:rFonts w:ascii="Cambria Math" w:eastAsiaTheme="minorEastAsia" w:hAnsi="Cambria Math"/>
+                              </w:rPr>
+                              <m:t>y</m:t>
+                            </m:r>
+                          </m:e>
+                          <m:sub>
+                            <m:r>
+                              <w:rPr>
+                                <w:rFonts w:ascii="Cambria Math" w:eastAsiaTheme="minorEastAsia" w:hAnsi="Cambria Math"/>
+                              </w:rPr>
+                              <m:t>0</m:t>
+                            </m:r>
+                          </m:sub>
+                        </m:sSub>
+                        <m:ctrlPr>
+                          <w:rPr>
+                            <w:rFonts w:ascii="Cambria Math" w:eastAsiaTheme="minorEastAsia" w:hAnsi="Cambria Math"/>
+                            <w:i/>
+                          </w:rPr>
+                        </m:ctrlPr>
+                      </m:e>
+                      <m:e>
+                        <m:r>
+                          <w:rPr>
+                            <w:rFonts w:ascii="Cambria Math" w:eastAsiaTheme="minorEastAsia" w:hAnsi="Cambria Math"/>
+                          </w:rPr>
+                          <m:t>1</m:t>
+                        </m:r>
+                        <m:ctrlPr>
+                          <w:rPr>
+                            <w:rFonts w:ascii="Cambria Math" w:eastAsiaTheme="minorEastAsia" w:hAnsi="Cambria Math"/>
+                            <w:i/>
+                          </w:rPr>
+                        </m:ctrlPr>
+                      </m:e>
+                    </m:mr>
+                    <m:mr>
+                      <m:e>
+                        <m:sSub>
+                          <m:sSubPr>
+                            <m:ctrlPr>
+                              <w:rPr>
+                                <w:rFonts w:ascii="Cambria Math" w:eastAsiaTheme="minorEastAsia" w:hAnsi="Cambria Math"/>
+                                <w:i/>
+                              </w:rPr>
+                            </m:ctrlPr>
+                          </m:sSubPr>
+                          <m:e>
+                            <m:r>
+                              <w:rPr>
+                                <w:rFonts w:ascii="Cambria Math" w:eastAsiaTheme="minorEastAsia" w:hAnsi="Cambria Math"/>
+                              </w:rPr>
+                              <m:t>z</m:t>
+                            </m:r>
+                          </m:e>
+                          <m:sub>
+                            <m:r>
+                              <w:rPr>
+                                <w:rFonts w:ascii="Cambria Math" w:eastAsiaTheme="minorEastAsia" w:hAnsi="Cambria Math"/>
+                              </w:rPr>
+                              <m:t>1</m:t>
+                            </m:r>
+                          </m:sub>
+                        </m:sSub>
+                        <m:ctrlPr>
+                          <w:rPr>
+                            <w:rFonts w:ascii="Cambria Math" w:eastAsiaTheme="minorEastAsia" w:hAnsi="Cambria Math"/>
+                            <w:i/>
+                          </w:rPr>
+                        </m:ctrlPr>
+                      </m:e>
+                      <m:e>
+                        <m:sSub>
+                          <m:sSubPr>
+                            <m:ctrlPr>
+                              <w:rPr>
+                                <w:rFonts w:ascii="Cambria Math" w:eastAsiaTheme="minorEastAsia" w:hAnsi="Cambria Math"/>
+                                <w:i/>
+                              </w:rPr>
+                            </m:ctrlPr>
+                          </m:sSubPr>
+                          <m:e>
+                            <m:r>
+                              <w:rPr>
+                                <w:rFonts w:ascii="Cambria Math" w:eastAsiaTheme="minorEastAsia" w:hAnsi="Cambria Math"/>
+                              </w:rPr>
+                              <m:t>y</m:t>
+                            </m:r>
+                          </m:e>
+                          <m:sub>
+                            <m:r>
+                              <w:rPr>
+                                <w:rFonts w:ascii="Cambria Math" w:eastAsiaTheme="minorEastAsia" w:hAnsi="Cambria Math"/>
+                              </w:rPr>
+                              <m:t>1</m:t>
+                            </m:r>
+                          </m:sub>
+                        </m:sSub>
+                        <m:ctrlPr>
+                          <w:rPr>
+                            <w:rFonts w:ascii="Cambria Math" w:eastAsiaTheme="minorEastAsia" w:hAnsi="Cambria Math"/>
+                            <w:i/>
+                          </w:rPr>
+                        </m:ctrlPr>
+                      </m:e>
+                      <m:e>
+                        <m:r>
+                          <w:rPr>
+                            <w:rFonts w:ascii="Cambria Math" w:eastAsiaTheme="minorEastAsia" w:hAnsi="Cambria Math"/>
+                          </w:rPr>
+                          <m:t>1</m:t>
+                        </m:r>
+                        <m:ctrlPr>
+                          <w:rPr>
+                            <w:rFonts w:ascii="Cambria Math" w:eastAsiaTheme="minorEastAsia" w:hAnsi="Cambria Math"/>
+                            <w:i/>
+                          </w:rPr>
+                        </m:ctrlPr>
+                      </m:e>
+                    </m:mr>
+                    <m:mr>
+                      <m:e>
+                        <m:sSub>
+                          <m:sSubPr>
+                            <m:ctrlPr>
+                              <w:rPr>
+                                <w:rFonts w:ascii="Cambria Math" w:eastAsiaTheme="minorEastAsia" w:hAnsi="Cambria Math"/>
+                                <w:i/>
+                              </w:rPr>
+                            </m:ctrlPr>
+                          </m:sSubPr>
+                          <m:e>
+                            <m:r>
+                              <w:rPr>
+                                <w:rFonts w:ascii="Cambria Math" w:eastAsiaTheme="minorEastAsia" w:hAnsi="Cambria Math"/>
+                              </w:rPr>
+                              <m:t>z</m:t>
+                            </m:r>
+                          </m:e>
+                          <m:sub>
+                            <m:r>
+                              <w:rPr>
+                                <w:rFonts w:ascii="Cambria Math" w:eastAsiaTheme="minorEastAsia" w:hAnsi="Cambria Math"/>
+                              </w:rPr>
+                              <m:t>2</m:t>
+                            </m:r>
+                          </m:sub>
+                        </m:sSub>
+                        <m:ctrlPr>
+                          <w:rPr>
+                            <w:rFonts w:ascii="Cambria Math" w:eastAsiaTheme="minorEastAsia" w:hAnsi="Cambria Math"/>
+                            <w:i/>
+                          </w:rPr>
+                        </m:ctrlPr>
+                      </m:e>
+                      <m:e>
+                        <m:sSub>
+                          <m:sSubPr>
+                            <m:ctrlPr>
+                              <w:rPr>
+                                <w:rFonts w:ascii="Cambria Math" w:eastAsiaTheme="minorEastAsia" w:hAnsi="Cambria Math"/>
+                                <w:i/>
+                              </w:rPr>
+                            </m:ctrlPr>
+                          </m:sSubPr>
+                          <m:e>
+                            <m:r>
+                              <w:rPr>
+                                <w:rFonts w:ascii="Cambria Math" w:eastAsiaTheme="minorEastAsia" w:hAnsi="Cambria Math"/>
+                              </w:rPr>
+                              <m:t>y</m:t>
+                            </m:r>
+                          </m:e>
+                          <m:sub>
+                            <m:r>
+                              <w:rPr>
+                                <w:rFonts w:ascii="Cambria Math" w:eastAsiaTheme="minorEastAsia" w:hAnsi="Cambria Math"/>
+                              </w:rPr>
+                              <m:t>2</m:t>
+                            </m:r>
+                          </m:sub>
+                        </m:sSub>
+                        <m:ctrlPr>
+                          <w:rPr>
+                            <w:rFonts w:ascii="Cambria Math" w:eastAsiaTheme="minorEastAsia" w:hAnsi="Cambria Math"/>
+                            <w:i/>
+                          </w:rPr>
+                        </m:ctrlPr>
+                      </m:e>
+                      <m:e>
+                        <m:r>
+                          <w:rPr>
+                            <w:rFonts w:ascii="Cambria Math" w:eastAsiaTheme="minorEastAsia" w:hAnsi="Cambria Math"/>
+                          </w:rPr>
+                          <m:t>1</m:t>
+                        </m:r>
+                        <m:ctrlPr>
+                          <w:rPr>
+                            <w:rFonts w:ascii="Cambria Math" w:eastAsiaTheme="minorEastAsia" w:hAnsi="Cambria Math"/>
+                            <w:i/>
+                          </w:rPr>
+                        </m:ctrlPr>
+                      </m:e>
+                    </m:mr>
+                  </m:m>
+                  <m:ctrlPr>
+                    <w:rPr>
+                      <w:rFonts w:ascii="Cambria Math" w:eastAsiaTheme="minorEastAsia" w:hAnsi="Cambria Math"/>
+                      <w:i/>
+                    </w:rPr>
+                  </m:ctrlPr>
+                </m:e>
+              </m:d>
+              <m:r>
+                <w:rPr>
+                  <w:rFonts w:ascii="Cambria Math" w:eastAsiaTheme="minorEastAsia" w:hAnsi="Cambria Math"/>
+                </w:rPr>
+                <m:t>+</m:t>
+              </m:r>
+              <m:sSub>
+                <m:sSubPr>
+                  <m:ctrlPr>
+                    <w:rPr>
+                      <w:rFonts w:ascii="Cambria Math" w:eastAsiaTheme="minorEastAsia" w:hAnsi="Cambria Math"/>
+                      <w:i/>
+                    </w:rPr>
+                  </m:ctrlPr>
+                </m:sSubPr>
+                <m:e>
+                  <m:r>
+                    <w:rPr>
+                      <w:rFonts w:ascii="Cambria Math" w:eastAsiaTheme="minorEastAsia" w:hAnsi="Cambria Math"/>
+                    </w:rPr>
+                    <m:t>y</m:t>
+                  </m:r>
+                </m:e>
+                <m:sub>
+                  <m:r>
+                    <w:rPr>
+                      <w:rFonts w:ascii="Cambria Math" w:eastAsiaTheme="minorEastAsia" w:hAnsi="Cambria Math"/>
+                    </w:rPr>
+                    <m:t>P</m:t>
+                  </m:r>
+                </m:sub>
+              </m:sSub>
+              <m:d>
+                <m:dPr>
+                  <m:begChr m:val="|"/>
+                  <m:endChr m:val="|"/>
+                  <m:ctrlPr>
+                    <w:rPr>
+                      <w:rFonts w:ascii="Cambria Math" w:eastAsiaTheme="minorEastAsia" w:hAnsi="Cambria Math"/>
+                    </w:rPr>
+                  </m:ctrlPr>
+                </m:dPr>
+                <m:e>
+                  <m:m>
+                    <m:mPr>
+                      <m:mcs>
+                        <m:mc>
+                          <m:mcPr>
+                            <m:count m:val="3"/>
+                            <m:mcJc m:val="center"/>
+                          </m:mcPr>
+                        </m:mc>
+                      </m:mcs>
+                      <m:ctrlPr>
+                        <w:rPr>
+                          <w:rFonts w:ascii="Cambria Math" w:eastAsia="Cambria Math" w:hAnsi="Cambria Math" w:cs="Cambria Math"/>
+                        </w:rPr>
+                      </m:ctrlPr>
+                    </m:mPr>
+                    <m:mr>
+                      <m:e>
+                        <m:sSub>
+                          <m:sSubPr>
+                            <m:ctrlPr>
+                              <w:rPr>
+                                <w:rFonts w:ascii="Cambria Math" w:eastAsiaTheme="minorEastAsia" w:hAnsi="Cambria Math"/>
+                                <w:i/>
+                              </w:rPr>
+                            </m:ctrlPr>
+                          </m:sSubPr>
+                          <m:e>
+                            <m:r>
+                              <w:rPr>
+                                <w:rFonts w:ascii="Cambria Math" w:eastAsiaTheme="minorEastAsia" w:hAnsi="Cambria Math"/>
+                              </w:rPr>
+                              <m:t>x</m:t>
+                            </m:r>
+                          </m:e>
+                          <m:sub>
+                            <m:r>
+                              <w:rPr>
+                                <w:rFonts w:ascii="Cambria Math" w:eastAsiaTheme="minorEastAsia" w:hAnsi="Cambria Math"/>
+                              </w:rPr>
+                              <m:t>0</m:t>
+                            </m:r>
+                          </m:sub>
+                        </m:sSub>
+                        <m:ctrlPr>
+                          <w:rPr>
+                            <w:rFonts w:ascii="Cambria Math" w:eastAsiaTheme="minorEastAsia" w:hAnsi="Cambria Math"/>
+                            <w:i/>
+                          </w:rPr>
+                        </m:ctrlPr>
+                      </m:e>
+                      <m:e>
+                        <m:sSub>
+                          <m:sSubPr>
+                            <m:ctrlPr>
+                              <w:rPr>
+                                <w:rFonts w:ascii="Cambria Math" w:eastAsiaTheme="minorEastAsia" w:hAnsi="Cambria Math"/>
+                                <w:i/>
+                              </w:rPr>
+                            </m:ctrlPr>
+                          </m:sSubPr>
+                          <m:e>
+                            <m:r>
+                              <w:rPr>
+                                <w:rFonts w:ascii="Cambria Math" w:eastAsiaTheme="minorEastAsia" w:hAnsi="Cambria Math"/>
+                              </w:rPr>
+                              <m:t>z</m:t>
+                            </m:r>
+                          </m:e>
+                          <m:sub>
+                            <m:r>
+                              <w:rPr>
+                                <w:rFonts w:ascii="Cambria Math" w:eastAsiaTheme="minorEastAsia" w:hAnsi="Cambria Math"/>
+                              </w:rPr>
+                              <m:t>0</m:t>
+                            </m:r>
+                          </m:sub>
+                        </m:sSub>
+                        <m:ctrlPr>
+                          <w:rPr>
+                            <w:rFonts w:ascii="Cambria Math" w:eastAsiaTheme="minorEastAsia" w:hAnsi="Cambria Math"/>
+                            <w:i/>
+                          </w:rPr>
+                        </m:ctrlPr>
+                      </m:e>
+                      <m:e>
+                        <m:r>
+                          <w:rPr>
+                            <w:rFonts w:ascii="Cambria Math" w:eastAsiaTheme="minorEastAsia" w:hAnsi="Cambria Math"/>
+                          </w:rPr>
+                          <m:t>1</m:t>
+                        </m:r>
+                        <m:ctrlPr>
+                          <w:rPr>
+                            <w:rFonts w:ascii="Cambria Math" w:eastAsiaTheme="minorEastAsia" w:hAnsi="Cambria Math"/>
+                            <w:i/>
+                          </w:rPr>
+                        </m:ctrlPr>
+                      </m:e>
+                    </m:mr>
+                    <m:mr>
+                      <m:e>
+                        <m:sSub>
+                          <m:sSubPr>
+                            <m:ctrlPr>
+                              <w:rPr>
+                                <w:rFonts w:ascii="Cambria Math" w:eastAsiaTheme="minorEastAsia" w:hAnsi="Cambria Math"/>
+                                <w:i/>
+                              </w:rPr>
+                            </m:ctrlPr>
+                          </m:sSubPr>
+                          <m:e>
+                            <m:r>
+                              <w:rPr>
+                                <w:rFonts w:ascii="Cambria Math" w:eastAsiaTheme="minorEastAsia" w:hAnsi="Cambria Math"/>
+                              </w:rPr>
+                              <m:t>x</m:t>
+                            </m:r>
+                          </m:e>
+                          <m:sub>
+                            <m:r>
+                              <w:rPr>
+                                <w:rFonts w:ascii="Cambria Math" w:eastAsiaTheme="minorEastAsia" w:hAnsi="Cambria Math"/>
+                              </w:rPr>
+                              <m:t>1</m:t>
+                            </m:r>
+                          </m:sub>
+                        </m:sSub>
+                        <m:ctrlPr>
+                          <w:rPr>
+                            <w:rFonts w:ascii="Cambria Math" w:eastAsiaTheme="minorEastAsia" w:hAnsi="Cambria Math"/>
+                            <w:i/>
+                          </w:rPr>
+                        </m:ctrlPr>
+                      </m:e>
+                      <m:e>
+                        <m:sSub>
+                          <m:sSubPr>
+                            <m:ctrlPr>
+                              <w:rPr>
+                                <w:rFonts w:ascii="Cambria Math" w:eastAsiaTheme="minorEastAsia" w:hAnsi="Cambria Math"/>
+                                <w:i/>
+                              </w:rPr>
+                            </m:ctrlPr>
+                          </m:sSubPr>
+                          <m:e>
+                            <m:r>
+                              <w:rPr>
+                                <w:rFonts w:ascii="Cambria Math" w:eastAsiaTheme="minorEastAsia" w:hAnsi="Cambria Math"/>
+                              </w:rPr>
+                              <m:t>z</m:t>
+                            </m:r>
+                          </m:e>
+                          <m:sub>
+                            <m:r>
+                              <w:rPr>
+                                <w:rFonts w:ascii="Cambria Math" w:eastAsiaTheme="minorEastAsia" w:hAnsi="Cambria Math"/>
+                              </w:rPr>
+                              <m:t>1</m:t>
+                            </m:r>
+                          </m:sub>
+                        </m:sSub>
+                        <m:ctrlPr>
+                          <w:rPr>
+                            <w:rFonts w:ascii="Cambria Math" w:eastAsiaTheme="minorEastAsia" w:hAnsi="Cambria Math"/>
+                            <w:i/>
+                          </w:rPr>
+                        </m:ctrlPr>
+                      </m:e>
+                      <m:e>
+                        <m:r>
+                          <w:rPr>
+                            <w:rFonts w:ascii="Cambria Math" w:eastAsiaTheme="minorEastAsia" w:hAnsi="Cambria Math"/>
+                          </w:rPr>
+                          <m:t>1</m:t>
+                        </m:r>
+                        <m:ctrlPr>
+                          <w:rPr>
+                            <w:rFonts w:ascii="Cambria Math" w:eastAsiaTheme="minorEastAsia" w:hAnsi="Cambria Math"/>
+                            <w:i/>
+                          </w:rPr>
+                        </m:ctrlPr>
+                      </m:e>
+                    </m:mr>
+                    <m:mr>
+                      <m:e>
+                        <m:sSub>
+                          <m:sSubPr>
+                            <m:ctrlPr>
+                              <w:rPr>
+                                <w:rFonts w:ascii="Cambria Math" w:eastAsiaTheme="minorEastAsia" w:hAnsi="Cambria Math"/>
+                                <w:i/>
+                              </w:rPr>
+                            </m:ctrlPr>
+                          </m:sSubPr>
+                          <m:e>
+                            <m:r>
+                              <w:rPr>
+                                <w:rFonts w:ascii="Cambria Math" w:eastAsiaTheme="minorEastAsia" w:hAnsi="Cambria Math"/>
+                              </w:rPr>
+                              <m:t>x</m:t>
+                            </m:r>
+                          </m:e>
+                          <m:sub>
+                            <m:r>
+                              <w:rPr>
+                                <w:rFonts w:ascii="Cambria Math" w:eastAsiaTheme="minorEastAsia" w:hAnsi="Cambria Math"/>
+                              </w:rPr>
+                              <m:t>2</m:t>
+                            </m:r>
+                          </m:sub>
+                        </m:sSub>
+                        <m:ctrlPr>
+                          <w:rPr>
+                            <w:rFonts w:ascii="Cambria Math" w:eastAsiaTheme="minorEastAsia" w:hAnsi="Cambria Math"/>
+                            <w:i/>
+                          </w:rPr>
+                        </m:ctrlPr>
+                      </m:e>
+                      <m:e>
+                        <m:sSub>
+                          <m:sSubPr>
+                            <m:ctrlPr>
+                              <w:rPr>
+                                <w:rFonts w:ascii="Cambria Math" w:eastAsiaTheme="minorEastAsia" w:hAnsi="Cambria Math"/>
+                                <w:i/>
+                              </w:rPr>
+                            </m:ctrlPr>
+                          </m:sSubPr>
+                          <m:e>
+                            <m:r>
+                              <w:rPr>
+                                <w:rFonts w:ascii="Cambria Math" w:eastAsiaTheme="minorEastAsia" w:hAnsi="Cambria Math"/>
+                              </w:rPr>
+                              <m:t>z</m:t>
+                            </m:r>
+                          </m:e>
+                          <m:sub>
+                            <m:r>
+                              <w:rPr>
+                                <w:rFonts w:ascii="Cambria Math" w:eastAsiaTheme="minorEastAsia" w:hAnsi="Cambria Math"/>
+                              </w:rPr>
+                              <m:t>2</m:t>
+                            </m:r>
+                          </m:sub>
+                        </m:sSub>
+                        <m:ctrlPr>
+                          <w:rPr>
+                            <w:rFonts w:ascii="Cambria Math" w:eastAsiaTheme="minorEastAsia" w:hAnsi="Cambria Math"/>
+                            <w:i/>
+                          </w:rPr>
+                        </m:ctrlPr>
+                      </m:e>
+                      <m:e>
+                        <m:r>
+                          <w:rPr>
+                            <w:rFonts w:ascii="Cambria Math" w:eastAsiaTheme="minorEastAsia" w:hAnsi="Cambria Math"/>
+                          </w:rPr>
+                          <m:t>1</m:t>
+                        </m:r>
+                        <m:ctrlPr>
+                          <w:rPr>
+                            <w:rFonts w:ascii="Cambria Math" w:eastAsiaTheme="minorEastAsia" w:hAnsi="Cambria Math"/>
+                            <w:i/>
+                          </w:rPr>
+                        </m:ctrlPr>
+                      </m:e>
+                    </m:mr>
+                  </m:m>
+                  <m:ctrlPr>
+                    <w:rPr>
+                      <w:rFonts w:ascii="Cambria Math" w:eastAsiaTheme="minorEastAsia" w:hAnsi="Cambria Math"/>
+                      <w:i/>
+                    </w:rPr>
+                  </m:ctrlPr>
+                </m:e>
+              </m:d>
+              <m:r>
+                <w:rPr>
+                  <w:rFonts w:ascii="Cambria Math" w:eastAsiaTheme="minorEastAsia" w:hAnsi="Cambria Math"/>
+                </w:rPr>
+                <m:t>+</m:t>
+              </m:r>
+              <m:d>
+                <m:dPr>
+                  <m:begChr m:val="|"/>
+                  <m:endChr m:val="|"/>
+                  <m:ctrlPr>
+                    <w:rPr>
+                      <w:rFonts w:ascii="Cambria Math" w:eastAsiaTheme="minorEastAsia" w:hAnsi="Cambria Math"/>
+                    </w:rPr>
+                  </m:ctrlPr>
+                </m:dPr>
+                <m:e>
+                  <m:m>
+                    <m:mPr>
+                      <m:mcs>
+                        <m:mc>
+                          <m:mcPr>
+                            <m:count m:val="3"/>
+                            <m:mcJc m:val="center"/>
+                          </m:mcPr>
+                        </m:mc>
+                      </m:mcs>
+                      <m:ctrlPr>
+                        <w:rPr>
+                          <w:rFonts w:ascii="Cambria Math" w:eastAsia="Cambria Math" w:hAnsi="Cambria Math" w:cs="Cambria Math"/>
+                        </w:rPr>
+                      </m:ctrlPr>
+                    </m:mPr>
+                    <m:mr>
+                      <m:e>
+                        <m:sSub>
+                          <m:sSubPr>
+                            <m:ctrlPr>
+                              <w:rPr>
+                                <w:rFonts w:ascii="Cambria Math" w:eastAsiaTheme="minorEastAsia" w:hAnsi="Cambria Math"/>
+                                <w:i/>
+                              </w:rPr>
+                            </m:ctrlPr>
+                          </m:sSubPr>
+                          <m:e>
+                            <m:r>
+                              <w:rPr>
+                                <w:rFonts w:ascii="Cambria Math" w:eastAsiaTheme="minorEastAsia" w:hAnsi="Cambria Math"/>
+                              </w:rPr>
+                              <m:t>x</m:t>
+                            </m:r>
+                          </m:e>
+                          <m:sub>
+                            <m:r>
+                              <w:rPr>
+                                <w:rFonts w:ascii="Cambria Math" w:eastAsiaTheme="minorEastAsia" w:hAnsi="Cambria Math"/>
+                              </w:rPr>
+                              <m:t>0</m:t>
+                            </m:r>
+                          </m:sub>
+                        </m:sSub>
+                        <m:ctrlPr>
+                          <w:rPr>
+                            <w:rFonts w:ascii="Cambria Math" w:eastAsiaTheme="minorEastAsia" w:hAnsi="Cambria Math"/>
+                            <w:i/>
+                          </w:rPr>
+                        </m:ctrlPr>
+                      </m:e>
+                      <m:e>
+                        <m:sSub>
+                          <m:sSubPr>
+                            <m:ctrlPr>
+                              <w:rPr>
+                                <w:rFonts w:ascii="Cambria Math" w:eastAsiaTheme="minorEastAsia" w:hAnsi="Cambria Math"/>
+                                <w:i/>
+                              </w:rPr>
+                            </m:ctrlPr>
+                          </m:sSubPr>
+                          <m:e>
+                            <m:r>
+                              <w:rPr>
+                                <w:rFonts w:ascii="Cambria Math" w:eastAsiaTheme="minorEastAsia" w:hAnsi="Cambria Math"/>
+                              </w:rPr>
+                              <m:t>y</m:t>
+                            </m:r>
+                          </m:e>
+                          <m:sub>
+                            <m:r>
+                              <w:rPr>
+                                <w:rFonts w:ascii="Cambria Math" w:eastAsiaTheme="minorEastAsia" w:hAnsi="Cambria Math"/>
+                              </w:rPr>
+                              <m:t>0</m:t>
+                            </m:r>
+                          </m:sub>
+                        </m:sSub>
+                        <m:ctrlPr>
+                          <w:rPr>
+                            <w:rFonts w:ascii="Cambria Math" w:eastAsiaTheme="minorEastAsia" w:hAnsi="Cambria Math"/>
+                            <w:i/>
+                          </w:rPr>
+                        </m:ctrlPr>
+                      </m:e>
+                      <m:e>
+                        <m:sSub>
+                          <m:sSubPr>
+                            <m:ctrlPr>
+                              <w:rPr>
+                                <w:rFonts w:ascii="Cambria Math" w:eastAsiaTheme="minorEastAsia" w:hAnsi="Cambria Math"/>
+                                <w:i/>
+                              </w:rPr>
+                            </m:ctrlPr>
+                          </m:sSubPr>
+                          <m:e>
+                            <m:r>
+                              <w:rPr>
+                                <w:rFonts w:ascii="Cambria Math" w:eastAsiaTheme="minorEastAsia" w:hAnsi="Cambria Math"/>
+                              </w:rPr>
+                              <m:t>z</m:t>
+                            </m:r>
+                          </m:e>
+                          <m:sub>
+                            <m:r>
+                              <w:rPr>
+                                <w:rFonts w:ascii="Cambria Math" w:eastAsiaTheme="minorEastAsia" w:hAnsi="Cambria Math"/>
+                              </w:rPr>
+                              <m:t>0</m:t>
+                            </m:r>
+                          </m:sub>
+                        </m:sSub>
+                        <m:ctrlPr>
+                          <w:rPr>
+                            <w:rFonts w:ascii="Cambria Math" w:eastAsiaTheme="minorEastAsia" w:hAnsi="Cambria Math"/>
+                            <w:i/>
+                          </w:rPr>
+                        </m:ctrlPr>
+                      </m:e>
+                    </m:mr>
+                    <m:mr>
+                      <m:e>
+                        <m:sSub>
+                          <m:sSubPr>
+                            <m:ctrlPr>
+                              <w:rPr>
+                                <w:rFonts w:ascii="Cambria Math" w:eastAsiaTheme="minorEastAsia" w:hAnsi="Cambria Math"/>
+                                <w:i/>
+                              </w:rPr>
+                            </m:ctrlPr>
+                          </m:sSubPr>
+                          <m:e>
+                            <m:r>
+                              <w:rPr>
+                                <w:rFonts w:ascii="Cambria Math" w:eastAsiaTheme="minorEastAsia" w:hAnsi="Cambria Math"/>
+                              </w:rPr>
+                              <m:t>x</m:t>
+                            </m:r>
+                          </m:e>
+                          <m:sub>
+                            <m:r>
+                              <w:rPr>
+                                <w:rFonts w:ascii="Cambria Math" w:eastAsiaTheme="minorEastAsia" w:hAnsi="Cambria Math"/>
+                              </w:rPr>
+                              <m:t>1</m:t>
+                            </m:r>
+                          </m:sub>
+                        </m:sSub>
+                        <m:ctrlPr>
+                          <w:rPr>
+                            <w:rFonts w:ascii="Cambria Math" w:eastAsiaTheme="minorEastAsia" w:hAnsi="Cambria Math"/>
+                            <w:i/>
+                          </w:rPr>
+                        </m:ctrlPr>
+                      </m:e>
+                      <m:e>
+                        <m:sSub>
+                          <m:sSubPr>
+                            <m:ctrlPr>
+                              <w:rPr>
+                                <w:rFonts w:ascii="Cambria Math" w:eastAsiaTheme="minorEastAsia" w:hAnsi="Cambria Math"/>
+                                <w:i/>
+                              </w:rPr>
+                            </m:ctrlPr>
+                          </m:sSubPr>
+                          <m:e>
+                            <m:r>
+                              <w:rPr>
+                                <w:rFonts w:ascii="Cambria Math" w:eastAsiaTheme="minorEastAsia" w:hAnsi="Cambria Math"/>
+                              </w:rPr>
+                              <m:t>y</m:t>
+                            </m:r>
+                          </m:e>
+                          <m:sub>
+                            <m:r>
+                              <w:rPr>
+                                <w:rFonts w:ascii="Cambria Math" w:eastAsiaTheme="minorEastAsia" w:hAnsi="Cambria Math"/>
+                              </w:rPr>
+                              <m:t>1</m:t>
+                            </m:r>
+                          </m:sub>
+                        </m:sSub>
+                        <m:ctrlPr>
+                          <w:rPr>
+                            <w:rFonts w:ascii="Cambria Math" w:eastAsiaTheme="minorEastAsia" w:hAnsi="Cambria Math"/>
+                            <w:i/>
+                          </w:rPr>
+                        </m:ctrlPr>
+                      </m:e>
+                      <m:e>
+                        <m:sSub>
+                          <m:sSubPr>
+                            <m:ctrlPr>
+                              <w:rPr>
+                                <w:rFonts w:ascii="Cambria Math" w:eastAsiaTheme="minorEastAsia" w:hAnsi="Cambria Math"/>
+                                <w:i/>
+                              </w:rPr>
+                            </m:ctrlPr>
+                          </m:sSubPr>
+                          <m:e>
+                            <m:r>
+                              <w:rPr>
+                                <w:rFonts w:ascii="Cambria Math" w:eastAsiaTheme="minorEastAsia" w:hAnsi="Cambria Math"/>
+                              </w:rPr>
+                              <m:t>z</m:t>
+                            </m:r>
+                          </m:e>
+                          <m:sub>
+                            <m:r>
+                              <w:rPr>
+                                <w:rFonts w:ascii="Cambria Math" w:eastAsiaTheme="minorEastAsia" w:hAnsi="Cambria Math"/>
+                              </w:rPr>
+                              <m:t>1</m:t>
+                            </m:r>
+                          </m:sub>
+                        </m:sSub>
+                        <m:ctrlPr>
+                          <w:rPr>
+                            <w:rFonts w:ascii="Cambria Math" w:eastAsiaTheme="minorEastAsia" w:hAnsi="Cambria Math"/>
+                            <w:i/>
+                          </w:rPr>
+                        </m:ctrlPr>
+                      </m:e>
+                    </m:mr>
+                    <m:mr>
+                      <m:e>
+                        <m:sSub>
+                          <m:sSubPr>
+                            <m:ctrlPr>
+                              <w:rPr>
+                                <w:rFonts w:ascii="Cambria Math" w:eastAsiaTheme="minorEastAsia" w:hAnsi="Cambria Math"/>
+                                <w:i/>
+                              </w:rPr>
+                            </m:ctrlPr>
+                          </m:sSubPr>
+                          <m:e>
+                            <m:r>
+                              <w:rPr>
+                                <w:rFonts w:ascii="Cambria Math" w:eastAsiaTheme="minorEastAsia" w:hAnsi="Cambria Math"/>
+                              </w:rPr>
+                              <m:t>x</m:t>
+                            </m:r>
+                          </m:e>
+                          <m:sub>
+                            <m:r>
+                              <w:rPr>
+                                <w:rFonts w:ascii="Cambria Math" w:eastAsiaTheme="minorEastAsia" w:hAnsi="Cambria Math"/>
+                              </w:rPr>
+                              <m:t>2</m:t>
+                            </m:r>
+                          </m:sub>
+                        </m:sSub>
+                        <m:ctrlPr>
+                          <w:rPr>
+                            <w:rFonts w:ascii="Cambria Math" w:eastAsiaTheme="minorEastAsia" w:hAnsi="Cambria Math"/>
+                            <w:i/>
+                          </w:rPr>
+                        </m:ctrlPr>
+                      </m:e>
+                      <m:e>
+                        <m:sSub>
+                          <m:sSubPr>
+                            <m:ctrlPr>
+                              <w:rPr>
+                                <w:rFonts w:ascii="Cambria Math" w:eastAsiaTheme="minorEastAsia" w:hAnsi="Cambria Math"/>
+                                <w:i/>
+                              </w:rPr>
+                            </m:ctrlPr>
+                          </m:sSubPr>
+                          <m:e>
+                            <m:r>
+                              <w:rPr>
+                                <w:rFonts w:ascii="Cambria Math" w:eastAsiaTheme="minorEastAsia" w:hAnsi="Cambria Math"/>
+                              </w:rPr>
+                              <m:t>y</m:t>
+                            </m:r>
+                          </m:e>
+                          <m:sub>
+                            <m:r>
+                              <w:rPr>
+                                <w:rFonts w:ascii="Cambria Math" w:eastAsiaTheme="minorEastAsia" w:hAnsi="Cambria Math"/>
+                              </w:rPr>
+                              <m:t>2</m:t>
+                            </m:r>
+                          </m:sub>
+                        </m:sSub>
+                        <m:ctrlPr>
+                          <w:rPr>
+                            <w:rFonts w:ascii="Cambria Math" w:eastAsiaTheme="minorEastAsia" w:hAnsi="Cambria Math"/>
+                            <w:i/>
+                          </w:rPr>
+                        </m:ctrlPr>
+                      </m:e>
+                      <m:e>
+                        <m:sSub>
+                          <m:sSubPr>
+                            <m:ctrlPr>
+                              <w:rPr>
+                                <w:rFonts w:ascii="Cambria Math" w:eastAsiaTheme="minorEastAsia" w:hAnsi="Cambria Math"/>
+                                <w:i/>
+                              </w:rPr>
+                            </m:ctrlPr>
+                          </m:sSubPr>
+                          <m:e>
+                            <m:r>
+                              <w:rPr>
+                                <w:rFonts w:ascii="Cambria Math" w:eastAsiaTheme="minorEastAsia" w:hAnsi="Cambria Math"/>
+                              </w:rPr>
+                              <m:t>z</m:t>
+                            </m:r>
+                          </m:e>
+                          <m:sub>
+                            <m:r>
+                              <w:rPr>
+                                <w:rFonts w:ascii="Cambria Math" w:eastAsiaTheme="minorEastAsia" w:hAnsi="Cambria Math"/>
+                              </w:rPr>
+                              <m:t>2</m:t>
+                            </m:r>
+                          </m:sub>
+                        </m:sSub>
+                        <m:ctrlPr>
+                          <w:rPr>
+                            <w:rFonts w:ascii="Cambria Math" w:eastAsiaTheme="minorEastAsia" w:hAnsi="Cambria Math"/>
+                            <w:i/>
+                          </w:rPr>
+                        </m:ctrlPr>
+                      </m:e>
+                    </m:mr>
+                  </m:m>
+                  <m:ctrlPr>
+                    <w:rPr>
+                      <w:rFonts w:ascii="Cambria Math" w:eastAsiaTheme="minorEastAsia" w:hAnsi="Cambria Math"/>
+                      <w:i/>
+                    </w:rPr>
+                  </m:ctrlPr>
+                </m:e>
+              </m:d>
+            </m:num>
+            <m:den>
+              <m:sSub>
+                <m:sSubPr>
+                  <m:ctrlPr>
+                    <w:rPr>
+                      <w:rFonts w:ascii="Cambria Math" w:eastAsiaTheme="minorEastAsia" w:hAnsi="Cambria Math"/>
+                      <w:i/>
+                    </w:rPr>
+                  </m:ctrlPr>
+                </m:sSubPr>
+                <m:e>
+                  <m:r>
+                    <w:rPr>
+                      <w:rFonts w:ascii="Cambria Math" w:eastAsiaTheme="minorEastAsia" w:hAnsi="Cambria Math"/>
+                    </w:rPr>
+                    <m:t>D</m:t>
+                  </m:r>
+                  <m:ctrlPr>
+                    <w:rPr>
+                      <w:rFonts w:ascii="Cambria Math" w:eastAsiaTheme="minorEastAsia" w:hAnsi="Cambria Math"/>
+                      <w:lang w:val="en-US"/>
+                    </w:rPr>
+                  </m:ctrlPr>
+                </m:e>
+                <m:sub>
+                  <m:r>
+                    <w:rPr>
+                      <w:rFonts w:ascii="Cambria Math" w:eastAsiaTheme="minorEastAsia" w:hAnsi="Cambria Math"/>
+                    </w:rPr>
+                    <m:t>012</m:t>
+                  </m:r>
+                </m:sub>
+              </m:sSub>
+            </m:den>
+          </m:f>
+        </m:oMath>
+      </m:oMathPara>
     </w:p>
     <w:p>
       <w:pPr>
         <w:rPr>
+          <w:rFonts w:eastAsiaTheme="minorEastAsia"/>
           <w:lang w:val="en-US"/>
         </w:rPr>
       </w:pPr>
@@ -47378,9 +48643,1953 @@
           <w:rFonts w:eastAsiaTheme="minorEastAsia"/>
           <w:lang w:val="en-US"/>
         </w:rPr>
-        <w:t xml:space="preserve">Where </w:t>
+        <w:t>Looking at just the numerator, we now have:</w:t>
+      </w:r>
+    </w:p>
+    <w:p>
+      <w:pPr>
+        <w:rPr>
+          <w:rFonts w:eastAsiaTheme="minorEastAsia"/>
+          <w:lang w:val="en-US"/>
+        </w:rPr>
+      </w:pPr>
+      <m:oMathPara>
+        <m:oMath>
+          <m:sSubSup>
+            <m:sSubSupPr>
+              <m:ctrlPr>
+                <w:rPr>
+                  <w:rFonts w:ascii="Cambria Math" w:eastAsiaTheme="minorEastAsia" w:hAnsi="Cambria Math"/>
+                  <w:i/>
+                  <w:lang w:val="en-US"/>
+                </w:rPr>
+              </m:ctrlPr>
+            </m:sSubSupPr>
+            <m:e>
+              <m:r>
+                <w:rPr>
+                  <w:rFonts w:ascii="Cambria Math" w:eastAsiaTheme="minorEastAsia" w:hAnsi="Cambria Math"/>
+                  <w:lang w:val="en-US"/>
+                </w:rPr>
+                <m:t>z</m:t>
+              </m:r>
+            </m:e>
+            <m:sub>
+              <m:r>
+                <w:rPr>
+                  <w:rFonts w:ascii="Cambria Math" w:eastAsiaTheme="minorEastAsia" w:hAnsi="Cambria Math"/>
+                  <w:lang w:val="en-US"/>
+                </w:rPr>
+                <m:t>P</m:t>
+              </m:r>
+            </m:sub>
+            <m:sup>
+              <m:d>
+                <m:dPr>
+                  <m:ctrlPr>
+                    <w:rPr>
+                      <w:rFonts w:ascii="Cambria Math" w:eastAsiaTheme="minorEastAsia" w:hAnsi="Cambria Math"/>
+                      <w:lang w:val="en-US"/>
+                    </w:rPr>
+                  </m:ctrlPr>
+                </m:dPr>
+                <m:e>
+                  <m:r>
+                    <w:rPr>
+                      <w:rFonts w:ascii="Cambria Math" w:eastAsiaTheme="minorEastAsia" w:hAnsi="Cambria Math"/>
+                      <w:lang w:val="en-US"/>
+                    </w:rPr>
+                    <m:t>m</m:t>
+                  </m:r>
+                  <m:ctrlPr>
+                    <w:rPr>
+                      <w:rFonts w:ascii="Cambria Math" w:eastAsiaTheme="minorEastAsia" w:hAnsi="Cambria Math"/>
+                      <w:i/>
+                      <w:lang w:val="en-US"/>
+                    </w:rPr>
+                  </m:ctrlPr>
+                </m:e>
+              </m:d>
+            </m:sup>
+          </m:sSubSup>
+          <m:r>
+            <w:rPr>
+              <w:rFonts w:ascii="Cambria Math" w:eastAsiaTheme="minorEastAsia" w:hAnsi="Cambria Math"/>
+              <w:lang w:val="en-US"/>
+            </w:rPr>
+            <m:t>=</m:t>
+          </m:r>
+          <m:sSubSup>
+            <m:sSubSupPr>
+              <m:ctrlPr>
+                <w:rPr>
+                  <w:rFonts w:ascii="Cambria Math" w:eastAsiaTheme="minorEastAsia" w:hAnsi="Cambria Math"/>
+                  <w:i/>
+                  <w:lang w:val="en-US"/>
+                </w:rPr>
+              </m:ctrlPr>
+            </m:sSubSupPr>
+            <m:e>
+              <m:r>
+                <w:rPr>
+                  <w:rFonts w:ascii="Cambria Math" w:eastAsiaTheme="minorEastAsia" w:hAnsi="Cambria Math"/>
+                  <w:lang w:val="en-US"/>
+                </w:rPr>
+                <m:t>x</m:t>
+              </m:r>
+            </m:e>
+            <m:sub>
+              <m:r>
+                <w:rPr>
+                  <w:rFonts w:ascii="Cambria Math" w:eastAsiaTheme="minorEastAsia" w:hAnsi="Cambria Math"/>
+                  <w:lang w:val="en-US"/>
+                </w:rPr>
+                <m:t>P</m:t>
+              </m:r>
+            </m:sub>
+            <m:sup>
+              <m:d>
+                <m:dPr>
+                  <m:ctrlPr>
+                    <w:rPr>
+                      <w:rFonts w:ascii="Cambria Math" w:eastAsiaTheme="minorEastAsia" w:hAnsi="Cambria Math"/>
+                      <w:lang w:val="en-US"/>
+                    </w:rPr>
+                  </m:ctrlPr>
+                </m:dPr>
+                <m:e>
+                  <m:r>
+                    <w:rPr>
+                      <w:rFonts w:ascii="Cambria Math" w:eastAsiaTheme="minorEastAsia" w:hAnsi="Cambria Math"/>
+                      <w:lang w:val="en-US"/>
+                    </w:rPr>
+                    <m:t>n</m:t>
+                  </m:r>
+                  <m:ctrlPr>
+                    <w:rPr>
+                      <w:rFonts w:ascii="Cambria Math" w:eastAsiaTheme="minorEastAsia" w:hAnsi="Cambria Math"/>
+                      <w:i/>
+                      <w:lang w:val="en-US"/>
+                    </w:rPr>
+                  </m:ctrlPr>
+                </m:e>
+              </m:d>
+            </m:sup>
+          </m:sSubSup>
+          <m:sSubSup>
+            <m:sSubSupPr>
+              <m:ctrlPr>
+                <w:rPr>
+                  <w:rFonts w:ascii="Cambria Math" w:eastAsiaTheme="minorEastAsia" w:hAnsi="Cambria Math"/>
+                  <w:i/>
+                  <w:lang w:val="en-US"/>
+                </w:rPr>
+              </m:ctrlPr>
+            </m:sSubSupPr>
+            <m:e>
+              <m:r>
+                <w:rPr>
+                  <w:rFonts w:ascii="Cambria Math" w:eastAsiaTheme="minorEastAsia" w:hAnsi="Cambria Math"/>
+                  <w:lang w:val="en-US"/>
+                </w:rPr>
+                <m:t>D</m:t>
+              </m:r>
+            </m:e>
+            <m:sub>
+              <m:r>
+                <w:rPr>
+                  <w:rFonts w:ascii="Cambria Math" w:eastAsiaTheme="minorEastAsia" w:hAnsi="Cambria Math"/>
+                  <w:lang w:val="en-US"/>
+                </w:rPr>
+                <m:t>zx</m:t>
+              </m:r>
+            </m:sub>
+            <m:sup>
+              <m:d>
+                <m:dPr>
+                  <m:ctrlPr>
+                    <w:rPr>
+                      <w:rFonts w:ascii="Cambria Math" w:eastAsiaTheme="minorEastAsia" w:hAnsi="Cambria Math"/>
+                      <w:lang w:val="en-US"/>
+                    </w:rPr>
+                  </m:ctrlPr>
+                </m:dPr>
+                <m:e>
+                  <m:r>
+                    <w:rPr>
+                      <w:rFonts w:ascii="Cambria Math" w:eastAsiaTheme="minorEastAsia" w:hAnsi="Cambria Math"/>
+                      <w:lang w:val="en-US"/>
+                    </w:rPr>
+                    <m:t>n+k+3</m:t>
+                  </m:r>
+                  <m:ctrlPr>
+                    <w:rPr>
+                      <w:rFonts w:ascii="Cambria Math" w:eastAsiaTheme="minorEastAsia" w:hAnsi="Cambria Math"/>
+                      <w:i/>
+                      <w:lang w:val="en-US"/>
+                    </w:rPr>
+                  </m:ctrlPr>
+                </m:e>
+              </m:d>
+            </m:sup>
+          </m:sSubSup>
+          <m:r>
+            <w:rPr>
+              <w:rFonts w:ascii="Cambria Math" w:eastAsiaTheme="minorEastAsia" w:hAnsi="Cambria Math"/>
+              <w:lang w:val="en-US"/>
+            </w:rPr>
+            <m:t>+</m:t>
+          </m:r>
+          <m:sSubSup>
+            <m:sSubSupPr>
+              <m:ctrlPr>
+                <w:rPr>
+                  <w:rFonts w:ascii="Cambria Math" w:eastAsiaTheme="minorEastAsia" w:hAnsi="Cambria Math"/>
+                  <w:i/>
+                  <w:lang w:val="en-US"/>
+                </w:rPr>
+              </m:ctrlPr>
+            </m:sSubSupPr>
+            <m:e>
+              <m:r>
+                <w:rPr>
+                  <w:rFonts w:ascii="Cambria Math" w:eastAsiaTheme="minorEastAsia" w:hAnsi="Cambria Math"/>
+                  <w:lang w:val="en-US"/>
+                </w:rPr>
+                <m:t>y</m:t>
+              </m:r>
+            </m:e>
+            <m:sub>
+              <m:r>
+                <w:rPr>
+                  <w:rFonts w:ascii="Cambria Math" w:eastAsiaTheme="minorEastAsia" w:hAnsi="Cambria Math"/>
+                  <w:lang w:val="en-US"/>
+                </w:rPr>
+                <m:t>P</m:t>
+              </m:r>
+            </m:sub>
+            <m:sup>
+              <m:d>
+                <m:dPr>
+                  <m:ctrlPr>
+                    <w:rPr>
+                      <w:rFonts w:ascii="Cambria Math" w:eastAsiaTheme="minorEastAsia" w:hAnsi="Cambria Math"/>
+                      <w:lang w:val="en-US"/>
+                    </w:rPr>
+                  </m:ctrlPr>
+                </m:dPr>
+                <m:e>
+                  <m:r>
+                    <w:rPr>
+                      <w:rFonts w:ascii="Cambria Math" w:eastAsiaTheme="minorEastAsia" w:hAnsi="Cambria Math"/>
+                      <w:lang w:val="en-US"/>
+                    </w:rPr>
+                    <m:t>n</m:t>
+                  </m:r>
+                  <m:ctrlPr>
+                    <w:rPr>
+                      <w:rFonts w:ascii="Cambria Math" w:eastAsiaTheme="minorEastAsia" w:hAnsi="Cambria Math"/>
+                      <w:i/>
+                      <w:lang w:val="en-US"/>
+                    </w:rPr>
+                  </m:ctrlPr>
+                </m:e>
+              </m:d>
+            </m:sup>
+          </m:sSubSup>
+          <m:sSubSup>
+            <m:sSubSupPr>
+              <m:ctrlPr>
+                <w:rPr>
+                  <w:rFonts w:ascii="Cambria Math" w:eastAsiaTheme="minorEastAsia" w:hAnsi="Cambria Math"/>
+                  <w:i/>
+                  <w:lang w:val="en-US"/>
+                </w:rPr>
+              </m:ctrlPr>
+            </m:sSubSupPr>
+            <m:e>
+              <m:r>
+                <w:rPr>
+                  <w:rFonts w:ascii="Cambria Math" w:eastAsiaTheme="minorEastAsia" w:hAnsi="Cambria Math"/>
+                  <w:lang w:val="en-US"/>
+                </w:rPr>
+                <m:t>D</m:t>
+              </m:r>
+            </m:e>
+            <m:sub>
+              <m:r>
+                <w:rPr>
+                  <w:rFonts w:ascii="Cambria Math" w:eastAsiaTheme="minorEastAsia" w:hAnsi="Cambria Math"/>
+                  <w:lang w:val="en-US"/>
+                </w:rPr>
+                <m:t>zy</m:t>
+              </m:r>
+            </m:sub>
+            <m:sup>
+              <m:d>
+                <m:dPr>
+                  <m:ctrlPr>
+                    <w:rPr>
+                      <w:rFonts w:ascii="Cambria Math" w:eastAsiaTheme="minorEastAsia" w:hAnsi="Cambria Math"/>
+                      <w:lang w:val="en-US"/>
+                    </w:rPr>
+                  </m:ctrlPr>
+                </m:dPr>
+                <m:e>
+                  <m:r>
+                    <w:rPr>
+                      <w:rFonts w:ascii="Cambria Math" w:eastAsiaTheme="minorEastAsia" w:hAnsi="Cambria Math"/>
+                      <w:lang w:val="en-US"/>
+                    </w:rPr>
+                    <m:t>n+k+3</m:t>
+                  </m:r>
+                  <m:ctrlPr>
+                    <w:rPr>
+                      <w:rFonts w:ascii="Cambria Math" w:eastAsiaTheme="minorEastAsia" w:hAnsi="Cambria Math"/>
+                      <w:i/>
+                      <w:lang w:val="en-US"/>
+                    </w:rPr>
+                  </m:ctrlPr>
+                </m:e>
+              </m:d>
+            </m:sup>
+          </m:sSubSup>
+          <m:r>
+            <w:rPr>
+              <w:rFonts w:ascii="Cambria Math" w:eastAsiaTheme="minorEastAsia" w:hAnsi="Cambria Math"/>
+              <w:lang w:val="en-US"/>
+            </w:rPr>
+            <m:t>+</m:t>
+          </m:r>
+          <m:sSubSup>
+            <m:sSubSupPr>
+              <m:ctrlPr>
+                <w:rPr>
+                  <w:rFonts w:ascii="Cambria Math" w:eastAsiaTheme="minorEastAsia" w:hAnsi="Cambria Math"/>
+                  <w:i/>
+                  <w:lang w:val="en-US"/>
+                </w:rPr>
+              </m:ctrlPr>
+            </m:sSubSupPr>
+            <m:e>
+              <m:r>
+                <w:rPr>
+                  <w:rFonts w:ascii="Cambria Math" w:eastAsiaTheme="minorEastAsia" w:hAnsi="Cambria Math"/>
+                  <w:lang w:val="en-US"/>
+                </w:rPr>
+                <m:t>D</m:t>
+              </m:r>
+            </m:e>
+            <m:sub>
+              <m:r>
+                <w:rPr>
+                  <w:rFonts w:ascii="Cambria Math" w:eastAsiaTheme="minorEastAsia" w:hAnsi="Cambria Math"/>
+                  <w:lang w:val="en-US"/>
+                </w:rPr>
+                <m:t>x</m:t>
+              </m:r>
+              <m:r>
+                <m:rPr>
+                  <m:sty m:val="p"/>
+                </m:rPr>
+                <w:rPr>
+                  <w:rFonts w:ascii="Cambria Math" w:eastAsiaTheme="minorEastAsia" w:hAnsi="Cambria Math"/>
+                  <w:lang w:val="en-US"/>
+                </w:rPr>
+                <m:t>y</m:t>
+              </m:r>
+              <m:r>
+                <w:rPr>
+                  <w:rFonts w:ascii="Cambria Math" w:eastAsiaTheme="minorEastAsia" w:hAnsi="Cambria Math"/>
+                  <w:lang w:val="en-US"/>
+                </w:rPr>
+                <m:t>z</m:t>
+              </m:r>
+            </m:sub>
+            <m:sup>
+              <m:d>
+                <m:dPr>
+                  <m:ctrlPr>
+                    <w:rPr>
+                      <w:rFonts w:ascii="Cambria Math" w:eastAsiaTheme="minorEastAsia" w:hAnsi="Cambria Math"/>
+                      <w:lang w:val="en-US"/>
+                    </w:rPr>
+                  </m:ctrlPr>
+                </m:dPr>
+                <m:e>
+                  <m:r>
+                    <w:rPr>
+                      <w:rFonts w:ascii="Cambria Math" w:eastAsiaTheme="minorEastAsia" w:hAnsi="Cambria Math"/>
+                      <w:lang w:val="en-US"/>
+                    </w:rPr>
+                    <m:t>2n+k+3</m:t>
+                  </m:r>
+                  <m:ctrlPr>
+                    <w:rPr>
+                      <w:rFonts w:ascii="Cambria Math" w:eastAsiaTheme="minorEastAsia" w:hAnsi="Cambria Math"/>
+                      <w:i/>
+                      <w:lang w:val="en-US"/>
+                    </w:rPr>
+                  </m:ctrlPr>
+                </m:e>
+              </m:d>
+            </m:sup>
+          </m:sSubSup>
+        </m:oMath>
+      </m:oMathPara>
+    </w:p>
+    <w:p>
+      <w:pPr>
+        <w:rPr>
+          <w:rFonts w:eastAsiaTheme="minorEastAsia"/>
+          <w:lang w:val="en-US"/>
+        </w:rPr>
+      </w:pPr>
+      <m:oMathPara>
+        <m:oMath>
+          <m:sSubSup>
+            <m:sSubSupPr>
+              <m:ctrlPr>
+                <w:rPr>
+                  <w:rFonts w:ascii="Cambria Math" w:eastAsiaTheme="minorEastAsia" w:hAnsi="Cambria Math"/>
+                  <w:i/>
+                  <w:lang w:val="en-US"/>
+                </w:rPr>
+              </m:ctrlPr>
+            </m:sSubSupPr>
+            <m:e>
+              <m:r>
+                <w:rPr>
+                  <w:rFonts w:ascii="Cambria Math" w:eastAsiaTheme="minorEastAsia" w:hAnsi="Cambria Math"/>
+                  <w:lang w:val="en-US"/>
+                </w:rPr>
+                <m:t>r</m:t>
+              </m:r>
+            </m:e>
+            <m:sub>
+              <m:r>
+                <w:rPr>
+                  <w:rFonts w:ascii="Cambria Math" w:eastAsiaTheme="minorEastAsia" w:hAnsi="Cambria Math"/>
+                  <w:lang w:val="en-US"/>
+                </w:rPr>
+                <m:t>x</m:t>
+              </m:r>
+            </m:sub>
+            <m:sup>
+              <m:d>
+                <m:dPr>
+                  <m:ctrlPr>
+                    <w:rPr>
+                      <w:rFonts w:ascii="Cambria Math" w:eastAsiaTheme="minorEastAsia" w:hAnsi="Cambria Math"/>
+                      <w:i/>
+                      <w:lang w:val="en-US"/>
+                    </w:rPr>
+                  </m:ctrlPr>
+                </m:dPr>
+                <m:e>
+                  <m:r>
+                    <w:rPr>
+                      <w:rFonts w:ascii="Cambria Math" w:eastAsiaTheme="minorEastAsia" w:hAnsi="Cambria Math"/>
+                      <w:lang w:val="en-US"/>
+                    </w:rPr>
+                    <m:t>2n+k+3</m:t>
+                  </m:r>
+                </m:e>
+              </m:d>
+            </m:sup>
+          </m:sSubSup>
+          <m:r>
+            <w:rPr>
+              <w:rFonts w:ascii="Cambria Math" w:eastAsiaTheme="minorEastAsia" w:hAnsi="Cambria Math"/>
+              <w:lang w:val="en-US"/>
+            </w:rPr>
+            <m:t>=</m:t>
+          </m:r>
+          <m:sSubSup>
+            <m:sSubSupPr>
+              <m:ctrlPr>
+                <w:rPr>
+                  <w:rFonts w:ascii="Cambria Math" w:eastAsiaTheme="minorEastAsia" w:hAnsi="Cambria Math"/>
+                  <w:i/>
+                  <w:lang w:val="en-US"/>
+                </w:rPr>
+              </m:ctrlPr>
+            </m:sSubSupPr>
+            <m:e>
+              <m:r>
+                <w:rPr>
+                  <w:rFonts w:ascii="Cambria Math" w:eastAsiaTheme="minorEastAsia" w:hAnsi="Cambria Math"/>
+                  <w:lang w:val="en-US"/>
+                </w:rPr>
+                <m:t>x</m:t>
+              </m:r>
+            </m:e>
+            <m:sub>
+              <m:r>
+                <w:rPr>
+                  <w:rFonts w:ascii="Cambria Math" w:eastAsiaTheme="minorEastAsia" w:hAnsi="Cambria Math"/>
+                  <w:lang w:val="en-US"/>
+                </w:rPr>
+                <m:t>P</m:t>
+              </m:r>
+            </m:sub>
+            <m:sup>
+              <m:d>
+                <m:dPr>
+                  <m:ctrlPr>
+                    <w:rPr>
+                      <w:rFonts w:ascii="Cambria Math" w:eastAsiaTheme="minorEastAsia" w:hAnsi="Cambria Math"/>
+                      <w:i/>
+                      <w:lang w:val="en-US"/>
+                    </w:rPr>
+                  </m:ctrlPr>
+                </m:dPr>
+                <m:e>
+                  <m:r>
+                    <w:rPr>
+                      <w:rFonts w:ascii="Cambria Math" w:eastAsiaTheme="minorEastAsia" w:hAnsi="Cambria Math"/>
+                      <w:lang w:val="en-US"/>
+                    </w:rPr>
+                    <m:t>n</m:t>
+                  </m:r>
+                </m:e>
+              </m:d>
+            </m:sup>
+          </m:sSubSup>
+          <m:sSubSup>
+            <m:sSubSupPr>
+              <m:ctrlPr>
+                <w:rPr>
+                  <w:rFonts w:ascii="Cambria Math" w:eastAsiaTheme="minorEastAsia" w:hAnsi="Cambria Math"/>
+                  <w:i/>
+                  <w:lang w:val="en-US"/>
+                </w:rPr>
+              </m:ctrlPr>
+            </m:sSubSupPr>
+            <m:e>
+              <m:r>
+                <w:rPr>
+                  <w:rFonts w:ascii="Cambria Math" w:eastAsiaTheme="minorEastAsia" w:hAnsi="Cambria Math"/>
+                  <w:lang w:val="en-US"/>
+                </w:rPr>
+                <m:t>D</m:t>
+              </m:r>
+            </m:e>
+            <m:sub>
+              <m:r>
+                <w:rPr>
+                  <w:rFonts w:ascii="Cambria Math" w:eastAsiaTheme="minorEastAsia" w:hAnsi="Cambria Math"/>
+                  <w:lang w:val="en-US"/>
+                </w:rPr>
+                <m:t>zx</m:t>
+              </m:r>
+            </m:sub>
+            <m:sup>
+              <m:d>
+                <m:dPr>
+                  <m:ctrlPr>
+                    <w:rPr>
+                      <w:rFonts w:ascii="Cambria Math" w:eastAsiaTheme="minorEastAsia" w:hAnsi="Cambria Math"/>
+                      <w:i/>
+                      <w:lang w:val="en-US"/>
+                    </w:rPr>
+                  </m:ctrlPr>
+                </m:dPr>
+                <m:e>
+                  <m:r>
+                    <w:rPr>
+                      <w:rFonts w:ascii="Cambria Math" w:eastAsiaTheme="minorEastAsia" w:hAnsi="Cambria Math"/>
+                      <w:lang w:val="en-US"/>
+                    </w:rPr>
+                    <m:t>n+k+3</m:t>
+                  </m:r>
+                </m:e>
+              </m:d>
+            </m:sup>
+          </m:sSubSup>
+        </m:oMath>
+      </m:oMathPara>
+    </w:p>
+    <w:p>
+      <w:pPr>
+        <w:rPr>
+          <w:rFonts w:eastAsiaTheme="minorEastAsia"/>
+          <w:lang w:val="en-US"/>
+        </w:rPr>
+      </w:pPr>
+      <m:oMathPara>
+        <m:oMath>
+          <m:sSubSup>
+            <m:sSubSupPr>
+              <m:ctrlPr>
+                <w:rPr>
+                  <w:rFonts w:ascii="Cambria Math" w:eastAsiaTheme="minorEastAsia" w:hAnsi="Cambria Math"/>
+                  <w:i/>
+                  <w:lang w:val="en-US"/>
+                </w:rPr>
+              </m:ctrlPr>
+            </m:sSubSupPr>
+            <m:e>
+              <m:r>
+                <w:rPr>
+                  <w:rFonts w:ascii="Cambria Math" w:eastAsiaTheme="minorEastAsia" w:hAnsi="Cambria Math"/>
+                  <w:lang w:val="en-US"/>
+                </w:rPr>
+                <m:t>r</m:t>
+              </m:r>
+            </m:e>
+            <m:sub>
+              <m:r>
+                <w:rPr>
+                  <w:rFonts w:ascii="Cambria Math" w:eastAsiaTheme="minorEastAsia" w:hAnsi="Cambria Math"/>
+                  <w:lang w:val="en-US"/>
+                </w:rPr>
+                <m:t>y</m:t>
+              </m:r>
+            </m:sub>
+            <m:sup>
+              <m:d>
+                <m:dPr>
+                  <m:ctrlPr>
+                    <w:rPr>
+                      <w:rFonts w:ascii="Cambria Math" w:eastAsiaTheme="minorEastAsia" w:hAnsi="Cambria Math"/>
+                      <w:lang w:val="en-US"/>
+                    </w:rPr>
+                  </m:ctrlPr>
+                </m:dPr>
+                <m:e>
+                  <m:r>
+                    <w:rPr>
+                      <w:rFonts w:ascii="Cambria Math" w:eastAsiaTheme="minorEastAsia" w:hAnsi="Cambria Math"/>
+                      <w:lang w:val="en-US"/>
+                    </w:rPr>
+                    <m:t>2n+k+3</m:t>
+                  </m:r>
+                  <m:ctrlPr>
+                    <w:rPr>
+                      <w:rFonts w:ascii="Cambria Math" w:eastAsiaTheme="minorEastAsia" w:hAnsi="Cambria Math"/>
+                      <w:i/>
+                      <w:lang w:val="en-US"/>
+                    </w:rPr>
+                  </m:ctrlPr>
+                </m:e>
+              </m:d>
+            </m:sup>
+          </m:sSubSup>
+          <m:r>
+            <w:rPr>
+              <w:rFonts w:ascii="Cambria Math" w:eastAsiaTheme="minorEastAsia" w:hAnsi="Cambria Math"/>
+              <w:lang w:val="en-US"/>
+            </w:rPr>
+            <m:t>=</m:t>
+          </m:r>
+          <m:sSubSup>
+            <m:sSubSupPr>
+              <m:ctrlPr>
+                <w:rPr>
+                  <w:rFonts w:ascii="Cambria Math" w:eastAsiaTheme="minorEastAsia" w:hAnsi="Cambria Math"/>
+                  <w:i/>
+                  <w:lang w:val="en-US"/>
+                </w:rPr>
+              </m:ctrlPr>
+            </m:sSubSupPr>
+            <m:e>
+              <m:r>
+                <w:rPr>
+                  <w:rFonts w:ascii="Cambria Math" w:eastAsiaTheme="minorEastAsia" w:hAnsi="Cambria Math"/>
+                  <w:lang w:val="en-US"/>
+                </w:rPr>
+                <m:t>y</m:t>
+              </m:r>
+            </m:e>
+            <m:sub>
+              <m:r>
+                <w:rPr>
+                  <w:rFonts w:ascii="Cambria Math" w:eastAsiaTheme="minorEastAsia" w:hAnsi="Cambria Math"/>
+                  <w:lang w:val="en-US"/>
+                </w:rPr>
+                <m:t>P</m:t>
+              </m:r>
+            </m:sub>
+            <m:sup>
+              <m:d>
+                <m:dPr>
+                  <m:ctrlPr>
+                    <w:rPr>
+                      <w:rFonts w:ascii="Cambria Math" w:eastAsiaTheme="minorEastAsia" w:hAnsi="Cambria Math"/>
+                      <w:lang w:val="en-US"/>
+                    </w:rPr>
+                  </m:ctrlPr>
+                </m:dPr>
+                <m:e>
+                  <m:r>
+                    <w:rPr>
+                      <w:rFonts w:ascii="Cambria Math" w:eastAsiaTheme="minorEastAsia" w:hAnsi="Cambria Math"/>
+                      <w:lang w:val="en-US"/>
+                    </w:rPr>
+                    <m:t>n</m:t>
+                  </m:r>
+                  <m:ctrlPr>
+                    <w:rPr>
+                      <w:rFonts w:ascii="Cambria Math" w:eastAsiaTheme="minorEastAsia" w:hAnsi="Cambria Math"/>
+                      <w:i/>
+                      <w:lang w:val="en-US"/>
+                    </w:rPr>
+                  </m:ctrlPr>
+                </m:e>
+              </m:d>
+            </m:sup>
+          </m:sSubSup>
+          <m:sSubSup>
+            <m:sSubSupPr>
+              <m:ctrlPr>
+                <w:rPr>
+                  <w:rFonts w:ascii="Cambria Math" w:eastAsiaTheme="minorEastAsia" w:hAnsi="Cambria Math"/>
+                  <w:i/>
+                  <w:lang w:val="en-US"/>
+                </w:rPr>
+              </m:ctrlPr>
+            </m:sSubSupPr>
+            <m:e>
+              <m:r>
+                <w:rPr>
+                  <w:rFonts w:ascii="Cambria Math" w:eastAsiaTheme="minorEastAsia" w:hAnsi="Cambria Math"/>
+                  <w:lang w:val="en-US"/>
+                </w:rPr>
+                <m:t>D</m:t>
+              </m:r>
+            </m:e>
+            <m:sub>
+              <m:r>
+                <w:rPr>
+                  <w:rFonts w:ascii="Cambria Math" w:eastAsiaTheme="minorEastAsia" w:hAnsi="Cambria Math"/>
+                  <w:lang w:val="en-US"/>
+                </w:rPr>
+                <m:t>zy</m:t>
+              </m:r>
+            </m:sub>
+            <m:sup>
+              <m:d>
+                <m:dPr>
+                  <m:ctrlPr>
+                    <w:rPr>
+                      <w:rFonts w:ascii="Cambria Math" w:eastAsiaTheme="minorEastAsia" w:hAnsi="Cambria Math"/>
+                      <w:lang w:val="en-US"/>
+                    </w:rPr>
+                  </m:ctrlPr>
+                </m:dPr>
+                <m:e>
+                  <m:r>
+                    <w:rPr>
+                      <w:rFonts w:ascii="Cambria Math" w:eastAsiaTheme="minorEastAsia" w:hAnsi="Cambria Math"/>
+                      <w:lang w:val="en-US"/>
+                    </w:rPr>
+                    <m:t>n+k+3</m:t>
+                  </m:r>
+                  <m:ctrlPr>
+                    <w:rPr>
+                      <w:rFonts w:ascii="Cambria Math" w:eastAsiaTheme="minorEastAsia" w:hAnsi="Cambria Math"/>
+                      <w:i/>
+                      <w:lang w:val="en-US"/>
+                    </w:rPr>
+                  </m:ctrlPr>
+                </m:e>
+              </m:d>
+            </m:sup>
+          </m:sSubSup>
+        </m:oMath>
+      </m:oMathPara>
+    </w:p>
+    <w:p>
+      <w:pPr>
+        <w:rPr>
+          <w:rFonts w:eastAsiaTheme="minorEastAsia"/>
+          <w:lang w:val="en-US"/>
+        </w:rPr>
+      </w:pPr>
+      <m:oMathPara>
+        <m:oMath>
+          <m:sSubSup>
+            <m:sSubSupPr>
+              <m:ctrlPr>
+                <w:rPr>
+                  <w:rFonts w:ascii="Cambria Math" w:eastAsiaTheme="minorEastAsia" w:hAnsi="Cambria Math"/>
+                  <w:i/>
+                  <w:lang w:val="en-US"/>
+                </w:rPr>
+              </m:ctrlPr>
+            </m:sSubSupPr>
+            <m:e>
+              <m:r>
+                <w:rPr>
+                  <w:rFonts w:ascii="Cambria Math" w:eastAsiaTheme="minorEastAsia" w:hAnsi="Cambria Math"/>
+                  <w:lang w:val="en-US"/>
+                </w:rPr>
+                <m:t>z</m:t>
+              </m:r>
+            </m:e>
+            <m:sub>
+              <m:r>
+                <w:rPr>
+                  <w:rFonts w:ascii="Cambria Math" w:eastAsiaTheme="minorEastAsia" w:hAnsi="Cambria Math"/>
+                  <w:lang w:val="en-US"/>
+                </w:rPr>
+                <m:t>P</m:t>
+              </m:r>
+            </m:sub>
+            <m:sup>
+              <m:d>
+                <m:dPr>
+                  <m:ctrlPr>
+                    <w:rPr>
+                      <w:rFonts w:ascii="Cambria Math" w:eastAsiaTheme="minorEastAsia" w:hAnsi="Cambria Math"/>
+                      <w:i/>
+                      <w:lang w:val="en-US"/>
+                    </w:rPr>
+                  </m:ctrlPr>
+                </m:dPr>
+                <m:e>
+                  <m:r>
+                    <w:rPr>
+                      <w:rFonts w:ascii="Cambria Math" w:eastAsiaTheme="minorEastAsia" w:hAnsi="Cambria Math"/>
+                      <w:lang w:val="en-US"/>
+                    </w:rPr>
+                    <m:t>m</m:t>
+                  </m:r>
+                </m:e>
+              </m:d>
+            </m:sup>
+          </m:sSubSup>
+          <m:r>
+            <w:rPr>
+              <w:rFonts w:ascii="Cambria Math" w:eastAsiaTheme="minorEastAsia" w:hAnsi="Cambria Math"/>
+              <w:lang w:val="en-US"/>
+            </w:rPr>
+            <m:t>=</m:t>
+          </m:r>
+          <m:sSubSup>
+            <m:sSubSupPr>
+              <m:ctrlPr>
+                <w:rPr>
+                  <w:rFonts w:ascii="Cambria Math" w:eastAsiaTheme="minorEastAsia" w:hAnsi="Cambria Math"/>
+                  <w:i/>
+                  <w:lang w:val="en-US"/>
+                </w:rPr>
+              </m:ctrlPr>
+            </m:sSubSupPr>
+            <m:e>
+              <m:r>
+                <w:rPr>
+                  <w:rFonts w:ascii="Cambria Math" w:eastAsiaTheme="minorEastAsia" w:hAnsi="Cambria Math"/>
+                  <w:lang w:val="en-US"/>
+                </w:rPr>
+                <m:t>r</m:t>
+              </m:r>
+            </m:e>
+            <m:sub>
+              <m:r>
+                <w:rPr>
+                  <w:rFonts w:ascii="Cambria Math" w:eastAsiaTheme="minorEastAsia" w:hAnsi="Cambria Math"/>
+                  <w:lang w:val="en-US"/>
+                </w:rPr>
+                <m:t>x</m:t>
+              </m:r>
+            </m:sub>
+            <m:sup>
+              <m:d>
+                <m:dPr>
+                  <m:ctrlPr>
+                    <w:rPr>
+                      <w:rFonts w:ascii="Cambria Math" w:eastAsiaTheme="minorEastAsia" w:hAnsi="Cambria Math"/>
+                      <w:i/>
+                      <w:lang w:val="en-US"/>
+                    </w:rPr>
+                  </m:ctrlPr>
+                </m:dPr>
+                <m:e>
+                  <m:r>
+                    <w:rPr>
+                      <w:rFonts w:ascii="Cambria Math" w:eastAsiaTheme="minorEastAsia" w:hAnsi="Cambria Math"/>
+                      <w:lang w:val="en-US"/>
+                    </w:rPr>
+                    <m:t>2n+k+3</m:t>
+                  </m:r>
+                </m:e>
+              </m:d>
+            </m:sup>
+          </m:sSubSup>
+          <m:r>
+            <w:rPr>
+              <w:rFonts w:ascii="Cambria Math" w:eastAsiaTheme="minorEastAsia" w:hAnsi="Cambria Math"/>
+              <w:lang w:val="en-US"/>
+            </w:rPr>
+            <m:t>+</m:t>
+          </m:r>
+          <m:sSubSup>
+            <m:sSubSupPr>
+              <m:ctrlPr>
+                <w:rPr>
+                  <w:rFonts w:ascii="Cambria Math" w:eastAsiaTheme="minorEastAsia" w:hAnsi="Cambria Math"/>
+                  <w:i/>
+                  <w:lang w:val="en-US"/>
+                </w:rPr>
+              </m:ctrlPr>
+            </m:sSubSupPr>
+            <m:e>
+              <m:r>
+                <w:rPr>
+                  <w:rFonts w:ascii="Cambria Math" w:eastAsiaTheme="minorEastAsia" w:hAnsi="Cambria Math"/>
+                  <w:lang w:val="en-US"/>
+                </w:rPr>
+                <m:t>r</m:t>
+              </m:r>
+            </m:e>
+            <m:sub>
+              <m:r>
+                <w:rPr>
+                  <w:rFonts w:ascii="Cambria Math" w:eastAsiaTheme="minorEastAsia" w:hAnsi="Cambria Math"/>
+                  <w:lang w:val="en-US"/>
+                </w:rPr>
+                <m:t>y</m:t>
+              </m:r>
+            </m:sub>
+            <m:sup>
+              <m:d>
+                <m:dPr>
+                  <m:ctrlPr>
+                    <w:rPr>
+                      <w:rFonts w:ascii="Cambria Math" w:eastAsiaTheme="minorEastAsia" w:hAnsi="Cambria Math"/>
+                      <w:i/>
+                      <w:lang w:val="en-US"/>
+                    </w:rPr>
+                  </m:ctrlPr>
+                </m:dPr>
+                <m:e>
+                  <m:r>
+                    <w:rPr>
+                      <w:rFonts w:ascii="Cambria Math" w:eastAsiaTheme="minorEastAsia" w:hAnsi="Cambria Math"/>
+                      <w:lang w:val="en-US"/>
+                    </w:rPr>
+                    <m:t>2n+k+3</m:t>
+                  </m:r>
+                </m:e>
+              </m:d>
+            </m:sup>
+          </m:sSubSup>
+          <m:r>
+            <w:rPr>
+              <w:rFonts w:ascii="Cambria Math" w:eastAsiaTheme="minorEastAsia" w:hAnsi="Cambria Math"/>
+              <w:lang w:val="en-US"/>
+            </w:rPr>
+            <m:t>+</m:t>
+          </m:r>
+          <m:sSubSup>
+            <m:sSubSupPr>
+              <m:ctrlPr>
+                <w:rPr>
+                  <w:rFonts w:ascii="Cambria Math" w:eastAsiaTheme="minorEastAsia" w:hAnsi="Cambria Math"/>
+                  <w:i/>
+                  <w:lang w:val="en-US"/>
+                </w:rPr>
+              </m:ctrlPr>
+            </m:sSubSupPr>
+            <m:e>
+              <m:r>
+                <w:rPr>
+                  <w:rFonts w:ascii="Cambria Math" w:eastAsiaTheme="minorEastAsia" w:hAnsi="Cambria Math"/>
+                  <w:lang w:val="en-US"/>
+                </w:rPr>
+                <m:t>D</m:t>
+              </m:r>
+            </m:e>
+            <m:sub>
+              <m:r>
+                <w:rPr>
+                  <w:rFonts w:ascii="Cambria Math" w:eastAsiaTheme="minorEastAsia" w:hAnsi="Cambria Math"/>
+                  <w:lang w:val="en-US"/>
+                </w:rPr>
+                <m:t>xyz</m:t>
+              </m:r>
+            </m:sub>
+            <m:sup>
+              <m:d>
+                <m:dPr>
+                  <m:ctrlPr>
+                    <w:rPr>
+                      <w:rFonts w:ascii="Cambria Math" w:eastAsiaTheme="minorEastAsia" w:hAnsi="Cambria Math"/>
+                      <w:i/>
+                      <w:lang w:val="en-US"/>
+                    </w:rPr>
+                  </m:ctrlPr>
+                </m:dPr>
+                <m:e>
+                  <m:r>
+                    <w:rPr>
+                      <w:rFonts w:ascii="Cambria Math" w:eastAsiaTheme="minorEastAsia" w:hAnsi="Cambria Math"/>
+                      <w:lang w:val="en-US"/>
+                    </w:rPr>
+                    <m:t>2n+k+3</m:t>
+                  </m:r>
+                </m:e>
+              </m:d>
+            </m:sup>
+          </m:sSubSup>
+        </m:oMath>
+      </m:oMathPara>
+    </w:p>
+    <w:p>
+      <w:pPr>
+        <w:rPr>
+          <w:rFonts w:eastAsiaTheme="minorEastAsia"/>
+          <w:lang w:val="en-US"/>
+        </w:rPr>
+      </w:pPr>
+      <m:oMathPara>
+        <m:oMath>
+          <m:r>
+            <m:rPr>
+              <m:nor/>
+            </m:rPr>
+            <w:rPr>
+              <w:rFonts w:ascii="Cambria Math" w:eastAsiaTheme="minorEastAsia" w:hAnsi="Cambria Math"/>
+              <w:lang w:val="en-US"/>
+            </w:rPr>
+            <m:t>max</m:t>
+          </m:r>
+          <m:d>
+            <m:dPr>
+              <m:ctrlPr>
+                <w:rPr>
+                  <w:rFonts w:ascii="Cambria Math" w:eastAsiaTheme="minorEastAsia" w:hAnsi="Cambria Math"/>
+                  <w:i/>
+                  <w:lang w:val="en-US"/>
+                </w:rPr>
+              </m:ctrlPr>
+            </m:dPr>
+            <m:e>
+              <m:r>
+                <w:rPr>
+                  <w:rFonts w:ascii="Cambria Math" w:eastAsiaTheme="minorEastAsia" w:hAnsi="Cambria Math"/>
+                  <w:lang w:val="en-US"/>
+                </w:rPr>
+                <m:t>2n+k+3, 2n+k+3</m:t>
+              </m:r>
+            </m:e>
+          </m:d>
+          <m:r>
+            <w:rPr>
+              <w:rFonts w:ascii="Cambria Math" w:eastAsiaTheme="minorEastAsia" w:hAnsi="Cambria Math"/>
+              <w:lang w:val="en-US"/>
+            </w:rPr>
+            <m:t>+1=2n+k+4</m:t>
+          </m:r>
+        </m:oMath>
+      </m:oMathPara>
+    </w:p>
+    <w:p>
+      <w:pPr>
+        <w:rPr>
+          <w:rFonts w:eastAsiaTheme="minorEastAsia"/>
+          <w:lang w:val="en-US"/>
+        </w:rPr>
+      </w:pPr>
+      <m:oMathPara>
+        <m:oMath>
+          <m:sSubSup>
+            <m:sSubSupPr>
+              <m:ctrlPr>
+                <w:rPr>
+                  <w:rFonts w:ascii="Cambria Math" w:eastAsiaTheme="minorEastAsia" w:hAnsi="Cambria Math"/>
+                  <w:i/>
+                  <w:lang w:val="en-US"/>
+                </w:rPr>
+              </m:ctrlPr>
+            </m:sSubSupPr>
+            <m:e>
+              <m:r>
+                <w:rPr>
+                  <w:rFonts w:ascii="Cambria Math" w:eastAsiaTheme="minorEastAsia" w:hAnsi="Cambria Math"/>
+                  <w:lang w:val="en-US"/>
+                </w:rPr>
+                <m:t>r</m:t>
+              </m:r>
+            </m:e>
+            <m:sub>
+              <m:r>
+                <w:rPr>
+                  <w:rFonts w:ascii="Cambria Math" w:eastAsiaTheme="minorEastAsia" w:hAnsi="Cambria Math"/>
+                  <w:lang w:val="en-US"/>
+                </w:rPr>
+                <m:t>xy</m:t>
+              </m:r>
+            </m:sub>
+            <m:sup>
+              <m:d>
+                <m:dPr>
+                  <m:ctrlPr>
+                    <w:rPr>
+                      <w:rFonts w:ascii="Cambria Math" w:eastAsiaTheme="minorEastAsia" w:hAnsi="Cambria Math"/>
+                      <w:i/>
+                      <w:lang w:val="en-US"/>
+                    </w:rPr>
+                  </m:ctrlPr>
+                </m:dPr>
+                <m:e>
+                  <m:r>
+                    <w:rPr>
+                      <w:rFonts w:ascii="Cambria Math" w:eastAsiaTheme="minorEastAsia" w:hAnsi="Cambria Math"/>
+                      <w:lang w:val="en-US"/>
+                    </w:rPr>
+                    <m:t>2n+k+4</m:t>
+                  </m:r>
+                </m:e>
+              </m:d>
+            </m:sup>
+          </m:sSubSup>
+          <m:r>
+            <w:rPr>
+              <w:rFonts w:ascii="Cambria Math" w:eastAsiaTheme="minorEastAsia" w:hAnsi="Cambria Math"/>
+              <w:lang w:val="en-US"/>
+            </w:rPr>
+            <m:t>=</m:t>
+          </m:r>
+          <m:sSubSup>
+            <m:sSubSupPr>
+              <m:ctrlPr>
+                <w:rPr>
+                  <w:rFonts w:ascii="Cambria Math" w:eastAsiaTheme="minorEastAsia" w:hAnsi="Cambria Math"/>
+                  <w:i/>
+                  <w:lang w:val="en-US"/>
+                </w:rPr>
+              </m:ctrlPr>
+            </m:sSubSupPr>
+            <m:e>
+              <m:r>
+                <w:rPr>
+                  <w:rFonts w:ascii="Cambria Math" w:eastAsiaTheme="minorEastAsia" w:hAnsi="Cambria Math"/>
+                  <w:lang w:val="en-US"/>
+                </w:rPr>
+                <m:t>r</m:t>
+              </m:r>
+            </m:e>
+            <m:sub>
+              <m:r>
+                <w:rPr>
+                  <w:rFonts w:ascii="Cambria Math" w:eastAsiaTheme="minorEastAsia" w:hAnsi="Cambria Math"/>
+                  <w:lang w:val="en-US"/>
+                </w:rPr>
+                <m:t>x</m:t>
+              </m:r>
+            </m:sub>
+            <m:sup>
+              <m:d>
+                <m:dPr>
+                  <m:ctrlPr>
+                    <w:rPr>
+                      <w:rFonts w:ascii="Cambria Math" w:eastAsiaTheme="minorEastAsia" w:hAnsi="Cambria Math"/>
+                      <w:i/>
+                      <w:lang w:val="en-US"/>
+                    </w:rPr>
+                  </m:ctrlPr>
+                </m:dPr>
+                <m:e>
+                  <m:r>
+                    <w:rPr>
+                      <w:rFonts w:ascii="Cambria Math" w:eastAsiaTheme="minorEastAsia" w:hAnsi="Cambria Math"/>
+                      <w:lang w:val="en-US"/>
+                    </w:rPr>
+                    <m:t>2n+k+3</m:t>
+                  </m:r>
+                </m:e>
+              </m:d>
+            </m:sup>
+          </m:sSubSup>
+          <m:r>
+            <w:rPr>
+              <w:rFonts w:ascii="Cambria Math" w:eastAsiaTheme="minorEastAsia" w:hAnsi="Cambria Math"/>
+              <w:lang w:val="en-US"/>
+            </w:rPr>
+            <m:t>+</m:t>
+          </m:r>
+          <m:sSubSup>
+            <m:sSubSupPr>
+              <m:ctrlPr>
+                <w:rPr>
+                  <w:rFonts w:ascii="Cambria Math" w:eastAsiaTheme="minorEastAsia" w:hAnsi="Cambria Math"/>
+                  <w:i/>
+                  <w:lang w:val="en-US"/>
+                </w:rPr>
+              </m:ctrlPr>
+            </m:sSubSupPr>
+            <m:e>
+              <m:r>
+                <w:rPr>
+                  <w:rFonts w:ascii="Cambria Math" w:eastAsiaTheme="minorEastAsia" w:hAnsi="Cambria Math"/>
+                  <w:lang w:val="en-US"/>
+                </w:rPr>
+                <m:t>r</m:t>
+              </m:r>
+            </m:e>
+            <m:sub>
+              <m:r>
+                <w:rPr>
+                  <w:rFonts w:ascii="Cambria Math" w:eastAsiaTheme="minorEastAsia" w:hAnsi="Cambria Math"/>
+                  <w:lang w:val="en-US"/>
+                </w:rPr>
+                <m:t>y</m:t>
+              </m:r>
+            </m:sub>
+            <m:sup>
+              <m:d>
+                <m:dPr>
+                  <m:ctrlPr>
+                    <w:rPr>
+                      <w:rFonts w:ascii="Cambria Math" w:eastAsiaTheme="minorEastAsia" w:hAnsi="Cambria Math"/>
+                      <w:i/>
+                      <w:lang w:val="en-US"/>
+                    </w:rPr>
+                  </m:ctrlPr>
+                </m:dPr>
+                <m:e>
+                  <m:r>
+                    <w:rPr>
+                      <w:rFonts w:ascii="Cambria Math" w:eastAsiaTheme="minorEastAsia" w:hAnsi="Cambria Math"/>
+                      <w:lang w:val="en-US"/>
+                    </w:rPr>
+                    <m:t>2n+k+3</m:t>
+                  </m:r>
+                </m:e>
+              </m:d>
+            </m:sup>
+          </m:sSubSup>
+        </m:oMath>
+      </m:oMathPara>
+    </w:p>
+    <w:p>
+      <w:pPr>
+        <w:rPr>
+          <w:rFonts w:eastAsiaTheme="minorEastAsia"/>
+          <w:lang w:val="en-US"/>
+        </w:rPr>
+      </w:pPr>
+      <m:oMathPara>
+        <m:oMath>
+          <m:sSubSup>
+            <m:sSubSupPr>
+              <m:ctrlPr>
+                <w:rPr>
+                  <w:rFonts w:ascii="Cambria Math" w:eastAsiaTheme="minorEastAsia" w:hAnsi="Cambria Math"/>
+                  <w:i/>
+                  <w:lang w:val="en-US"/>
+                </w:rPr>
+              </m:ctrlPr>
+            </m:sSubSupPr>
+            <m:e>
+              <m:r>
+                <w:rPr>
+                  <w:rFonts w:ascii="Cambria Math" w:eastAsiaTheme="minorEastAsia" w:hAnsi="Cambria Math"/>
+                  <w:lang w:val="en-US"/>
+                </w:rPr>
+                <m:t>z</m:t>
+              </m:r>
+            </m:e>
+            <m:sub>
+              <m:r>
+                <w:rPr>
+                  <w:rFonts w:ascii="Cambria Math" w:eastAsiaTheme="minorEastAsia" w:hAnsi="Cambria Math"/>
+                  <w:lang w:val="en-US"/>
+                </w:rPr>
+                <m:t>P</m:t>
+              </m:r>
+            </m:sub>
+            <m:sup>
+              <m:d>
+                <m:dPr>
+                  <m:ctrlPr>
+                    <w:rPr>
+                      <w:rFonts w:ascii="Cambria Math" w:eastAsiaTheme="minorEastAsia" w:hAnsi="Cambria Math"/>
+                      <w:i/>
+                      <w:lang w:val="en-US"/>
+                    </w:rPr>
+                  </m:ctrlPr>
+                </m:dPr>
+                <m:e>
+                  <m:r>
+                    <w:rPr>
+                      <w:rFonts w:ascii="Cambria Math" w:eastAsiaTheme="minorEastAsia" w:hAnsi="Cambria Math"/>
+                      <w:lang w:val="en-US"/>
+                    </w:rPr>
+                    <m:t>m</m:t>
+                  </m:r>
+                </m:e>
+              </m:d>
+            </m:sup>
+          </m:sSubSup>
+          <m:r>
+            <w:rPr>
+              <w:rFonts w:ascii="Cambria Math" w:eastAsiaTheme="minorEastAsia" w:hAnsi="Cambria Math"/>
+              <w:lang w:val="en-US"/>
+            </w:rPr>
+            <m:t>=</m:t>
+          </m:r>
+          <m:sSubSup>
+            <m:sSubSupPr>
+              <m:ctrlPr>
+                <w:rPr>
+                  <w:rFonts w:ascii="Cambria Math" w:eastAsiaTheme="minorEastAsia" w:hAnsi="Cambria Math"/>
+                  <w:i/>
+                  <w:lang w:val="en-US"/>
+                </w:rPr>
+              </m:ctrlPr>
+            </m:sSubSupPr>
+            <m:e>
+              <m:r>
+                <w:rPr>
+                  <w:rFonts w:ascii="Cambria Math" w:eastAsiaTheme="minorEastAsia" w:hAnsi="Cambria Math"/>
+                  <w:lang w:val="en-US"/>
+                </w:rPr>
+                <m:t>r</m:t>
+              </m:r>
+            </m:e>
+            <m:sub>
+              <m:r>
+                <w:rPr>
+                  <w:rFonts w:ascii="Cambria Math" w:eastAsiaTheme="minorEastAsia" w:hAnsi="Cambria Math"/>
+                  <w:lang w:val="en-US"/>
+                </w:rPr>
+                <m:t>xy</m:t>
+              </m:r>
+            </m:sub>
+            <m:sup>
+              <m:d>
+                <m:dPr>
+                  <m:ctrlPr>
+                    <w:rPr>
+                      <w:rFonts w:ascii="Cambria Math" w:eastAsiaTheme="minorEastAsia" w:hAnsi="Cambria Math"/>
+                      <w:i/>
+                      <w:lang w:val="en-US"/>
+                    </w:rPr>
+                  </m:ctrlPr>
+                </m:dPr>
+                <m:e>
+                  <m:r>
+                    <w:rPr>
+                      <w:rFonts w:ascii="Cambria Math" w:eastAsiaTheme="minorEastAsia" w:hAnsi="Cambria Math"/>
+                      <w:lang w:val="en-US"/>
+                    </w:rPr>
+                    <m:t>2n+k+4</m:t>
+                  </m:r>
+                </m:e>
+              </m:d>
+            </m:sup>
+          </m:sSubSup>
+          <m:r>
+            <w:rPr>
+              <w:rFonts w:ascii="Cambria Math" w:eastAsiaTheme="minorEastAsia" w:hAnsi="Cambria Math"/>
+              <w:lang w:val="en-US"/>
+            </w:rPr>
+            <m:t>+</m:t>
+          </m:r>
+          <m:sSubSup>
+            <m:sSubSupPr>
+              <m:ctrlPr>
+                <w:rPr>
+                  <w:rFonts w:ascii="Cambria Math" w:eastAsiaTheme="minorEastAsia" w:hAnsi="Cambria Math"/>
+                  <w:i/>
+                  <w:lang w:val="en-US"/>
+                </w:rPr>
+              </m:ctrlPr>
+            </m:sSubSupPr>
+            <m:e>
+              <m:r>
+                <w:rPr>
+                  <w:rFonts w:ascii="Cambria Math" w:eastAsiaTheme="minorEastAsia" w:hAnsi="Cambria Math"/>
+                  <w:lang w:val="en-US"/>
+                </w:rPr>
+                <m:t>D</m:t>
+              </m:r>
+            </m:e>
+            <m:sub>
+              <m:r>
+                <w:rPr>
+                  <w:rFonts w:ascii="Cambria Math" w:eastAsiaTheme="minorEastAsia" w:hAnsi="Cambria Math"/>
+                  <w:lang w:val="en-US"/>
+                </w:rPr>
+                <m:t>xyz</m:t>
+              </m:r>
+            </m:sub>
+            <m:sup>
+              <m:d>
+                <m:dPr>
+                  <m:ctrlPr>
+                    <w:rPr>
+                      <w:rFonts w:ascii="Cambria Math" w:eastAsiaTheme="minorEastAsia" w:hAnsi="Cambria Math"/>
+                      <w:i/>
+                      <w:lang w:val="en-US"/>
+                    </w:rPr>
+                  </m:ctrlPr>
+                </m:dPr>
+                <m:e>
+                  <m:r>
+                    <w:rPr>
+                      <w:rFonts w:ascii="Cambria Math" w:eastAsiaTheme="minorEastAsia" w:hAnsi="Cambria Math"/>
+                      <w:lang w:val="en-US"/>
+                    </w:rPr>
+                    <m:t>2n+k+4</m:t>
+                  </m:r>
+                </m:e>
+              </m:d>
+            </m:sup>
+          </m:sSubSup>
+        </m:oMath>
+      </m:oMathPara>
+    </w:p>
+    <w:p>
+      <w:pPr>
+        <w:rPr>
+          <w:rFonts w:eastAsiaTheme="minorEastAsia"/>
+          <w:lang w:val="en-US"/>
+        </w:rPr>
+      </w:pPr>
+      <m:oMathPara>
+        <m:oMath>
+          <m:r>
+            <m:rPr>
+              <m:nor/>
+            </m:rPr>
+            <w:rPr>
+              <w:rFonts w:ascii="Cambria Math" w:eastAsiaTheme="minorEastAsia" w:hAnsi="Cambria Math"/>
+              <w:lang w:val="en-US"/>
+            </w:rPr>
+            <m:t>max</m:t>
+          </m:r>
+          <m:d>
+            <m:dPr>
+              <m:ctrlPr>
+                <w:rPr>
+                  <w:rFonts w:ascii="Cambria Math" w:eastAsiaTheme="minorEastAsia" w:hAnsi="Cambria Math"/>
+                  <w:i/>
+                  <w:lang w:val="en-US"/>
+                </w:rPr>
+              </m:ctrlPr>
+            </m:dPr>
+            <m:e>
+              <m:r>
+                <w:rPr>
+                  <w:rFonts w:ascii="Cambria Math" w:eastAsiaTheme="minorEastAsia" w:hAnsi="Cambria Math"/>
+                  <w:lang w:val="en-US"/>
+                </w:rPr>
+                <m:t>2n+k+4, 2n+k+4</m:t>
+              </m:r>
+            </m:e>
+          </m:d>
+          <m:r>
+            <w:rPr>
+              <w:rFonts w:ascii="Cambria Math" w:eastAsiaTheme="minorEastAsia" w:hAnsi="Cambria Math"/>
+              <w:lang w:val="en-US"/>
+            </w:rPr>
+            <m:t>+1=2n+k+5</m:t>
+          </m:r>
+        </m:oMath>
+      </m:oMathPara>
+    </w:p>
+    <w:p>
+      <w:pPr>
+        <w:rPr>
+          <w:rFonts w:eastAsiaTheme="minorEastAsia"/>
+          <w:lang w:val="en-US"/>
+        </w:rPr>
+      </w:pPr>
+      <m:oMathPara>
+        <m:oMath>
+          <m:sSubSup>
+            <m:sSubSupPr>
+              <m:ctrlPr>
+                <w:rPr>
+                  <w:rFonts w:ascii="Cambria Math" w:eastAsiaTheme="minorEastAsia" w:hAnsi="Cambria Math"/>
+                  <w:i/>
+                  <w:lang w:val="en-US"/>
+                </w:rPr>
+              </m:ctrlPr>
+            </m:sSubSupPr>
+            <m:e>
+              <m:r>
+                <w:rPr>
+                  <w:rFonts w:ascii="Cambria Math" w:eastAsiaTheme="minorEastAsia" w:hAnsi="Cambria Math"/>
+                  <w:lang w:val="en-US"/>
+                </w:rPr>
+                <m:t>r</m:t>
+              </m:r>
+            </m:e>
+            <m:sub>
+              <m:r>
+                <w:rPr>
+                  <w:rFonts w:ascii="Cambria Math" w:eastAsiaTheme="minorEastAsia" w:hAnsi="Cambria Math"/>
+                  <w:lang w:val="en-US"/>
+                </w:rPr>
+                <m:t>z</m:t>
+              </m:r>
+            </m:sub>
+            <m:sup>
+              <m:d>
+                <m:dPr>
+                  <m:ctrlPr>
+                    <w:rPr>
+                      <w:rFonts w:ascii="Cambria Math" w:eastAsiaTheme="minorEastAsia" w:hAnsi="Cambria Math"/>
+                      <w:i/>
+                      <w:lang w:val="en-US"/>
+                    </w:rPr>
+                  </m:ctrlPr>
+                </m:dPr>
+                <m:e>
+                  <m:r>
+                    <w:rPr>
+                      <w:rFonts w:ascii="Cambria Math" w:eastAsiaTheme="minorEastAsia" w:hAnsi="Cambria Math"/>
+                      <w:lang w:val="en-US"/>
+                    </w:rPr>
+                    <m:t>2n+k+5</m:t>
+                  </m:r>
+                </m:e>
+              </m:d>
+            </m:sup>
+          </m:sSubSup>
+          <m:r>
+            <w:rPr>
+              <w:rFonts w:ascii="Cambria Math" w:eastAsiaTheme="minorEastAsia" w:hAnsi="Cambria Math"/>
+              <w:lang w:val="en-US"/>
+            </w:rPr>
+            <m:t>=</m:t>
+          </m:r>
+          <m:sSubSup>
+            <m:sSubSupPr>
+              <m:ctrlPr>
+                <w:rPr>
+                  <w:rFonts w:ascii="Cambria Math" w:eastAsiaTheme="minorEastAsia" w:hAnsi="Cambria Math"/>
+                  <w:i/>
+                  <w:lang w:val="en-US"/>
+                </w:rPr>
+              </m:ctrlPr>
+            </m:sSubSupPr>
+            <m:e>
+              <m:r>
+                <w:rPr>
+                  <w:rFonts w:ascii="Cambria Math" w:eastAsiaTheme="minorEastAsia" w:hAnsi="Cambria Math"/>
+                  <w:lang w:val="en-US"/>
+                </w:rPr>
+                <m:t>r</m:t>
+              </m:r>
+            </m:e>
+            <m:sub>
+              <m:r>
+                <w:rPr>
+                  <w:rFonts w:ascii="Cambria Math" w:eastAsiaTheme="minorEastAsia" w:hAnsi="Cambria Math"/>
+                  <w:lang w:val="en-US"/>
+                </w:rPr>
+                <m:t>xy</m:t>
+              </m:r>
+            </m:sub>
+            <m:sup>
+              <m:d>
+                <m:dPr>
+                  <m:ctrlPr>
+                    <w:rPr>
+                      <w:rFonts w:ascii="Cambria Math" w:eastAsiaTheme="minorEastAsia" w:hAnsi="Cambria Math"/>
+                      <w:i/>
+                      <w:lang w:val="en-US"/>
+                    </w:rPr>
+                  </m:ctrlPr>
+                </m:dPr>
+                <m:e>
+                  <m:r>
+                    <w:rPr>
+                      <w:rFonts w:ascii="Cambria Math" w:eastAsiaTheme="minorEastAsia" w:hAnsi="Cambria Math"/>
+                      <w:lang w:val="en-US"/>
+                    </w:rPr>
+                    <m:t>2n+k+4</m:t>
+                  </m:r>
+                </m:e>
+              </m:d>
+            </m:sup>
+          </m:sSubSup>
+          <m:r>
+            <w:rPr>
+              <w:rFonts w:ascii="Cambria Math" w:eastAsiaTheme="minorEastAsia" w:hAnsi="Cambria Math"/>
+              <w:lang w:val="en-US"/>
+            </w:rPr>
+            <m:t>+</m:t>
+          </m:r>
+          <m:sSubSup>
+            <m:sSubSupPr>
+              <m:ctrlPr>
+                <w:rPr>
+                  <w:rFonts w:ascii="Cambria Math" w:eastAsiaTheme="minorEastAsia" w:hAnsi="Cambria Math"/>
+                  <w:i/>
+                  <w:lang w:val="en-US"/>
+                </w:rPr>
+              </m:ctrlPr>
+            </m:sSubSupPr>
+            <m:e>
+              <m:r>
+                <w:rPr>
+                  <w:rFonts w:ascii="Cambria Math" w:eastAsiaTheme="minorEastAsia" w:hAnsi="Cambria Math"/>
+                  <w:lang w:val="en-US"/>
+                </w:rPr>
+                <m:t>D</m:t>
+              </m:r>
+            </m:e>
+            <m:sub>
+              <m:r>
+                <w:rPr>
+                  <w:rFonts w:ascii="Cambria Math" w:eastAsiaTheme="minorEastAsia" w:hAnsi="Cambria Math"/>
+                  <w:lang w:val="en-US"/>
+                </w:rPr>
+                <m:t>xyz</m:t>
+              </m:r>
+            </m:sub>
+            <m:sup>
+              <m:d>
+                <m:dPr>
+                  <m:ctrlPr>
+                    <w:rPr>
+                      <w:rFonts w:ascii="Cambria Math" w:eastAsiaTheme="minorEastAsia" w:hAnsi="Cambria Math"/>
+                      <w:i/>
+                      <w:lang w:val="en-US"/>
+                    </w:rPr>
+                  </m:ctrlPr>
+                </m:dPr>
+                <m:e>
+                  <m:r>
+                    <w:rPr>
+                      <w:rFonts w:ascii="Cambria Math" w:eastAsiaTheme="minorEastAsia" w:hAnsi="Cambria Math"/>
+                      <w:lang w:val="en-US"/>
+                    </w:rPr>
+                    <m:t>2n+k+4</m:t>
+                  </m:r>
+                </m:e>
+              </m:d>
+            </m:sup>
+          </m:sSubSup>
+        </m:oMath>
+      </m:oMathPara>
+    </w:p>
+    <w:p>
+      <w:pPr>
+        <w:rPr>
+          <w:rFonts w:eastAsiaTheme="minorEastAsia"/>
+          <w:lang w:val="en-US"/>
+        </w:rPr>
+      </w:pPr>
+      <m:oMathPara>
+        <m:oMath>
+          <m:sSubSup>
+            <m:sSubSupPr>
+              <m:ctrlPr>
+                <w:rPr>
+                  <w:rFonts w:ascii="Cambria Math" w:eastAsiaTheme="minorEastAsia" w:hAnsi="Cambria Math"/>
+                  <w:i/>
+                  <w:lang w:val="en-US"/>
+                </w:rPr>
+              </m:ctrlPr>
+            </m:sSubSupPr>
+            <m:e>
+              <m:r>
+                <w:rPr>
+                  <w:rFonts w:ascii="Cambria Math" w:eastAsiaTheme="minorEastAsia" w:hAnsi="Cambria Math"/>
+                  <w:lang w:val="en-US"/>
+                </w:rPr>
+                <m:t>z</m:t>
+              </m:r>
+            </m:e>
+            <m:sub>
+              <m:r>
+                <w:rPr>
+                  <w:rFonts w:ascii="Cambria Math" w:eastAsiaTheme="minorEastAsia" w:hAnsi="Cambria Math"/>
+                  <w:lang w:val="en-US"/>
+                </w:rPr>
+                <m:t>P</m:t>
+              </m:r>
+            </m:sub>
+            <m:sup>
+              <m:d>
+                <m:dPr>
+                  <m:ctrlPr>
+                    <w:rPr>
+                      <w:rFonts w:ascii="Cambria Math" w:eastAsiaTheme="minorEastAsia" w:hAnsi="Cambria Math"/>
+                      <w:i/>
+                      <w:lang w:val="en-US"/>
+                    </w:rPr>
+                  </m:ctrlPr>
+                </m:dPr>
+                <m:e>
+                  <m:r>
+                    <w:rPr>
+                      <w:rFonts w:ascii="Cambria Math" w:eastAsiaTheme="minorEastAsia" w:hAnsi="Cambria Math"/>
+                      <w:lang w:val="en-US"/>
+                    </w:rPr>
+                    <m:t>m</m:t>
+                  </m:r>
+                </m:e>
+              </m:d>
+            </m:sup>
+          </m:sSubSup>
+          <m:r>
+            <w:rPr>
+              <w:rFonts w:ascii="Cambria Math" w:eastAsiaTheme="minorEastAsia" w:hAnsi="Cambria Math"/>
+              <w:lang w:val="en-US"/>
+            </w:rPr>
+            <m:t>=</m:t>
+          </m:r>
+          <m:sSubSup>
+            <m:sSubSupPr>
+              <m:ctrlPr>
+                <w:rPr>
+                  <w:rFonts w:ascii="Cambria Math" w:eastAsiaTheme="minorEastAsia" w:hAnsi="Cambria Math"/>
+                  <w:i/>
+                  <w:lang w:val="en-US"/>
+                </w:rPr>
+              </m:ctrlPr>
+            </m:sSubSupPr>
+            <m:e>
+              <m:r>
+                <w:rPr>
+                  <w:rFonts w:ascii="Cambria Math" w:eastAsiaTheme="minorEastAsia" w:hAnsi="Cambria Math"/>
+                  <w:lang w:val="en-US"/>
+                </w:rPr>
+                <m:t>r</m:t>
+              </m:r>
+            </m:e>
+            <m:sub>
+              <m:r>
+                <w:rPr>
+                  <w:rFonts w:ascii="Cambria Math" w:eastAsiaTheme="minorEastAsia" w:hAnsi="Cambria Math"/>
+                  <w:lang w:val="en-US"/>
+                </w:rPr>
+                <m:t>z</m:t>
+              </m:r>
+            </m:sub>
+            <m:sup>
+              <m:d>
+                <m:dPr>
+                  <m:ctrlPr>
+                    <w:rPr>
+                      <w:rFonts w:ascii="Cambria Math" w:eastAsiaTheme="minorEastAsia" w:hAnsi="Cambria Math"/>
+                      <w:i/>
+                      <w:lang w:val="en-US"/>
+                    </w:rPr>
+                  </m:ctrlPr>
+                </m:dPr>
+                <m:e>
+                  <m:r>
+                    <w:rPr>
+                      <w:rFonts w:ascii="Cambria Math" w:eastAsiaTheme="minorEastAsia" w:hAnsi="Cambria Math"/>
+                      <w:lang w:val="en-US"/>
+                    </w:rPr>
+                    <m:t>2n+k+5</m:t>
+                  </m:r>
+                </m:e>
+              </m:d>
+            </m:sup>
+          </m:sSubSup>
+        </m:oMath>
+      </m:oMathPara>
+    </w:p>
+    <w:p>
+      <w:pPr>
+        <w:rPr>
+          <w:rFonts w:eastAsiaTheme="minorEastAsia"/>
+          <w:lang w:val="en-US"/>
+        </w:rPr>
+      </w:pPr>
+      <w:r>
+        <w:rPr>
+          <w:rFonts w:eastAsiaTheme="minorEastAsia"/>
+          <w:lang w:val="en-US"/>
+        </w:rPr>
+        <w:t xml:space="preserve">The bits of precision needed </w:t>
       </w:r>
       <m:oMath>
+        <m:r>
+          <w:rPr>
+            <w:rFonts w:ascii="Cambria Math" w:eastAsiaTheme="minorEastAsia" w:hAnsi="Cambria Math"/>
+            <w:lang w:val="en-US"/>
+          </w:rPr>
+          <m:t>m</m:t>
+        </m:r>
+      </m:oMath>
+      <w:r>
+        <w:rPr>
+          <w:rFonts w:eastAsiaTheme="minorEastAsia"/>
+          <w:lang w:val="en-US"/>
+        </w:rPr>
+        <w:t xml:space="preserve"> to represent the numerator of the </w:t>
+      </w:r>
+      <m:oMath>
+        <m:sSub>
+          <m:sSubPr>
+            <m:ctrlPr>
+              <w:rPr>
+                <w:rFonts w:ascii="Cambria Math" w:eastAsiaTheme="minorEastAsia" w:hAnsi="Cambria Math"/>
+                <w:i/>
+                <w:lang w:val="en-US"/>
+              </w:rPr>
+            </m:ctrlPr>
+          </m:sSubPr>
+          <m:e>
+            <m:r>
+              <w:rPr>
+                <w:rFonts w:ascii="Cambria Math" w:eastAsiaTheme="minorEastAsia" w:hAnsi="Cambria Math"/>
+                <w:lang w:val="en-US"/>
+              </w:rPr>
+              <m:t>z</m:t>
+            </m:r>
+          </m:e>
+          <m:sub>
+            <m:r>
+              <w:rPr>
+                <w:rFonts w:ascii="Cambria Math" w:eastAsiaTheme="minorEastAsia" w:hAnsi="Cambria Math"/>
+                <w:lang w:val="en-US"/>
+              </w:rPr>
+              <m:t>P</m:t>
+            </m:r>
+          </m:sub>
+        </m:sSub>
+      </m:oMath>
+      <w:r>
+        <w:rPr>
+          <w:rFonts w:eastAsiaTheme="minorEastAsia"/>
+          <w:lang w:val="en-US"/>
+        </w:rPr>
+        <w:t xml:space="preserve"> value at the pixel </w:t>
+      </w:r>
+      <m:oMath>
+        <m:d>
+          <m:dPr>
+            <m:ctrlPr>
+              <w:rPr>
+                <w:rFonts w:ascii="Cambria Math" w:eastAsiaTheme="minorEastAsia" w:hAnsi="Cambria Math"/>
+                <w:i/>
+                <w:lang w:val="en-US"/>
+              </w:rPr>
+            </m:ctrlPr>
+          </m:dPr>
+          <m:e>
+            <m:sSub>
+              <m:sSubPr>
+                <m:ctrlPr>
+                  <w:rPr>
+                    <w:rFonts w:ascii="Cambria Math" w:eastAsiaTheme="minorEastAsia" w:hAnsi="Cambria Math"/>
+                    <w:i/>
+                    <w:lang w:val="en-US"/>
+                  </w:rPr>
+                </m:ctrlPr>
+              </m:sSubPr>
+              <m:e>
+                <m:r>
+                  <w:rPr>
+                    <w:rFonts w:ascii="Cambria Math" w:eastAsiaTheme="minorEastAsia" w:hAnsi="Cambria Math"/>
+                    <w:lang w:val="en-US"/>
+                  </w:rPr>
+                  <m:t>x</m:t>
+                </m:r>
+              </m:e>
+              <m:sub>
+                <m:r>
+                  <w:rPr>
+                    <w:rFonts w:ascii="Cambria Math" w:eastAsiaTheme="minorEastAsia" w:hAnsi="Cambria Math"/>
+                    <w:lang w:val="en-US"/>
+                  </w:rPr>
+                  <m:t>P</m:t>
+                </m:r>
+              </m:sub>
+            </m:sSub>
+            <m:r>
+              <w:rPr>
+                <w:rFonts w:ascii="Cambria Math" w:eastAsiaTheme="minorEastAsia" w:hAnsi="Cambria Math"/>
+                <w:lang w:val="en-US"/>
+              </w:rPr>
+              <m:t>, </m:t>
+            </m:r>
+            <m:sSub>
+              <m:sSubPr>
+                <m:ctrlPr>
+                  <w:rPr>
+                    <w:rFonts w:ascii="Cambria Math" w:eastAsiaTheme="minorEastAsia" w:hAnsi="Cambria Math"/>
+                    <w:i/>
+                    <w:lang w:val="en-US"/>
+                  </w:rPr>
+                </m:ctrlPr>
+              </m:sSubPr>
+              <m:e>
+                <m:r>
+                  <w:rPr>
+                    <w:rFonts w:ascii="Cambria Math" w:eastAsiaTheme="minorEastAsia" w:hAnsi="Cambria Math"/>
+                    <w:lang w:val="en-US"/>
+                  </w:rPr>
+                  <m:t>y</m:t>
+                </m:r>
+              </m:e>
+              <m:sub>
+                <m:r>
+                  <w:rPr>
+                    <w:rFonts w:ascii="Cambria Math" w:eastAsiaTheme="minorEastAsia" w:hAnsi="Cambria Math"/>
+                    <w:lang w:val="en-US"/>
+                  </w:rPr>
+                  <m:t>P</m:t>
+                </m:r>
+              </m:sub>
+            </m:sSub>
+          </m:e>
+        </m:d>
+      </m:oMath>
+      <w:r>
+        <w:rPr>
+          <w:rFonts w:eastAsiaTheme="minorEastAsia"/>
+          <w:lang w:val="en-US"/>
+        </w:rPr>
+        <w:t xml:space="preserve"> is therefore:</w:t>
+      </w:r>
+    </w:p>
+    <w:p>
+      <w:pPr>
+        <w:rPr>
+          <w:rFonts w:eastAsiaTheme="minorEastAsia"/>
+          <w:lang w:val="en-US"/>
+        </w:rPr>
+      </w:pPr>
+      <m:oMathPara>
+        <m:oMath>
+          <m:r>
+            <w:rPr>
+              <w:rFonts w:ascii="Cambria Math" w:eastAsiaTheme="minorEastAsia" w:hAnsi="Cambria Math"/>
+              <w:lang w:val="en-US"/>
+            </w:rPr>
+            <m:t>m=2n+k+5</m:t>
+          </m:r>
+        </m:oMath>
+      </m:oMathPara>
+    </w:p>
+    <w:p>
+      <w:pPr>
+        <w:rPr>
+          <w:rFonts w:eastAsiaTheme="minorEastAsia"/>
+          <w:lang w:val="en-US"/>
+        </w:rPr>
+      </w:pPr>
+      <w:r>
+        <w:rPr>
+          <w:rFonts w:eastAsiaTheme="minorEastAsia"/>
+          <w:lang w:val="en-US"/>
+        </w:rPr>
+        <w:t xml:space="preserve">So, for instance, suppose we’d like to suppose a canvas of  </w:t>
+      </w:r>
+      <m:oMath>
+        <m:r>
+          <w:rPr>
+            <w:rFonts w:ascii="Cambria Math" w:eastAsiaTheme="minorEastAsia" w:hAnsi="Cambria Math"/>
+            <w:lang w:val="en-US"/>
+          </w:rPr>
+          <m:t>16384</m:t>
+        </m:r>
         <m:r>
           <m:rPr>
             <m:sty m:val="p"/>
@@ -47389,7 +50598,14 @@
             <w:rFonts w:ascii="Cambria Math" w:eastAsiaTheme="minorEastAsia" w:hAnsi="Cambria Math"/>
             <w:lang w:val="en-US"/>
           </w:rPr>
-          <m:t>m</m:t>
+          <m:t>×</m:t>
+        </m:r>
+        <m:r>
+          <w:rPr>
+            <w:rFonts w:ascii="Cambria Math" w:eastAsiaTheme="minorEastAsia" w:hAnsi="Cambria Math"/>
+            <w:lang w:val="en-US"/>
+          </w:rPr>
+          <m:t>16384</m:t>
         </m:r>
       </m:oMath>
       <w:r>
@@ -47397,8 +50613,371 @@
           <w:rFonts w:eastAsiaTheme="minorEastAsia"/>
           <w:lang w:val="en-US"/>
         </w:rPr>
-        <w:t xml:space="preserve"> is the</w:t>
+        <w:t xml:space="preserve"> pixels, with 4 bits of sub-pixel precision (</w:t>
       </w:r>
+      <m:oMath>
+        <m:r>
+          <w:rPr>
+            <w:rFonts w:ascii="Cambria Math" w:eastAsiaTheme="minorEastAsia" w:hAnsi="Cambria Math"/>
+            <w:lang w:val="en-US"/>
+          </w:rPr>
+          <m:t>n=</m:t>
+        </m:r>
+        <m:r>
+          <m:rPr>
+            <m:nor/>
+          </m:rPr>
+          <w:rPr>
+            <w:rFonts w:ascii="Cambria Math" w:eastAsiaTheme="minorEastAsia" w:hAnsi="Cambria Math"/>
+            <w:lang w:val="en-US"/>
+          </w:rPr>
+          <m:t>lo</m:t>
+        </m:r>
+        <m:sSub>
+          <m:sSubPr>
+            <m:ctrlPr>
+              <w:rPr>
+                <w:rFonts w:ascii="Cambria Math" w:eastAsiaTheme="minorEastAsia" w:hAnsi="Cambria Math"/>
+                <w:lang w:val="en-US"/>
+              </w:rPr>
+            </m:ctrlPr>
+          </m:sSubPr>
+          <m:e>
+            <m:r>
+              <m:rPr>
+                <m:nor/>
+              </m:rPr>
+              <w:rPr>
+                <w:rFonts w:ascii="Cambria Math" w:eastAsiaTheme="minorEastAsia" w:hAnsi="Cambria Math"/>
+                <w:lang w:val="en-US"/>
+              </w:rPr>
+              <m:t>g</m:t>
+            </m:r>
+          </m:e>
+          <m:sub>
+            <m:r>
+              <m:rPr>
+                <m:nor/>
+              </m:rPr>
+              <w:rPr>
+                <w:rFonts w:ascii="Cambria Math" w:eastAsiaTheme="minorEastAsia" w:hAnsi="Cambria Math"/>
+                <w:lang w:val="en-US"/>
+              </w:rPr>
+              <m:t>2</m:t>
+            </m:r>
+          </m:sub>
+        </m:sSub>
+        <m:d>
+          <m:dPr>
+            <m:ctrlPr>
+              <w:rPr>
+                <w:rFonts w:ascii="Cambria Math" w:eastAsiaTheme="minorEastAsia" w:hAnsi="Cambria Math"/>
+                <w:i/>
+                <w:lang w:val="en-US"/>
+              </w:rPr>
+            </m:ctrlPr>
+          </m:dPr>
+          <m:e>
+            <m:r>
+              <w:rPr>
+                <w:rFonts w:ascii="Cambria Math" w:eastAsiaTheme="minorEastAsia" w:hAnsi="Cambria Math"/>
+                <w:lang w:val="en-US"/>
+              </w:rPr>
+              <m:t>16384</m:t>
+            </m:r>
+          </m:e>
+        </m:d>
+        <m:r>
+          <w:rPr>
+            <w:rFonts w:ascii="Cambria Math" w:eastAsiaTheme="minorEastAsia" w:hAnsi="Cambria Math"/>
+            <w:lang w:val="en-US"/>
+          </w:rPr>
+          <m:t>+4=18</m:t>
+        </m:r>
+      </m:oMath>
+      <w:r>
+        <w:rPr>
+          <w:rFonts w:eastAsiaTheme="minorEastAsia"/>
+          <w:lang w:val="en-US"/>
+        </w:rPr>
+        <w:t xml:space="preserve">), and with a 32-bit </w:t>
+      </w:r>
+      <w:proofErr w:type="spellStart"/>
+      <w:r>
+        <w:rPr>
+          <w:rFonts w:eastAsiaTheme="minorEastAsia"/>
+          <w:lang w:val="en-US"/>
+        </w:rPr>
+        <w:t>z-buffer</w:t>
+      </w:r>
+      <w:proofErr w:type="spellEnd"/>
+      <w:r>
+        <w:rPr>
+          <w:rFonts w:eastAsiaTheme="minorEastAsia"/>
+          <w:lang w:val="en-US"/>
+        </w:rPr>
+        <w:t xml:space="preserve"> </w:t>
+      </w:r>
+      <m:oMath>
+        <m:d>
+          <m:dPr>
+            <m:ctrlPr>
+              <w:rPr>
+                <w:rFonts w:ascii="Cambria Math" w:eastAsiaTheme="minorEastAsia" w:hAnsi="Cambria Math"/>
+                <w:i/>
+                <w:lang w:val="en-US"/>
+              </w:rPr>
+            </m:ctrlPr>
+          </m:dPr>
+          <m:e>
+            <m:r>
+              <w:rPr>
+                <w:rFonts w:ascii="Cambria Math" w:eastAsiaTheme="minorEastAsia" w:hAnsi="Cambria Math"/>
+                <w:lang w:val="en-US"/>
+              </w:rPr>
+              <m:t>k=32</m:t>
+            </m:r>
+          </m:e>
+        </m:d>
+      </m:oMath>
+      <w:r>
+        <w:rPr>
+          <w:rFonts w:eastAsiaTheme="minorEastAsia"/>
+          <w:lang w:val="en-US"/>
+        </w:rPr>
+        <w:t>, we would need:</w:t>
+      </w:r>
+    </w:p>
+    <w:p>
+      <w:pPr>
+        <w:rPr>
+          <w:rFonts w:eastAsiaTheme="minorEastAsia"/>
+          <w:lang w:val="en-US"/>
+        </w:rPr>
+      </w:pPr>
+      <m:oMathPara>
+        <m:oMath>
+          <m:r>
+            <w:rPr>
+              <w:rFonts w:ascii="Cambria Math" w:eastAsiaTheme="minorEastAsia" w:hAnsi="Cambria Math"/>
+              <w:lang w:val="en-US"/>
+            </w:rPr>
+            <m:t>m=2</m:t>
+          </m:r>
+          <m:d>
+            <m:dPr>
+              <m:ctrlPr>
+                <w:rPr>
+                  <w:rFonts w:ascii="Cambria Math" w:eastAsiaTheme="minorEastAsia" w:hAnsi="Cambria Math"/>
+                  <w:i/>
+                  <w:lang w:val="en-US"/>
+                </w:rPr>
+              </m:ctrlPr>
+            </m:dPr>
+            <m:e>
+              <m:r>
+                <w:rPr>
+                  <w:rFonts w:ascii="Cambria Math" w:eastAsiaTheme="minorEastAsia" w:hAnsi="Cambria Math"/>
+                  <w:lang w:val="en-US"/>
+                </w:rPr>
+                <m:t>18</m:t>
+              </m:r>
+            </m:e>
+          </m:d>
+          <m:r>
+            <w:rPr>
+              <w:rFonts w:ascii="Cambria Math" w:eastAsiaTheme="minorEastAsia" w:hAnsi="Cambria Math"/>
+              <w:lang w:val="en-US"/>
+            </w:rPr>
+            <m:t>+32+5=</m:t>
+          </m:r>
+          <m:r>
+            <w:rPr>
+              <w:rFonts w:ascii="Cambria Math" w:eastAsiaTheme="minorEastAsia" w:hAnsi="Cambria Math"/>
+              <w:lang w:val="en-US"/>
+            </w:rPr>
+            <m:t>73</m:t>
+          </m:r>
+        </m:oMath>
+      </m:oMathPara>
+    </w:p>
+    <w:p>
+      <w:pPr>
+        <w:rPr>
+          <w:rFonts w:eastAsiaTheme="minorEastAsia"/>
+          <w:lang w:val="en-US"/>
+        </w:rPr>
+      </w:pPr>
+      <w:r>
+        <w:rPr>
+          <w:rFonts w:eastAsiaTheme="minorEastAsia"/>
+          <w:lang w:val="en-US"/>
+        </w:rPr>
+        <w:t xml:space="preserve">A </w:t>
+      </w:r>
+      <w:r>
+        <w:rPr>
+          <w:rFonts w:eastAsiaTheme="minorEastAsia"/>
+          <w:lang w:val="en-US"/>
+        </w:rPr>
+        <w:t>73</w:t>
+      </w:r>
+      <w:r>
+        <w:rPr>
+          <w:rFonts w:eastAsiaTheme="minorEastAsia"/>
+          <w:lang w:val="en-US"/>
+        </w:rPr>
+        <w:t xml:space="preserve"> bit register to represent the numerator of the </w:t>
+      </w:r>
+      <m:oMath>
+        <m:d>
+          <m:dPr>
+            <m:ctrlPr>
+              <w:rPr>
+                <w:rFonts w:ascii="Cambria Math" w:eastAsiaTheme="minorEastAsia" w:hAnsi="Cambria Math"/>
+                <w:i/>
+                <w:lang w:val="en-US"/>
+              </w:rPr>
+            </m:ctrlPr>
+          </m:dPr>
+          <m:e>
+            <m:sSub>
+              <m:sSubPr>
+                <m:ctrlPr>
+                  <w:rPr>
+                    <w:rFonts w:ascii="Cambria Math" w:eastAsiaTheme="minorEastAsia" w:hAnsi="Cambria Math"/>
+                    <w:i/>
+                    <w:lang w:val="en-US"/>
+                  </w:rPr>
+                </m:ctrlPr>
+              </m:sSubPr>
+              <m:e>
+                <m:r>
+                  <w:rPr>
+                    <w:rFonts w:ascii="Cambria Math" w:eastAsiaTheme="minorEastAsia" w:hAnsi="Cambria Math"/>
+                    <w:lang w:val="en-US"/>
+                  </w:rPr>
+                  <m:t>x</m:t>
+                </m:r>
+              </m:e>
+              <m:sub>
+                <m:r>
+                  <w:rPr>
+                    <w:rFonts w:ascii="Cambria Math" w:eastAsiaTheme="minorEastAsia" w:hAnsi="Cambria Math"/>
+                    <w:lang w:val="en-US"/>
+                  </w:rPr>
+                  <m:t>P</m:t>
+                </m:r>
+              </m:sub>
+            </m:sSub>
+            <m:r>
+              <w:rPr>
+                <w:rFonts w:ascii="Cambria Math" w:eastAsiaTheme="minorEastAsia" w:hAnsi="Cambria Math"/>
+                <w:lang w:val="en-US"/>
+              </w:rPr>
+              <m:t>, </m:t>
+            </m:r>
+            <m:sSub>
+              <m:sSubPr>
+                <m:ctrlPr>
+                  <w:rPr>
+                    <w:rFonts w:ascii="Cambria Math" w:eastAsiaTheme="minorEastAsia" w:hAnsi="Cambria Math"/>
+                    <w:i/>
+                    <w:lang w:val="en-US"/>
+                  </w:rPr>
+                </m:ctrlPr>
+              </m:sSubPr>
+              <m:e>
+                <m:r>
+                  <w:rPr>
+                    <w:rFonts w:ascii="Cambria Math" w:eastAsiaTheme="minorEastAsia" w:hAnsi="Cambria Math"/>
+                    <w:lang w:val="en-US"/>
+                  </w:rPr>
+                  <m:t>y</m:t>
+                </m:r>
+              </m:e>
+              <m:sub>
+                <m:r>
+                  <w:rPr>
+                    <w:rFonts w:ascii="Cambria Math" w:eastAsiaTheme="minorEastAsia" w:hAnsi="Cambria Math"/>
+                    <w:lang w:val="en-US"/>
+                  </w:rPr>
+                  <m:t>P</m:t>
+                </m:r>
+              </m:sub>
+            </m:sSub>
+          </m:e>
+        </m:d>
+      </m:oMath>
+      <w:r>
+        <w:rPr>
+          <w:rFonts w:eastAsiaTheme="minorEastAsia"/>
+          <w:lang w:val="en-US"/>
+        </w:rPr>
+        <w:t xml:space="preserve"> pixel </w:t>
+      </w:r>
+      <w:proofErr w:type="spellStart"/>
+      <w:r>
+        <w:rPr>
+          <w:rFonts w:eastAsiaTheme="minorEastAsia"/>
+          <w:lang w:val="en-US"/>
+        </w:rPr>
+        <w:t>z-buffer</w:t>
+      </w:r>
+      <w:proofErr w:type="spellEnd"/>
+      <w:r>
+        <w:rPr>
+          <w:rFonts w:eastAsiaTheme="minorEastAsia"/>
+          <w:lang w:val="en-US"/>
+        </w:rPr>
+        <w:t xml:space="preserve"> value </w:t>
+      </w:r>
+      <m:oMath>
+        <m:sSub>
+          <m:sSubPr>
+            <m:ctrlPr>
+              <w:rPr>
+                <w:rFonts w:ascii="Cambria Math" w:eastAsiaTheme="minorEastAsia" w:hAnsi="Cambria Math"/>
+                <w:i/>
+                <w:lang w:val="en-US"/>
+              </w:rPr>
+            </m:ctrlPr>
+          </m:sSubPr>
+          <m:e>
+            <m:r>
+              <w:rPr>
+                <w:rFonts w:ascii="Cambria Math" w:eastAsiaTheme="minorEastAsia" w:hAnsi="Cambria Math"/>
+                <w:lang w:val="en-US"/>
+              </w:rPr>
+              <m:t>z</m:t>
+            </m:r>
+          </m:e>
+          <m:sub>
+            <m:r>
+              <w:rPr>
+                <w:rFonts w:ascii="Cambria Math" w:eastAsiaTheme="minorEastAsia" w:hAnsi="Cambria Math"/>
+                <w:lang w:val="en-US"/>
+              </w:rPr>
+              <m:t>P</m:t>
+            </m:r>
+          </m:sub>
+        </m:sSub>
+      </m:oMath>
+      <w:r>
+        <w:rPr>
+          <w:rFonts w:eastAsiaTheme="minorEastAsia"/>
+          <w:lang w:val="en-US"/>
+        </w:rPr>
+        <w:t>.</w:t>
+      </w:r>
+    </w:p>
+    <w:p>
+      <w:pPr>
+        <w:rPr>
+          <w:rFonts w:eastAsiaTheme="minorEastAsia"/>
+          <w:lang w:val="en-US"/>
+        </w:rPr>
+      </w:pPr>
     </w:p>
     <w:p>
       <w:pPr>

</xml_diff>

<commit_message>
slowly homing in on preliminary register sizes & viewport limitations...
... max. viewport size of 2^22 x 2^22 (4,194,304 x 4,194,304) pixels,
8 bits for subpixel resolution, max. 32 bits z-buffer. Analysis in repo.
</commit_message>
<xml_diff>
--- a/docs/Bits of precision needed to determine area of 2D triangle.docx
+++ b/docs/Bits of precision needed to determine area of 2D triangle.docx
@@ -50970,6 +50970,948 @@
         </w:rPr>
         <w:t>.</w:t>
       </w:r>
+    </w:p>
+    <w:p>
+      <w:pPr>
+        <w:pStyle w:val="Heading2"/>
+        <w:rPr>
+          <w:rFonts w:eastAsiaTheme="minorEastAsia"/>
+          <w:lang w:val="en-US"/>
+        </w:rPr>
+      </w:pPr>
+      <w:r>
+        <w:rPr>
+          <w:rFonts w:eastAsiaTheme="minorEastAsia"/>
+          <w:lang w:val="en-US"/>
+        </w:rPr>
+        <w:t>Choosing register sizes</w:t>
+      </w:r>
+    </w:p>
+    <w:p>
+      <w:pPr>
+        <w:rPr>
+          <w:rFonts w:eastAsiaTheme="minorEastAsia"/>
+          <w:lang w:val="en-US"/>
+        </w:rPr>
+      </w:pPr>
+      <w:r>
+        <w:rPr>
+          <w:rFonts w:eastAsiaTheme="minorEastAsia"/>
+          <w:lang w:val="en-US"/>
+        </w:rPr>
+        <w:t xml:space="preserve">The </w:t>
+      </w:r>
+      <m:oMath>
+        <m:sSubSup>
+          <m:sSubSupPr>
+            <m:ctrlPr>
+              <w:rPr>
+                <w:rFonts w:ascii="Cambria Math" w:eastAsiaTheme="minorEastAsia" w:hAnsi="Cambria Math"/>
+                <w:i/>
+                <w:lang w:val="en-US"/>
+              </w:rPr>
+            </m:ctrlPr>
+          </m:sSubSupPr>
+          <m:e>
+            <m:r>
+              <w:rPr>
+                <w:rFonts w:ascii="Cambria Math" w:eastAsiaTheme="minorEastAsia" w:hAnsi="Cambria Math"/>
+                <w:lang w:val="en-US"/>
+              </w:rPr>
+              <m:t>z</m:t>
+            </m:r>
+          </m:e>
+          <m:sub>
+            <m:r>
+              <w:rPr>
+                <w:rFonts w:ascii="Cambria Math" w:eastAsiaTheme="minorEastAsia" w:hAnsi="Cambria Math"/>
+                <w:lang w:val="en-US"/>
+              </w:rPr>
+              <m:t>P</m:t>
+            </m:r>
+          </m:sub>
+          <m:sup>
+            <m:d>
+              <m:dPr>
+                <m:ctrlPr>
+                  <w:rPr>
+                    <w:rFonts w:ascii="Cambria Math" w:eastAsiaTheme="minorEastAsia" w:hAnsi="Cambria Math"/>
+                    <w:i/>
+                    <w:lang w:val="en-US"/>
+                  </w:rPr>
+                </m:ctrlPr>
+              </m:dPr>
+              <m:e>
+                <m:r>
+                  <w:rPr>
+                    <w:rFonts w:ascii="Cambria Math" w:eastAsiaTheme="minorEastAsia" w:hAnsi="Cambria Math"/>
+                    <w:lang w:val="en-US"/>
+                  </w:rPr>
+                  <m:t>m</m:t>
+                </m:r>
+              </m:e>
+            </m:d>
+          </m:sup>
+        </m:sSubSup>
+      </m:oMath>
+      <w:r>
+        <w:rPr>
+          <w:rFonts w:eastAsiaTheme="minorEastAsia"/>
+          <w:lang w:val="en-US"/>
+        </w:rPr>
+        <w:t xml:space="preserve"> numerator must be below 128 bits. The various determinants (excl. </w:t>
+      </w:r>
+      <m:oMath>
+        <m:sSubSup>
+          <m:sSubSupPr>
+            <m:ctrlPr>
+              <w:rPr>
+                <w:rFonts w:ascii="Cambria Math" w:eastAsiaTheme="minorEastAsia" w:hAnsi="Cambria Math"/>
+                <w:i/>
+                <w:lang w:val="en-US"/>
+              </w:rPr>
+            </m:ctrlPr>
+          </m:sSubSupPr>
+          <m:e>
+            <m:r>
+              <w:rPr>
+                <w:rFonts w:ascii="Cambria Math" w:eastAsiaTheme="minorEastAsia" w:hAnsi="Cambria Math"/>
+                <w:lang w:val="en-US"/>
+              </w:rPr>
+              <m:t>D</m:t>
+            </m:r>
+          </m:e>
+          <m:sub>
+            <m:r>
+              <w:rPr>
+                <w:rFonts w:ascii="Cambria Math" w:eastAsiaTheme="minorEastAsia" w:hAnsi="Cambria Math"/>
+                <w:lang w:val="en-US"/>
+              </w:rPr>
+              <m:t>xyz</m:t>
+            </m:r>
+          </m:sub>
+          <m:sup>
+            <m:d>
+              <m:dPr>
+                <m:ctrlPr>
+                  <w:rPr>
+                    <w:rFonts w:ascii="Cambria Math" w:eastAsiaTheme="minorEastAsia" w:hAnsi="Cambria Math"/>
+                    <w:i/>
+                    <w:lang w:val="en-US"/>
+                  </w:rPr>
+                </m:ctrlPr>
+              </m:dPr>
+              <m:e>
+                <m:r>
+                  <w:rPr>
+                    <w:rFonts w:ascii="Cambria Math" w:eastAsiaTheme="minorEastAsia" w:hAnsi="Cambria Math"/>
+                    <w:lang w:val="en-US"/>
+                  </w:rPr>
+                  <m:t>2n+k+3</m:t>
+                </m:r>
+              </m:e>
+            </m:d>
+          </m:sup>
+        </m:sSubSup>
+      </m:oMath>
+      <w:r>
+        <w:rPr>
+          <w:rFonts w:eastAsiaTheme="minorEastAsia"/>
+          <w:lang w:val="en-US"/>
+        </w:rPr>
+        <w:t xml:space="preserve"> which is used only in the computation of </w:t>
+      </w:r>
+      <m:oMath>
+        <m:sSubSup>
+          <m:sSubSupPr>
+            <m:ctrlPr>
+              <w:rPr>
+                <w:rFonts w:ascii="Cambria Math" w:eastAsiaTheme="minorEastAsia" w:hAnsi="Cambria Math"/>
+                <w:i/>
+                <w:lang w:val="en-US"/>
+              </w:rPr>
+            </m:ctrlPr>
+          </m:sSubSupPr>
+          <m:e>
+            <m:r>
+              <w:rPr>
+                <w:rFonts w:ascii="Cambria Math" w:eastAsiaTheme="minorEastAsia" w:hAnsi="Cambria Math"/>
+                <w:lang w:val="en-US"/>
+              </w:rPr>
+              <m:t>z</m:t>
+            </m:r>
+          </m:e>
+          <m:sub>
+            <m:r>
+              <w:rPr>
+                <w:rFonts w:ascii="Cambria Math" w:eastAsiaTheme="minorEastAsia" w:hAnsi="Cambria Math"/>
+                <w:lang w:val="en-US"/>
+              </w:rPr>
+              <m:t>p</m:t>
+            </m:r>
+          </m:sub>
+          <m:sup>
+            <m:d>
+              <m:dPr>
+                <m:ctrlPr>
+                  <w:rPr>
+                    <w:rFonts w:ascii="Cambria Math" w:eastAsiaTheme="minorEastAsia" w:hAnsi="Cambria Math"/>
+                    <w:i/>
+                    <w:lang w:val="en-US"/>
+                  </w:rPr>
+                </m:ctrlPr>
+              </m:dPr>
+              <m:e>
+                <m:r>
+                  <w:rPr>
+                    <w:rFonts w:ascii="Cambria Math" w:eastAsiaTheme="minorEastAsia" w:hAnsi="Cambria Math"/>
+                    <w:lang w:val="en-US"/>
+                  </w:rPr>
+                  <m:t>m</m:t>
+                </m:r>
+              </m:e>
+            </m:d>
+          </m:sup>
+        </m:sSubSup>
+      </m:oMath>
+      <w:r>
+        <w:rPr>
+          <w:rFonts w:eastAsiaTheme="minorEastAsia"/>
+          <w:lang w:val="en-US"/>
+        </w:rPr>
+        <w:t xml:space="preserve">), and in particular </w:t>
+      </w:r>
+      <m:oMath>
+        <m:sSubSup>
+          <m:sSubSupPr>
+            <m:ctrlPr>
+              <w:rPr>
+                <w:rFonts w:ascii="Cambria Math" w:eastAsiaTheme="minorEastAsia" w:hAnsi="Cambria Math"/>
+                <w:i/>
+                <w:lang w:val="en-US"/>
+              </w:rPr>
+            </m:ctrlPr>
+          </m:sSubSupPr>
+          <m:e>
+            <m:r>
+              <w:rPr>
+                <w:rFonts w:ascii="Cambria Math" w:eastAsiaTheme="minorEastAsia" w:hAnsi="Cambria Math"/>
+                <w:lang w:val="en-US"/>
+              </w:rPr>
+              <m:t>D</m:t>
+            </m:r>
+          </m:e>
+          <m:sub>
+            <m:r>
+              <w:rPr>
+                <w:rFonts w:ascii="Cambria Math" w:eastAsiaTheme="minorEastAsia" w:hAnsi="Cambria Math"/>
+                <w:lang w:val="en-US"/>
+              </w:rPr>
+              <m:t>012</m:t>
+            </m:r>
+          </m:sub>
+          <m:sup>
+            <m:d>
+              <m:dPr>
+                <m:ctrlPr>
+                  <w:rPr>
+                    <w:rFonts w:ascii="Cambria Math" w:eastAsiaTheme="minorEastAsia" w:hAnsi="Cambria Math"/>
+                    <w:i/>
+                    <w:lang w:val="en-US"/>
+                  </w:rPr>
+                </m:ctrlPr>
+              </m:dPr>
+              <m:e>
+                <m:r>
+                  <w:rPr>
+                    <w:rFonts w:ascii="Cambria Math" w:eastAsiaTheme="minorEastAsia" w:hAnsi="Cambria Math"/>
+                    <w:lang w:val="en-US"/>
+                  </w:rPr>
+                  <m:t>2n+3</m:t>
+                </m:r>
+              </m:e>
+            </m:d>
+          </m:sup>
+        </m:sSubSup>
+      </m:oMath>
+      <w:r>
+        <w:rPr>
+          <w:rFonts w:eastAsiaTheme="minorEastAsia"/>
+          <w:lang w:val="en-US"/>
+        </w:rPr>
+        <w:t xml:space="preserve">, must remain below 64 bits. The </w:t>
+      </w:r>
+      <w:proofErr w:type="spellStart"/>
+      <w:r>
+        <w:rPr>
+          <w:rFonts w:eastAsiaTheme="minorEastAsia"/>
+          <w:lang w:val="en-US"/>
+        </w:rPr>
+        <w:t>z-buffer</w:t>
+      </w:r>
+      <w:proofErr w:type="spellEnd"/>
+      <w:r>
+        <w:rPr>
+          <w:rFonts w:eastAsiaTheme="minorEastAsia"/>
+          <w:lang w:val="en-US"/>
+        </w:rPr>
+        <w:t xml:space="preserve"> value </w:t>
+      </w:r>
+      <m:oMath>
+        <m:r>
+          <w:rPr>
+            <w:rFonts w:ascii="Cambria Math" w:eastAsiaTheme="minorEastAsia" w:hAnsi="Cambria Math"/>
+            <w:lang w:val="en-US"/>
+          </w:rPr>
+          <m:t>k</m:t>
+        </m:r>
+      </m:oMath>
+      <w:r>
+        <w:rPr>
+          <w:rFonts w:eastAsiaTheme="minorEastAsia"/>
+          <w:lang w:val="en-US"/>
+        </w:rPr>
+        <w:t xml:space="preserve"> needs to support 32 </w:t>
+      </w:r>
+      <w:proofErr w:type="gramStart"/>
+      <w:r>
+        <w:rPr>
+          <w:rFonts w:eastAsiaTheme="minorEastAsia"/>
+          <w:lang w:val="en-US"/>
+        </w:rPr>
+        <w:t>bits, but</w:t>
+      </w:r>
+      <w:proofErr w:type="gramEnd"/>
+      <w:r>
+        <w:rPr>
+          <w:rFonts w:eastAsiaTheme="minorEastAsia"/>
+          <w:lang w:val="en-US"/>
+        </w:rPr>
+        <w:t xml:space="preserve"> need not go higher.</w:t>
+      </w:r>
+    </w:p>
+    <w:p>
+      <w:pPr>
+        <w:rPr>
+          <w:rFonts w:eastAsiaTheme="minorEastAsia"/>
+          <w:lang w:val="en-US"/>
+        </w:rPr>
+      </w:pPr>
+      <m:oMathPara>
+        <m:oMath>
+          <m:r>
+            <w:rPr>
+              <w:rFonts w:ascii="Cambria Math" w:eastAsiaTheme="minorEastAsia" w:hAnsi="Cambria Math"/>
+              <w:lang w:val="en-US"/>
+            </w:rPr>
+            <m:t>128=2n+32+5</m:t>
+          </m:r>
+        </m:oMath>
+      </m:oMathPara>
+    </w:p>
+    <w:p>
+      <w:pPr>
+        <w:rPr>
+          <w:rFonts w:eastAsiaTheme="minorEastAsia"/>
+          <w:lang w:val="en-US"/>
+        </w:rPr>
+      </w:pPr>
+      <m:oMathPara>
+        <m:oMath>
+          <m:r>
+            <w:rPr>
+              <w:rFonts w:ascii="Cambria Math" w:eastAsiaTheme="minorEastAsia" w:hAnsi="Cambria Math"/>
+              <w:lang w:val="en-US"/>
+            </w:rPr>
+            <m:t>2n=91</m:t>
+          </m:r>
+        </m:oMath>
+      </m:oMathPara>
+    </w:p>
+    <w:p>
+      <w:pPr>
+        <w:rPr>
+          <w:rFonts w:eastAsiaTheme="minorEastAsia"/>
+          <w:lang w:val="en-US"/>
+        </w:rPr>
+      </w:pPr>
+      <m:oMathPara>
+        <m:oMath>
+          <m:r>
+            <w:rPr>
+              <w:rFonts w:ascii="Cambria Math" w:eastAsiaTheme="minorEastAsia" w:hAnsi="Cambria Math"/>
+              <w:lang w:val="en-US"/>
+            </w:rPr>
+            <m:t>n=</m:t>
+          </m:r>
+          <m:d>
+            <m:dPr>
+              <m:begChr m:val="⌊"/>
+              <m:endChr m:val="⌋"/>
+              <m:ctrlPr>
+                <w:rPr>
+                  <w:rFonts w:ascii="Cambria Math" w:eastAsiaTheme="minorEastAsia" w:hAnsi="Cambria Math"/>
+                  <w:lang w:val="en-US"/>
+                </w:rPr>
+              </m:ctrlPr>
+            </m:dPr>
+            <m:e>
+              <m:f>
+                <m:fPr>
+                  <m:ctrlPr>
+                    <w:rPr>
+                      <w:rFonts w:ascii="Cambria Math" w:eastAsiaTheme="minorEastAsia" w:hAnsi="Cambria Math"/>
+                      <w:lang w:val="en-US"/>
+                    </w:rPr>
+                  </m:ctrlPr>
+                </m:fPr>
+                <m:num>
+                  <m:r>
+                    <w:rPr>
+                      <w:rFonts w:ascii="Cambria Math" w:eastAsiaTheme="minorEastAsia" w:hAnsi="Cambria Math"/>
+                      <w:lang w:val="en-US"/>
+                    </w:rPr>
+                    <m:t>91</m:t>
+                  </m:r>
+                  <m:ctrlPr>
+                    <w:rPr>
+                      <w:rFonts w:ascii="Cambria Math" w:eastAsiaTheme="minorEastAsia" w:hAnsi="Cambria Math"/>
+                      <w:i/>
+                      <w:lang w:val="en-US"/>
+                    </w:rPr>
+                  </m:ctrlPr>
+                </m:num>
+                <m:den>
+                  <m:r>
+                    <w:rPr>
+                      <w:rFonts w:ascii="Cambria Math" w:eastAsiaTheme="minorEastAsia" w:hAnsi="Cambria Math"/>
+                      <w:lang w:val="en-US"/>
+                    </w:rPr>
+                    <m:t>2</m:t>
+                  </m:r>
+                  <m:ctrlPr>
+                    <w:rPr>
+                      <w:rFonts w:ascii="Cambria Math" w:eastAsiaTheme="minorEastAsia" w:hAnsi="Cambria Math"/>
+                      <w:i/>
+                      <w:lang w:val="en-US"/>
+                    </w:rPr>
+                  </m:ctrlPr>
+                </m:den>
+              </m:f>
+            </m:e>
+          </m:d>
+          <m:r>
+            <w:rPr>
+              <w:rFonts w:ascii="Cambria Math" w:eastAsiaTheme="minorEastAsia" w:hAnsi="Cambria Math"/>
+              <w:lang w:val="en-US"/>
+            </w:rPr>
+            <m:t>=45</m:t>
+          </m:r>
+        </m:oMath>
+      </m:oMathPara>
+    </w:p>
+    <w:p>
+      <w:pPr>
+        <w:rPr>
+          <w:rFonts w:eastAsiaTheme="minorEastAsia"/>
+          <w:lang w:val="en-US"/>
+        </w:rPr>
+      </w:pPr>
+      <w:r>
+        <w:rPr>
+          <w:rFonts w:eastAsiaTheme="minorEastAsia"/>
+          <w:lang w:val="en-US"/>
+        </w:rPr>
+        <w:t xml:space="preserve">From the perspective of </w:t>
+      </w:r>
+      <m:oMath>
+        <m:sSub>
+          <m:sSubPr>
+            <m:ctrlPr>
+              <w:rPr>
+                <w:rFonts w:ascii="Cambria Math" w:eastAsiaTheme="minorEastAsia" w:hAnsi="Cambria Math"/>
+                <w:i/>
+                <w:lang w:val="en-US"/>
+              </w:rPr>
+            </m:ctrlPr>
+          </m:sSubPr>
+          <m:e>
+            <m:r>
+              <w:rPr>
+                <w:rFonts w:ascii="Cambria Math" w:eastAsiaTheme="minorEastAsia" w:hAnsi="Cambria Math"/>
+                <w:lang w:val="en-US"/>
+              </w:rPr>
+              <m:t>z</m:t>
+            </m:r>
+          </m:e>
+          <m:sub>
+            <m:r>
+              <w:rPr>
+                <w:rFonts w:ascii="Cambria Math" w:eastAsiaTheme="minorEastAsia" w:hAnsi="Cambria Math"/>
+                <w:lang w:val="en-US"/>
+              </w:rPr>
+              <m:t>P</m:t>
+            </m:r>
+          </m:sub>
+        </m:sSub>
+      </m:oMath>
+      <w:r>
+        <w:rPr>
+          <w:rFonts w:eastAsiaTheme="minorEastAsia"/>
+          <w:lang w:val="en-US"/>
+        </w:rPr>
+        <w:t xml:space="preserve">, the maximum we can support is </w:t>
+      </w:r>
+      <m:oMath>
+        <m:r>
+          <w:rPr>
+            <w:rFonts w:ascii="Cambria Math" w:eastAsiaTheme="minorEastAsia" w:hAnsi="Cambria Math"/>
+            <w:lang w:val="en-US"/>
+          </w:rPr>
+          <m:t>n=45</m:t>
+        </m:r>
+      </m:oMath>
+      <w:r>
+        <w:rPr>
+          <w:rFonts w:eastAsiaTheme="minorEastAsia"/>
+          <w:lang w:val="en-US"/>
+        </w:rPr>
+        <w:t xml:space="preserve"> </w:t>
+      </w:r>
+      <w:proofErr w:type="gramStart"/>
+      <w:r>
+        <w:rPr>
+          <w:rFonts w:eastAsiaTheme="minorEastAsia"/>
+          <w:lang w:val="en-US"/>
+        </w:rPr>
+        <w:t>bits</w:t>
+      </w:r>
+      <w:r>
+        <w:rPr>
+          <w:rFonts w:eastAsiaTheme="minorEastAsia"/>
+          <w:lang w:val="en-US"/>
+        </w:rPr>
+        <w:t>;</w:t>
+      </w:r>
+      <w:proofErr w:type="gramEnd"/>
+      <w:r>
+        <w:rPr>
+          <w:rFonts w:eastAsiaTheme="minorEastAsia"/>
+          <w:lang w:val="en-US"/>
+        </w:rPr>
+        <w:t xml:space="preserve"> likely not the limiting factor</w:t>
+      </w:r>
+      <w:r>
+        <w:rPr>
+          <w:rFonts w:eastAsiaTheme="minorEastAsia"/>
+          <w:lang w:val="en-US"/>
+        </w:rPr>
+        <w:t>.</w:t>
+      </w:r>
+      <w:r>
+        <w:rPr>
+          <w:rFonts w:eastAsiaTheme="minorEastAsia"/>
+          <w:lang w:val="en-US"/>
+        </w:rPr>
+        <w:t xml:space="preserve"> Let’s examine </w:t>
+      </w:r>
+      <m:oMath>
+        <m:sSub>
+          <m:sSubPr>
+            <m:ctrlPr>
+              <w:rPr>
+                <w:rFonts w:ascii="Cambria Math" w:eastAsiaTheme="minorEastAsia" w:hAnsi="Cambria Math"/>
+                <w:i/>
+                <w:lang w:val="en-US"/>
+              </w:rPr>
+            </m:ctrlPr>
+          </m:sSubPr>
+          <m:e>
+            <m:r>
+              <w:rPr>
+                <w:rFonts w:ascii="Cambria Math" w:eastAsiaTheme="minorEastAsia" w:hAnsi="Cambria Math"/>
+                <w:lang w:val="en-US"/>
+              </w:rPr>
+              <m:t>D</m:t>
+            </m:r>
+          </m:e>
+          <m:sub>
+            <m:r>
+              <w:rPr>
+                <w:rFonts w:ascii="Cambria Math" w:eastAsiaTheme="minorEastAsia" w:hAnsi="Cambria Math"/>
+                <w:lang w:val="en-US"/>
+              </w:rPr>
+              <m:t>012</m:t>
+            </m:r>
+          </m:sub>
+        </m:sSub>
+      </m:oMath>
+      <w:r>
+        <w:rPr>
+          <w:rFonts w:eastAsiaTheme="minorEastAsia"/>
+          <w:lang w:val="en-US"/>
+        </w:rPr>
+        <w:t>:</w:t>
+      </w:r>
+    </w:p>
+    <w:p>
+      <w:pPr>
+        <w:rPr>
+          <w:rFonts w:eastAsiaTheme="minorEastAsia"/>
+          <w:lang w:val="en-US"/>
+        </w:rPr>
+      </w:pPr>
+      <m:oMathPara>
+        <m:oMath>
+          <m:r>
+            <w:rPr>
+              <w:rFonts w:ascii="Cambria Math" w:eastAsiaTheme="minorEastAsia" w:hAnsi="Cambria Math"/>
+              <w:lang w:val="en-US"/>
+            </w:rPr>
+            <m:t>64=2n+3</m:t>
+          </m:r>
+        </m:oMath>
+      </m:oMathPara>
+    </w:p>
+    <w:p>
+      <w:pPr>
+        <w:rPr>
+          <w:rFonts w:eastAsiaTheme="minorEastAsia"/>
+          <w:lang w:val="en-US"/>
+        </w:rPr>
+      </w:pPr>
+      <m:oMathPara>
+        <m:oMath>
+          <m:r>
+            <w:rPr>
+              <w:rFonts w:ascii="Cambria Math" w:eastAsiaTheme="minorEastAsia" w:hAnsi="Cambria Math"/>
+              <w:lang w:val="en-US"/>
+            </w:rPr>
+            <m:t>2n=61</m:t>
+          </m:r>
+        </m:oMath>
+      </m:oMathPara>
+    </w:p>
+    <w:p>
+      <w:pPr>
+        <w:rPr>
+          <w:rFonts w:eastAsiaTheme="minorEastAsia"/>
+          <w:lang w:val="en-US"/>
+        </w:rPr>
+      </w:pPr>
+      <m:oMathPara>
+        <m:oMath>
+          <m:r>
+            <w:rPr>
+              <w:rFonts w:ascii="Cambria Math" w:eastAsiaTheme="minorEastAsia" w:hAnsi="Cambria Math"/>
+              <w:lang w:val="en-US"/>
+            </w:rPr>
+            <m:t>n=</m:t>
+          </m:r>
+          <m:d>
+            <m:dPr>
+              <m:begChr m:val="⌊"/>
+              <m:endChr m:val="⌋"/>
+              <m:ctrlPr>
+                <w:rPr>
+                  <w:rFonts w:ascii="Cambria Math" w:eastAsiaTheme="minorEastAsia" w:hAnsi="Cambria Math"/>
+                  <w:i/>
+                  <w:lang w:val="en-US"/>
+                </w:rPr>
+              </m:ctrlPr>
+            </m:dPr>
+            <m:e>
+              <m:f>
+                <m:fPr>
+                  <m:ctrlPr>
+                    <w:rPr>
+                      <w:rFonts w:ascii="Cambria Math" w:eastAsiaTheme="minorEastAsia" w:hAnsi="Cambria Math"/>
+                      <w:lang w:val="en-US"/>
+                    </w:rPr>
+                  </m:ctrlPr>
+                </m:fPr>
+                <m:num>
+                  <m:r>
+                    <w:rPr>
+                      <w:rFonts w:ascii="Cambria Math" w:eastAsiaTheme="minorEastAsia" w:hAnsi="Cambria Math"/>
+                      <w:lang w:val="en-US"/>
+                    </w:rPr>
+                    <m:t>61</m:t>
+                  </m:r>
+                  <m:ctrlPr>
+                    <w:rPr>
+                      <w:rFonts w:ascii="Cambria Math" w:eastAsiaTheme="minorEastAsia" w:hAnsi="Cambria Math"/>
+                      <w:i/>
+                      <w:lang w:val="en-US"/>
+                    </w:rPr>
+                  </m:ctrlPr>
+                </m:num>
+                <m:den>
+                  <m:r>
+                    <w:rPr>
+                      <w:rFonts w:ascii="Cambria Math" w:eastAsiaTheme="minorEastAsia" w:hAnsi="Cambria Math"/>
+                      <w:lang w:val="en-US"/>
+                    </w:rPr>
+                    <m:t>2</m:t>
+                  </m:r>
+                  <m:ctrlPr>
+                    <w:rPr>
+                      <w:rFonts w:ascii="Cambria Math" w:eastAsiaTheme="minorEastAsia" w:hAnsi="Cambria Math"/>
+                      <w:i/>
+                      <w:lang w:val="en-US"/>
+                    </w:rPr>
+                  </m:ctrlPr>
+                </m:den>
+              </m:f>
+            </m:e>
+          </m:d>
+          <m:r>
+            <w:rPr>
+              <w:rFonts w:ascii="Cambria Math" w:eastAsiaTheme="minorEastAsia" w:hAnsi="Cambria Math"/>
+              <w:lang w:val="en-US"/>
+            </w:rPr>
+            <m:t>=30</m:t>
+          </m:r>
+        </m:oMath>
+      </m:oMathPara>
+    </w:p>
+    <w:p>
+      <w:pPr>
+        <w:rPr>
+          <w:rFonts w:eastAsiaTheme="minorEastAsia"/>
+          <w:lang w:val="en-US"/>
+        </w:rPr>
+      </w:pPr>
+      <w:r>
+        <w:rPr>
+          <w:rFonts w:eastAsiaTheme="minorEastAsia"/>
+          <w:lang w:val="en-US"/>
+        </w:rPr>
+        <w:t xml:space="preserve">From the perspective of a 64 bit </w:t>
+      </w:r>
+      <m:oMath>
+        <m:sSub>
+          <m:sSubPr>
+            <m:ctrlPr>
+              <w:rPr>
+                <w:rFonts w:ascii="Cambria Math" w:eastAsiaTheme="minorEastAsia" w:hAnsi="Cambria Math"/>
+                <w:i/>
+                <w:lang w:val="en-US"/>
+              </w:rPr>
+            </m:ctrlPr>
+          </m:sSubPr>
+          <m:e>
+            <m:r>
+              <w:rPr>
+                <w:rFonts w:ascii="Cambria Math" w:eastAsiaTheme="minorEastAsia" w:hAnsi="Cambria Math"/>
+                <w:lang w:val="en-US"/>
+              </w:rPr>
+              <m:t>D</m:t>
+            </m:r>
+          </m:e>
+          <m:sub>
+            <m:r>
+              <w:rPr>
+                <w:rFonts w:ascii="Cambria Math" w:eastAsiaTheme="minorEastAsia" w:hAnsi="Cambria Math"/>
+                <w:lang w:val="en-US"/>
+              </w:rPr>
+              <m:t>012</m:t>
+            </m:r>
+          </m:sub>
+        </m:sSub>
+      </m:oMath>
+      <w:r>
+        <w:rPr>
+          <w:rFonts w:eastAsiaTheme="minorEastAsia"/>
+          <w:lang w:val="en-US"/>
+        </w:rPr>
+        <w:t xml:space="preserve">, the maximum we can support is </w:t>
+      </w:r>
+      <m:oMath>
+        <m:r>
+          <w:rPr>
+            <w:rFonts w:ascii="Cambria Math" w:eastAsiaTheme="minorEastAsia" w:hAnsi="Cambria Math"/>
+            <w:lang w:val="en-US"/>
+          </w:rPr>
+          <m:t>n=30</m:t>
+        </m:r>
+      </m:oMath>
+      <w:r>
+        <w:rPr>
+          <w:rFonts w:eastAsiaTheme="minorEastAsia"/>
+          <w:lang w:val="en-US"/>
+        </w:rPr>
+        <w:t xml:space="preserve"> bits.</w:t>
+      </w:r>
+    </w:p>
+    <w:p>
+      <w:pPr>
+        <w:rPr>
+          <w:rFonts w:eastAsiaTheme="minorEastAsia"/>
+          <w:lang w:val="en-US"/>
+        </w:rPr>
+      </w:pPr>
+      <w:r>
+        <w:rPr>
+          <w:rFonts w:eastAsiaTheme="minorEastAsia"/>
+          <w:lang w:val="en-US"/>
+        </w:rPr>
+        <w:t xml:space="preserve">Given we have </w:t>
+      </w:r>
+      <m:oMath>
+        <m:r>
+          <w:rPr>
+            <w:rFonts w:ascii="Cambria Math" w:eastAsiaTheme="minorEastAsia" w:hAnsi="Cambria Math"/>
+            <w:lang w:val="en-US"/>
+          </w:rPr>
+          <m:t>30</m:t>
+        </m:r>
+      </m:oMath>
+      <w:r>
+        <w:rPr>
+          <w:rFonts w:eastAsiaTheme="minorEastAsia"/>
+          <w:lang w:val="en-US"/>
+        </w:rPr>
+        <w:t xml:space="preserve"> bits, we can allocate </w:t>
+      </w:r>
+      <m:oMath>
+        <m:r>
+          <w:rPr>
+            <w:rFonts w:ascii="Cambria Math" w:eastAsiaTheme="minorEastAsia" w:hAnsi="Cambria Math"/>
+            <w:lang w:val="en-US"/>
+          </w:rPr>
+          <m:t>8</m:t>
+        </m:r>
+      </m:oMath>
+      <w:r>
+        <w:rPr>
+          <w:rFonts w:eastAsiaTheme="minorEastAsia"/>
+          <w:lang w:val="en-US"/>
+        </w:rPr>
+        <w:t xml:space="preserve"> bits for sub-pixel positioning and still have </w:t>
+      </w:r>
+      <m:oMath>
+        <m:r>
+          <w:rPr>
+            <w:rFonts w:ascii="Cambria Math" w:eastAsiaTheme="minorEastAsia" w:hAnsi="Cambria Math"/>
+            <w:lang w:val="en-US"/>
+          </w:rPr>
+          <m:t>22</m:t>
+        </m:r>
+      </m:oMath>
+      <w:r>
+        <w:rPr>
+          <w:rFonts w:eastAsiaTheme="minorEastAsia"/>
+          <w:lang w:val="en-US"/>
+        </w:rPr>
+        <w:t xml:space="preserve"> bits, which gives us a maximum viewport canvas of </w:t>
+      </w:r>
+      <m:oMath>
+        <m:sSup>
+          <m:sSupPr>
+            <m:ctrlPr>
+              <w:rPr>
+                <w:rFonts w:ascii="Cambria Math" w:eastAsiaTheme="minorEastAsia" w:hAnsi="Cambria Math"/>
+                <w:i/>
+                <w:lang w:val="en-US"/>
+              </w:rPr>
+            </m:ctrlPr>
+          </m:sSupPr>
+          <m:e>
+            <m:r>
+              <w:rPr>
+                <w:rFonts w:ascii="Cambria Math" w:eastAsiaTheme="minorEastAsia" w:hAnsi="Cambria Math"/>
+                <w:lang w:val="en-US"/>
+              </w:rPr>
+              <m:t>2</m:t>
+            </m:r>
+          </m:e>
+          <m:sup>
+            <m:r>
+              <w:rPr>
+                <w:rFonts w:ascii="Cambria Math" w:eastAsiaTheme="minorEastAsia" w:hAnsi="Cambria Math"/>
+                <w:lang w:val="en-US"/>
+              </w:rPr>
+              <m:t>22</m:t>
+            </m:r>
+          </m:sup>
+        </m:sSup>
+        <m:r>
+          <w:rPr>
+            <w:rFonts w:ascii="Cambria Math" w:eastAsiaTheme="minorEastAsia" w:hAnsi="Cambria Math"/>
+            <w:lang w:val="en-US"/>
+          </w:rPr>
+          <m:t>x</m:t>
+        </m:r>
+        <m:sSup>
+          <m:sSupPr>
+            <m:ctrlPr>
+              <w:rPr>
+                <w:rFonts w:ascii="Cambria Math" w:eastAsiaTheme="minorEastAsia" w:hAnsi="Cambria Math"/>
+                <w:i/>
+                <w:lang w:val="en-US"/>
+              </w:rPr>
+            </m:ctrlPr>
+          </m:sSupPr>
+          <m:e>
+            <m:r>
+              <w:rPr>
+                <w:rFonts w:ascii="Cambria Math" w:eastAsiaTheme="minorEastAsia" w:hAnsi="Cambria Math"/>
+                <w:lang w:val="en-US"/>
+              </w:rPr>
+              <m:t>2</m:t>
+            </m:r>
+          </m:e>
+          <m:sup>
+            <m:r>
+              <w:rPr>
+                <w:rFonts w:ascii="Cambria Math" w:eastAsiaTheme="minorEastAsia" w:hAnsi="Cambria Math"/>
+                <w:lang w:val="en-US"/>
+              </w:rPr>
+              <m:t>22</m:t>
+            </m:r>
+          </m:sup>
+        </m:sSup>
+        <m:r>
+          <w:rPr>
+            <w:rFonts w:ascii="Cambria Math" w:eastAsiaTheme="minorEastAsia" w:hAnsi="Cambria Math"/>
+            <w:lang w:val="en-US"/>
+          </w:rPr>
+          <m:t>=4194304</m:t>
+        </m:r>
+        <m:r>
+          <m:rPr>
+            <m:sty m:val="p"/>
+          </m:rPr>
+          <w:rPr>
+            <w:rFonts w:ascii="Cambria Math" w:eastAsiaTheme="minorEastAsia" w:hAnsi="Cambria Math"/>
+            <w:lang w:val="en-US"/>
+          </w:rPr>
+          <m:t>×</m:t>
+        </m:r>
+        <m:r>
+          <w:rPr>
+            <w:rFonts w:ascii="Cambria Math" w:eastAsiaTheme="minorEastAsia" w:hAnsi="Cambria Math"/>
+            <w:lang w:val="en-US"/>
+          </w:rPr>
+          <m:t>4194304</m:t>
+        </m:r>
+      </m:oMath>
+      <w:r>
+        <w:rPr>
+          <w:rFonts w:eastAsiaTheme="minorEastAsia"/>
+          <w:lang w:val="en-US"/>
+        </w:rPr>
+        <w:t xml:space="preserve"> pixels.</w:t>
+      </w:r>
+    </w:p>
+    <w:p>
+      <w:pPr>
+        <w:rPr>
+          <w:rFonts w:eastAsiaTheme="minorEastAsia"/>
+          <w:lang w:val="en-US"/>
+        </w:rPr>
+      </w:pPr>
     </w:p>
     <w:p>
       <w:pPr>

</xml_diff>

<commit_message>
Doc. fix, required number of bits for Zp's numerator is 97, D_xyz is 95 bits.
</commit_message>
<xml_diff>
--- a/docs/Bits of precision needed to determine area of 2D triangle.docx
+++ b/docs/Bits of precision needed to determine area of 2D triangle.docx
@@ -35811,21 +35811,12 @@
           <w:lang w:val="en-US"/>
         </w:rPr>
       </w:pPr>
-      <w:proofErr w:type="gramStart"/>
       <w:r>
         <w:rPr>
           <w:rFonts w:eastAsiaTheme="minorEastAsia"/>
           <w:lang w:val="en-US"/>
         </w:rPr>
-        <w:t>Similarly</w:t>
-      </w:r>
-      <w:proofErr w:type="gramEnd"/>
-      <w:r>
-        <w:rPr>
-          <w:rFonts w:eastAsiaTheme="minorEastAsia"/>
-          <w:lang w:val="en-US"/>
-        </w:rPr>
-        <w:t xml:space="preserve"> the increment </w:t>
+        <w:t xml:space="preserve">Similarly the increment </w:t>
       </w:r>
       <m:oMath>
         <m:r>
@@ -36003,17 +35994,8 @@
           <w:rFonts w:eastAsiaTheme="minorEastAsia"/>
           <w:lang w:val="en-US"/>
         </w:rPr>
-        <w:t xml:space="preserve">Bits of precision needed </w:t>
+        <w:t>Bits of precision needed analysis</w:t>
       </w:r>
-      <w:proofErr w:type="gramStart"/>
-      <w:r>
-        <w:rPr>
-          <w:rFonts w:eastAsiaTheme="minorEastAsia"/>
-          <w:lang w:val="en-US"/>
-        </w:rPr>
-        <w:t>analysis</w:t>
-      </w:r>
-      <w:proofErr w:type="gramEnd"/>
     </w:p>
     <w:p>
       <w:pPr>
@@ -47380,23 +47362,7 @@
           <w:rFonts w:eastAsiaTheme="minorEastAsia"/>
           <w:lang w:val="en-US"/>
         </w:rPr>
-        <w:t xml:space="preserve">While at </w:t>
-      </w:r>
-      <w:proofErr w:type="gramStart"/>
-      <w:r>
-        <w:rPr>
-          <w:rFonts w:eastAsiaTheme="minorEastAsia"/>
-          <w:lang w:val="en-US"/>
-        </w:rPr>
-        <w:t>first</w:t>
-      </w:r>
-      <w:proofErr w:type="gramEnd"/>
-      <w:r>
-        <w:rPr>
-          <w:rFonts w:eastAsiaTheme="minorEastAsia"/>
-          <w:lang w:val="en-US"/>
-        </w:rPr>
-        <w:t xml:space="preserve"> we’ll “</w:t>
+        <w:t>While at first we’ll “</w:t>
       </w:r>
       <w:proofErr w:type="spellStart"/>
       <w:r>
@@ -51271,23 +51237,7 @@
           <w:rFonts w:eastAsiaTheme="minorEastAsia"/>
           <w:lang w:val="en-US"/>
         </w:rPr>
-        <w:t xml:space="preserve"> needs to support 32 </w:t>
-      </w:r>
-      <w:proofErr w:type="gramStart"/>
-      <w:r>
-        <w:rPr>
-          <w:rFonts w:eastAsiaTheme="minorEastAsia"/>
-          <w:lang w:val="en-US"/>
-        </w:rPr>
-        <w:t>bits, but</w:t>
-      </w:r>
-      <w:proofErr w:type="gramEnd"/>
-      <w:r>
-        <w:rPr>
-          <w:rFonts w:eastAsiaTheme="minorEastAsia"/>
-          <w:lang w:val="en-US"/>
-        </w:rPr>
-        <w:t xml:space="preserve"> need not go higher.</w:t>
+        <w:t xml:space="preserve"> needs to support 32 bits, but need not go higher.</w:t>
       </w:r>
     </w:p>
     <w:p>
@@ -51476,30 +51426,14 @@
           <w:rFonts w:eastAsiaTheme="minorEastAsia"/>
           <w:lang w:val="en-US"/>
         </w:rPr>
-        <w:t xml:space="preserve"> </w:t>
-      </w:r>
-      <w:proofErr w:type="gramStart"/>
-      <w:r>
-        <w:rPr>
-          <w:rFonts w:eastAsiaTheme="minorEastAsia"/>
-          <w:lang w:val="en-US"/>
-        </w:rPr>
-        <w:t>bits</w:t>
+        <w:t xml:space="preserve"> bits</w:t>
       </w:r>
       <w:r>
         <w:rPr>
           <w:rFonts w:eastAsiaTheme="minorEastAsia"/>
           <w:lang w:val="en-US"/>
         </w:rPr>
-        <w:t>;</w:t>
-      </w:r>
-      <w:proofErr w:type="gramEnd"/>
-      <w:r>
-        <w:rPr>
-          <w:rFonts w:eastAsiaTheme="minorEastAsia"/>
-          <w:lang w:val="en-US"/>
-        </w:rPr>
-        <w:t xml:space="preserve"> likely not the limiting factor</w:t>
+        <w:t>; likely not the limiting factor</w:t>
       </w:r>
       <w:r>
         <w:rPr>
@@ -51837,11 +51771,14 @@
           </m:sup>
         </m:sSup>
         <m:r>
+          <m:rPr>
+            <m:sty m:val="p"/>
+          </m:rPr>
           <w:rPr>
             <w:rFonts w:ascii="Cambria Math" w:eastAsiaTheme="minorEastAsia" w:hAnsi="Cambria Math"/>
             <w:lang w:val="en-US"/>
           </w:rPr>
-          <m:t>x</m:t>
+          <m:t>×</m:t>
         </m:r>
         <m:sSup>
           <m:sSupPr>
@@ -51861,6 +51798,12 @@
               </w:rPr>
               <m:t>2</m:t>
             </m:r>
+            <m:ctrlPr>
+              <w:rPr>
+                <w:rFonts w:ascii="Cambria Math" w:eastAsiaTheme="minorEastAsia" w:hAnsi="Cambria Math"/>
+                <w:lang w:val="en-US"/>
+              </w:rPr>
+            </m:ctrlPr>
           </m:e>
           <m:sup>
             <m:r>
@@ -51903,6 +51846,447 @@
           <w:lang w:val="en-US"/>
         </w:rPr>
         <w:t xml:space="preserve"> pixels.</w:t>
+      </w:r>
+    </w:p>
+    <w:p>
+      <w:pPr>
+        <w:rPr>
+          <w:rFonts w:eastAsiaTheme="minorEastAsia"/>
+          <w:lang w:val="en-US"/>
+        </w:rPr>
+      </w:pPr>
+      <w:r>
+        <w:rPr>
+          <w:rFonts w:eastAsiaTheme="minorEastAsia"/>
+          <w:lang w:val="en-US"/>
+        </w:rPr>
+        <w:t xml:space="preserve">With this choice of </w:t>
+      </w:r>
+      <m:oMath>
+        <m:r>
+          <w:rPr>
+            <w:rFonts w:ascii="Cambria Math" w:eastAsiaTheme="minorEastAsia" w:hAnsi="Cambria Math"/>
+            <w:lang w:val="en-US"/>
+          </w:rPr>
+          <m:t>n=30</m:t>
+        </m:r>
+      </m:oMath>
+      <w:r>
+        <w:rPr>
+          <w:rFonts w:eastAsiaTheme="minorEastAsia"/>
+          <w:lang w:val="en-US"/>
+        </w:rPr>
+        <w:t xml:space="preserve"> bits, </w:t>
+      </w:r>
+      <m:oMath>
+        <m:sSub>
+          <m:sSubPr>
+            <m:ctrlPr>
+              <w:rPr>
+                <w:rFonts w:ascii="Cambria Math" w:eastAsiaTheme="minorEastAsia" w:hAnsi="Cambria Math"/>
+                <w:i/>
+                <w:lang w:val="en-US"/>
+              </w:rPr>
+            </m:ctrlPr>
+          </m:sSubPr>
+          <m:e>
+            <m:r>
+              <w:rPr>
+                <w:rFonts w:ascii="Cambria Math" w:eastAsiaTheme="minorEastAsia" w:hAnsi="Cambria Math"/>
+                <w:lang w:val="en-US"/>
+              </w:rPr>
+              <m:t>D</m:t>
+            </m:r>
+          </m:e>
+          <m:sub>
+            <m:r>
+              <w:rPr>
+                <w:rFonts w:ascii="Cambria Math" w:eastAsiaTheme="minorEastAsia" w:hAnsi="Cambria Math"/>
+                <w:lang w:val="en-US"/>
+              </w:rPr>
+              <m:t>xyz</m:t>
+            </m:r>
+          </m:sub>
+        </m:sSub>
+      </m:oMath>
+      <w:r>
+        <w:rPr>
+          <w:rFonts w:eastAsiaTheme="minorEastAsia"/>
+          <w:lang w:val="en-US"/>
+        </w:rPr>
+        <w:t xml:space="preserve"> comes to:</w:t>
+      </w:r>
+    </w:p>
+    <w:p>
+      <w:pPr>
+        <w:rPr>
+          <w:rFonts w:eastAsiaTheme="minorEastAsia"/>
+          <w:lang w:val="en-US"/>
+        </w:rPr>
+      </w:pPr>
+      <m:oMathPara>
+        <m:oMath>
+          <m:sSub>
+            <m:sSubPr>
+              <m:ctrlPr>
+                <w:rPr>
+                  <w:rFonts w:ascii="Cambria Math" w:eastAsiaTheme="minorEastAsia" w:hAnsi="Cambria Math"/>
+                  <w:i/>
+                  <w:lang w:val="en-US"/>
+                </w:rPr>
+              </m:ctrlPr>
+            </m:sSubPr>
+            <m:e>
+              <m:r>
+                <w:rPr>
+                  <w:rFonts w:ascii="Cambria Math" w:eastAsiaTheme="minorEastAsia" w:hAnsi="Cambria Math"/>
+                  <w:lang w:val="en-US"/>
+                </w:rPr>
+                <m:t>m</m:t>
+              </m:r>
+            </m:e>
+            <m:sub>
+              <m:sSub>
+                <m:sSubPr>
+                  <m:ctrlPr>
+                    <w:rPr>
+                      <w:rFonts w:ascii="Cambria Math" w:eastAsiaTheme="minorEastAsia" w:hAnsi="Cambria Math"/>
+                      <w:i/>
+                      <w:lang w:val="en-US"/>
+                    </w:rPr>
+                  </m:ctrlPr>
+                </m:sSubPr>
+                <m:e>
+                  <m:r>
+                    <w:rPr>
+                      <w:rFonts w:ascii="Cambria Math" w:eastAsiaTheme="minorEastAsia" w:hAnsi="Cambria Math"/>
+                      <w:lang w:val="en-US"/>
+                    </w:rPr>
+                    <m:t>D</m:t>
+                  </m:r>
+                </m:e>
+                <m:sub>
+                  <m:r>
+                    <w:rPr>
+                      <w:rFonts w:ascii="Cambria Math" w:eastAsiaTheme="minorEastAsia" w:hAnsi="Cambria Math"/>
+                      <w:lang w:val="en-US"/>
+                    </w:rPr>
+                    <m:t>xyz</m:t>
+                  </m:r>
+                </m:sub>
+              </m:sSub>
+            </m:sub>
+          </m:sSub>
+          <m:r>
+            <w:rPr>
+              <w:rFonts w:ascii="Cambria Math" w:eastAsiaTheme="minorEastAsia" w:hAnsi="Cambria Math"/>
+              <w:lang w:val="en-US"/>
+            </w:rPr>
+            <m:t>=2</m:t>
+          </m:r>
+          <m:d>
+            <m:dPr>
+              <m:ctrlPr>
+                <w:rPr>
+                  <w:rFonts w:ascii="Cambria Math" w:eastAsiaTheme="minorEastAsia" w:hAnsi="Cambria Math"/>
+                  <w:lang w:val="en-US"/>
+                </w:rPr>
+              </m:ctrlPr>
+            </m:dPr>
+            <m:e>
+              <m:r>
+                <w:rPr>
+                  <w:rFonts w:ascii="Cambria Math" w:eastAsiaTheme="minorEastAsia" w:hAnsi="Cambria Math"/>
+                  <w:lang w:val="en-US"/>
+                </w:rPr>
+                <m:t>30</m:t>
+              </m:r>
+              <m:ctrlPr>
+                <w:rPr>
+                  <w:rFonts w:ascii="Cambria Math" w:eastAsiaTheme="minorEastAsia" w:hAnsi="Cambria Math"/>
+                  <w:i/>
+                  <w:lang w:val="en-US"/>
+                </w:rPr>
+              </m:ctrlPr>
+            </m:e>
+          </m:d>
+          <m:r>
+            <w:rPr>
+              <w:rFonts w:ascii="Cambria Math" w:eastAsiaTheme="minorEastAsia" w:hAnsi="Cambria Math"/>
+              <w:lang w:val="en-US"/>
+            </w:rPr>
+            <m:t>+32+3=</m:t>
+          </m:r>
+          <m:r>
+            <w:rPr>
+              <w:rFonts w:ascii="Cambria Math" w:eastAsiaTheme="minorEastAsia" w:hAnsi="Cambria Math"/>
+              <w:lang w:val="en-US"/>
+            </w:rPr>
+            <m:t>9</m:t>
+          </m:r>
+          <m:r>
+            <w:rPr>
+              <w:rFonts w:ascii="Cambria Math" w:eastAsiaTheme="minorEastAsia" w:hAnsi="Cambria Math"/>
+              <w:lang w:val="en-US"/>
+            </w:rPr>
+            <m:t>5</m:t>
+          </m:r>
+        </m:oMath>
+      </m:oMathPara>
+    </w:p>
+    <w:p>
+      <w:pPr>
+        <w:rPr>
+          <w:rFonts w:eastAsiaTheme="minorEastAsia"/>
+          <w:lang w:val="en-US"/>
+        </w:rPr>
+      </w:pPr>
+      <w:r>
+        <w:rPr>
+          <w:rFonts w:eastAsiaTheme="minorEastAsia"/>
+          <w:lang w:val="en-US"/>
+        </w:rPr>
+        <w:t xml:space="preserve">And the numerator value of </w:t>
+      </w:r>
+      <m:oMath>
+        <m:sSub>
+          <m:sSubPr>
+            <m:ctrlPr>
+              <w:rPr>
+                <w:rFonts w:ascii="Cambria Math" w:eastAsiaTheme="minorEastAsia" w:hAnsi="Cambria Math"/>
+                <w:i/>
+                <w:lang w:val="en-US"/>
+              </w:rPr>
+            </m:ctrlPr>
+          </m:sSubPr>
+          <m:e>
+            <m:r>
+              <w:rPr>
+                <w:rFonts w:ascii="Cambria Math" w:eastAsiaTheme="minorEastAsia" w:hAnsi="Cambria Math"/>
+                <w:lang w:val="en-US"/>
+              </w:rPr>
+              <m:t>z</m:t>
+            </m:r>
+          </m:e>
+          <m:sub>
+            <m:r>
+              <w:rPr>
+                <w:rFonts w:ascii="Cambria Math" w:eastAsiaTheme="minorEastAsia" w:hAnsi="Cambria Math"/>
+                <w:lang w:val="en-US"/>
+              </w:rPr>
+              <m:t>P</m:t>
+            </m:r>
+          </m:sub>
+        </m:sSub>
+      </m:oMath>
+      <w:r>
+        <w:rPr>
+          <w:rFonts w:eastAsiaTheme="minorEastAsia"/>
+          <w:lang w:val="en-US"/>
+        </w:rPr>
+        <w:t>:</w:t>
+      </w:r>
+    </w:p>
+    <w:p>
+      <w:pPr>
+        <w:rPr>
+          <w:rFonts w:eastAsiaTheme="minorEastAsia"/>
+          <w:lang w:val="en-US"/>
+        </w:rPr>
+      </w:pPr>
+      <m:oMathPara>
+        <m:oMath>
+          <m:r>
+            <w:rPr>
+              <w:rFonts w:ascii="Cambria Math" w:eastAsiaTheme="minorEastAsia" w:hAnsi="Cambria Math"/>
+              <w:lang w:val="en-US"/>
+            </w:rPr>
+            <m:t>m=2</m:t>
+          </m:r>
+          <m:d>
+            <m:dPr>
+              <m:ctrlPr>
+                <w:rPr>
+                  <w:rFonts w:ascii="Cambria Math" w:eastAsiaTheme="minorEastAsia" w:hAnsi="Cambria Math"/>
+                  <w:i/>
+                  <w:lang w:val="en-US"/>
+                </w:rPr>
+              </m:ctrlPr>
+            </m:dPr>
+            <m:e>
+              <m:r>
+                <w:rPr>
+                  <w:rFonts w:ascii="Cambria Math" w:eastAsiaTheme="minorEastAsia" w:hAnsi="Cambria Math"/>
+                  <w:lang w:val="en-US"/>
+                </w:rPr>
+                <m:t>30</m:t>
+              </m:r>
+            </m:e>
+          </m:d>
+          <m:r>
+            <w:rPr>
+              <w:rFonts w:ascii="Cambria Math" w:eastAsiaTheme="minorEastAsia" w:hAnsi="Cambria Math"/>
+              <w:lang w:val="en-US"/>
+            </w:rPr>
+            <m:t>+32+5=97</m:t>
+          </m:r>
+        </m:oMath>
+      </m:oMathPara>
+    </w:p>
+    <w:p>
+      <w:pPr>
+        <w:rPr>
+          <w:rFonts w:eastAsiaTheme="minorEastAsia"/>
+          <w:lang w:val="en-US"/>
+        </w:rPr>
+      </w:pPr>
+      <w:r>
+        <w:rPr>
+          <w:rFonts w:eastAsiaTheme="minorEastAsia"/>
+          <w:lang w:val="en-US"/>
+        </w:rPr>
+        <w:t xml:space="preserve">A 97 bit register to represent the numerator of the </w:t>
+      </w:r>
+      <m:oMath>
+        <m:d>
+          <m:dPr>
+            <m:ctrlPr>
+              <w:rPr>
+                <w:rFonts w:ascii="Cambria Math" w:eastAsiaTheme="minorEastAsia" w:hAnsi="Cambria Math"/>
+                <w:i/>
+                <w:lang w:val="en-US"/>
+              </w:rPr>
+            </m:ctrlPr>
+          </m:dPr>
+          <m:e>
+            <m:sSub>
+              <m:sSubPr>
+                <m:ctrlPr>
+                  <w:rPr>
+                    <w:rFonts w:ascii="Cambria Math" w:eastAsiaTheme="minorEastAsia" w:hAnsi="Cambria Math"/>
+                    <w:i/>
+                    <w:lang w:val="en-US"/>
+                  </w:rPr>
+                </m:ctrlPr>
+              </m:sSubPr>
+              <m:e>
+                <m:r>
+                  <w:rPr>
+                    <w:rFonts w:ascii="Cambria Math" w:eastAsiaTheme="minorEastAsia" w:hAnsi="Cambria Math"/>
+                    <w:lang w:val="en-US"/>
+                  </w:rPr>
+                  <m:t>x</m:t>
+                </m:r>
+              </m:e>
+              <m:sub>
+                <m:r>
+                  <w:rPr>
+                    <w:rFonts w:ascii="Cambria Math" w:eastAsiaTheme="minorEastAsia" w:hAnsi="Cambria Math"/>
+                    <w:lang w:val="en-US"/>
+                  </w:rPr>
+                  <m:t>P</m:t>
+                </m:r>
+              </m:sub>
+            </m:sSub>
+            <m:r>
+              <w:rPr>
+                <w:rFonts w:ascii="Cambria Math" w:eastAsiaTheme="minorEastAsia" w:hAnsi="Cambria Math"/>
+                <w:lang w:val="en-US"/>
+              </w:rPr>
+              <m:t>, </m:t>
+            </m:r>
+            <m:sSub>
+              <m:sSubPr>
+                <m:ctrlPr>
+                  <w:rPr>
+                    <w:rFonts w:ascii="Cambria Math" w:eastAsiaTheme="minorEastAsia" w:hAnsi="Cambria Math"/>
+                    <w:i/>
+                    <w:lang w:val="en-US"/>
+                  </w:rPr>
+                </m:ctrlPr>
+              </m:sSubPr>
+              <m:e>
+                <m:r>
+                  <w:rPr>
+                    <w:rFonts w:ascii="Cambria Math" w:eastAsiaTheme="minorEastAsia" w:hAnsi="Cambria Math"/>
+                    <w:lang w:val="en-US"/>
+                  </w:rPr>
+                  <m:t>y</m:t>
+                </m:r>
+              </m:e>
+              <m:sub>
+                <m:r>
+                  <w:rPr>
+                    <w:rFonts w:ascii="Cambria Math" w:eastAsiaTheme="minorEastAsia" w:hAnsi="Cambria Math"/>
+                    <w:lang w:val="en-US"/>
+                  </w:rPr>
+                  <m:t>P</m:t>
+                </m:r>
+              </m:sub>
+            </m:sSub>
+          </m:e>
+        </m:d>
+      </m:oMath>
+      <w:r>
+        <w:rPr>
+          <w:rFonts w:eastAsiaTheme="minorEastAsia"/>
+          <w:lang w:val="en-US"/>
+        </w:rPr>
+        <w:t xml:space="preserve"> pixel </w:t>
+      </w:r>
+      <w:proofErr w:type="spellStart"/>
+      <w:r>
+        <w:rPr>
+          <w:rFonts w:eastAsiaTheme="minorEastAsia"/>
+          <w:lang w:val="en-US"/>
+        </w:rPr>
+        <w:t>z-buffer</w:t>
+      </w:r>
+      <w:proofErr w:type="spellEnd"/>
+      <w:r>
+        <w:rPr>
+          <w:rFonts w:eastAsiaTheme="minorEastAsia"/>
+          <w:lang w:val="en-US"/>
+        </w:rPr>
+        <w:t xml:space="preserve"> value </w:t>
+      </w:r>
+      <m:oMath>
+        <m:sSub>
+          <m:sSubPr>
+            <m:ctrlPr>
+              <w:rPr>
+                <w:rFonts w:ascii="Cambria Math" w:eastAsiaTheme="minorEastAsia" w:hAnsi="Cambria Math"/>
+                <w:i/>
+                <w:lang w:val="en-US"/>
+              </w:rPr>
+            </m:ctrlPr>
+          </m:sSubPr>
+          <m:e>
+            <m:r>
+              <w:rPr>
+                <w:rFonts w:ascii="Cambria Math" w:eastAsiaTheme="minorEastAsia" w:hAnsi="Cambria Math"/>
+                <w:lang w:val="en-US"/>
+              </w:rPr>
+              <m:t>z</m:t>
+            </m:r>
+          </m:e>
+          <m:sub>
+            <m:r>
+              <w:rPr>
+                <w:rFonts w:ascii="Cambria Math" w:eastAsiaTheme="minorEastAsia" w:hAnsi="Cambria Math"/>
+                <w:lang w:val="en-US"/>
+              </w:rPr>
+              <m:t>P</m:t>
+            </m:r>
+          </m:sub>
+        </m:sSub>
+      </m:oMath>
+      <w:r>
+        <w:rPr>
+          <w:rFonts w:eastAsiaTheme="minorEastAsia"/>
+          <w:lang w:val="en-US"/>
+        </w:rPr>
+        <w:t>, prior to its modulo and division reductions.</w:t>
       </w:r>
     </w:p>
     <w:p>

</xml_diff>